<commit_message>
HPCDATAMGM-1068 - completed documentation of the upload data transfer workflows
</commit_message>
<xml_diff>
--- a/doc/development/HPCDME_DataTransfer_Process.docx
+++ b/doc/development/HPCDME_DataTransfer_Process.docx
@@ -498,12 +498,8 @@
               </w:rPr>
               <w:t>Eran Rosenberg</w:t>
             </w:r>
-            <w:r>
-              <w:rPr>
-                <w:rFonts w:cs="Arial"/>
-              </w:rPr>
-              <w:t xml:space="preserve"> Menon</w:t>
-            </w:r>
+            <w:bookmarkStart w:id="0" w:name="_GoBack"/>
+            <w:bookmarkEnd w:id="0"/>
           </w:p>
         </w:tc>
         <w:tc>
@@ -568,6 +564,8 @@
       <w:sdtPr>
         <w:rPr>
           <w:rFonts w:ascii="Times New Roman" w:eastAsia="Times New Roman" w:hAnsi="Times New Roman" w:cs="Times New Roman"/>
+          <w:b w:val="0"/>
+          <w:bCs w:val="0"/>
           <w:color w:val="auto"/>
           <w:sz w:val="24"/>
           <w:szCs w:val="24"/>
@@ -580,8 +578,6 @@
       </w:sdtPr>
       <w:sdtEndPr>
         <w:rPr>
-          <w:b w:val="0"/>
-          <w:bCs w:val="0"/>
           <w:noProof/>
         </w:rPr>
       </w:sdtEndPr>
@@ -626,7 +622,7 @@
             </w:rPr>
             <w:fldChar w:fldCharType="separate"/>
           </w:r>
-          <w:hyperlink w:anchor="_Toc4602208" w:history="1">
+          <w:hyperlink w:anchor="_Toc5819009" w:history="1">
             <w:r>
               <w:rPr>
                 <w:rStyle w:val="Hyperlink"/>
@@ -672,7 +668,7 @@
                 <w:noProof/>
                 <w:webHidden/>
               </w:rPr>
-              <w:instrText xml:space="preserve"> PAGEREF _Toc4602208 \h </w:instrText>
+              <w:instrText xml:space="preserve"> PAGEREF _Toc5819009 \h </w:instrText>
             </w:r>
             <w:r>
               <w:rPr>
@@ -718,7 +714,7 @@
               <w:lang w:bidi="he-IL"/>
             </w:rPr>
           </w:pPr>
-          <w:hyperlink w:anchor="_Toc4602209" w:history="1">
+          <w:hyperlink w:anchor="_Toc5819010" w:history="1">
             <w:r>
               <w:rPr>
                 <w:rStyle w:val="Hyperlink"/>
@@ -764,7 +760,7 @@
                 <w:noProof/>
                 <w:webHidden/>
               </w:rPr>
-              <w:instrText xml:space="preserve"> PAGEREF _Toc4602209 \h </w:instrText>
+              <w:instrText xml:space="preserve"> PAGEREF _Toc5819010 \h </w:instrText>
             </w:r>
             <w:r>
               <w:rPr>
@@ -799,6 +795,7 @@
           <w:pPr>
             <w:pStyle w:val="TOC2"/>
             <w:tabs>
+              <w:tab w:val="left" w:pos="960"/>
               <w:tab w:val="right" w:leader="dot" w:pos="9350"/>
             </w:tabs>
             <w:rPr>
@@ -811,24 +808,44 @@
               <w:lang w:bidi="he-IL"/>
             </w:rPr>
           </w:pPr>
-          <w:hyperlink w:anchor="_Toc4602210" w:history="1">
+          <w:hyperlink w:anchor="_Toc5819011" w:history="1">
             <w:r>
               <w:rPr>
                 <w:rStyle w:val="Hyperlink"/>
                 <w:rFonts w:eastAsiaTheme="majorEastAsia"/>
                 <w:noProof/>
               </w:rPr>
-              <w:t>2.1 Sync Upload</w:t>
-            </w:r>
-            <w:r>
-              <w:rPr>
-                <w:noProof/>
-                <w:webHidden/>
+              <w:t>2.1.</w:t>
+            </w:r>
+            <w:r>
+              <w:rPr>
+                <w:rFonts w:eastAsiaTheme="minorEastAsia" w:cstheme="minorBidi"/>
+                <w:b w:val="0"/>
+                <w:bCs w:val="0"/>
+                <w:noProof/>
+                <w:sz w:val="24"/>
+                <w:szCs w:val="24"/>
+                <w:lang w:bidi="he-IL"/>
               </w:rPr>
               <w:tab/>
             </w:r>
             <w:r>
               <w:rPr>
+                <w:rStyle w:val="Hyperlink"/>
+                <w:rFonts w:eastAsiaTheme="majorEastAsia"/>
+                <w:noProof/>
+              </w:rPr>
+              <w:t>Sync -&gt; Cleversafe</w:t>
+            </w:r>
+            <w:r>
+              <w:rPr>
+                <w:noProof/>
+                <w:webHidden/>
+              </w:rPr>
+              <w:tab/>
+            </w:r>
+            <w:r>
+              <w:rPr>
                 <w:noProof/>
                 <w:webHidden/>
               </w:rPr>
@@ -839,7 +856,7 @@
                 <w:noProof/>
                 <w:webHidden/>
               </w:rPr>
-              <w:instrText xml:space="preserve"> PAGEREF _Toc4602210 \h </w:instrText>
+              <w:instrText xml:space="preserve"> PAGEREF _Toc5819011 \h </w:instrText>
             </w:r>
             <w:r>
               <w:rPr>
@@ -874,6 +891,7 @@
           <w:pPr>
             <w:pStyle w:val="TOC2"/>
             <w:tabs>
+              <w:tab w:val="left" w:pos="960"/>
               <w:tab w:val="right" w:leader="dot" w:pos="9350"/>
             </w:tabs>
             <w:rPr>
@@ -886,24 +904,44 @@
               <w:lang w:bidi="he-IL"/>
             </w:rPr>
           </w:pPr>
-          <w:hyperlink w:anchor="_Toc4602211" w:history="1">
+          <w:hyperlink w:anchor="_Toc5819012" w:history="1">
             <w:r>
               <w:rPr>
                 <w:rStyle w:val="Hyperlink"/>
                 <w:rFonts w:eastAsiaTheme="majorEastAsia"/>
                 <w:noProof/>
               </w:rPr>
-              <w:t>2.1 AWS S3 Upload</w:t>
-            </w:r>
-            <w:r>
-              <w:rPr>
-                <w:noProof/>
-                <w:webHidden/>
+              <w:t>2.2.</w:t>
+            </w:r>
+            <w:r>
+              <w:rPr>
+                <w:rFonts w:eastAsiaTheme="minorEastAsia" w:cstheme="minorBidi"/>
+                <w:b w:val="0"/>
+                <w:bCs w:val="0"/>
+                <w:noProof/>
+                <w:sz w:val="24"/>
+                <w:szCs w:val="24"/>
+                <w:lang w:bidi="he-IL"/>
               </w:rPr>
               <w:tab/>
             </w:r>
             <w:r>
               <w:rPr>
+                <w:rStyle w:val="Hyperlink"/>
+                <w:rFonts w:eastAsiaTheme="majorEastAsia"/>
+                <w:noProof/>
+              </w:rPr>
+              <w:t>AWS S3 -&gt; Cleversafe</w:t>
+            </w:r>
+            <w:r>
+              <w:rPr>
+                <w:noProof/>
+                <w:webHidden/>
+              </w:rPr>
+              <w:tab/>
+            </w:r>
+            <w:r>
+              <w:rPr>
                 <w:noProof/>
                 <w:webHidden/>
               </w:rPr>
@@ -914,7 +952,7 @@
                 <w:noProof/>
                 <w:webHidden/>
               </w:rPr>
-              <w:instrText xml:space="preserve"> PAGEREF _Toc4602211 \h </w:instrText>
+              <w:instrText xml:space="preserve"> PAGEREF _Toc5819012 \h </w:instrText>
             </w:r>
             <w:r>
               <w:rPr>
@@ -935,6 +973,390 @@
                 <w:webHidden/>
               </w:rPr>
               <w:t>6</w:t>
+            </w:r>
+            <w:r>
+              <w:rPr>
+                <w:noProof/>
+                <w:webHidden/>
+              </w:rPr>
+              <w:fldChar w:fldCharType="end"/>
+            </w:r>
+          </w:hyperlink>
+        </w:p>
+        <w:p>
+          <w:pPr>
+            <w:pStyle w:val="TOC2"/>
+            <w:tabs>
+              <w:tab w:val="left" w:pos="960"/>
+              <w:tab w:val="right" w:leader="dot" w:pos="9350"/>
+            </w:tabs>
+            <w:rPr>
+              <w:rFonts w:eastAsiaTheme="minorEastAsia" w:cstheme="minorBidi"/>
+              <w:b w:val="0"/>
+              <w:bCs w:val="0"/>
+              <w:noProof/>
+              <w:sz w:val="24"/>
+              <w:szCs w:val="24"/>
+              <w:lang w:bidi="he-IL"/>
+            </w:rPr>
+          </w:pPr>
+          <w:hyperlink w:anchor="_Toc5819013" w:history="1">
+            <w:r>
+              <w:rPr>
+                <w:rStyle w:val="Hyperlink"/>
+                <w:rFonts w:eastAsiaTheme="majorEastAsia"/>
+                <w:noProof/>
+              </w:rPr>
+              <w:t>2.3.</w:t>
+            </w:r>
+            <w:r>
+              <w:rPr>
+                <w:rFonts w:eastAsiaTheme="minorEastAsia" w:cstheme="minorBidi"/>
+                <w:b w:val="0"/>
+                <w:bCs w:val="0"/>
+                <w:noProof/>
+                <w:sz w:val="24"/>
+                <w:szCs w:val="24"/>
+                <w:lang w:bidi="he-IL"/>
+              </w:rPr>
+              <w:tab/>
+            </w:r>
+            <w:r>
+              <w:rPr>
+                <w:rStyle w:val="Hyperlink"/>
+                <w:rFonts w:eastAsiaTheme="majorEastAsia"/>
+                <w:noProof/>
+              </w:rPr>
+              <w:t>Upload URL -&gt; Cleversafe</w:t>
+            </w:r>
+            <w:r>
+              <w:rPr>
+                <w:noProof/>
+                <w:webHidden/>
+              </w:rPr>
+              <w:tab/>
+            </w:r>
+            <w:r>
+              <w:rPr>
+                <w:noProof/>
+                <w:webHidden/>
+              </w:rPr>
+              <w:fldChar w:fldCharType="begin"/>
+            </w:r>
+            <w:r>
+              <w:rPr>
+                <w:noProof/>
+                <w:webHidden/>
+              </w:rPr>
+              <w:instrText xml:space="preserve"> PAGEREF _Toc5819013 \h </w:instrText>
+            </w:r>
+            <w:r>
+              <w:rPr>
+                <w:noProof/>
+                <w:webHidden/>
+              </w:rPr>
+            </w:r>
+            <w:r>
+              <w:rPr>
+                <w:noProof/>
+                <w:webHidden/>
+              </w:rPr>
+              <w:fldChar w:fldCharType="separate"/>
+            </w:r>
+            <w:r>
+              <w:rPr>
+                <w:noProof/>
+                <w:webHidden/>
+              </w:rPr>
+              <w:t>6</w:t>
+            </w:r>
+            <w:r>
+              <w:rPr>
+                <w:noProof/>
+                <w:webHidden/>
+              </w:rPr>
+              <w:fldChar w:fldCharType="end"/>
+            </w:r>
+          </w:hyperlink>
+        </w:p>
+        <w:p>
+          <w:pPr>
+            <w:pStyle w:val="TOC2"/>
+            <w:tabs>
+              <w:tab w:val="left" w:pos="960"/>
+              <w:tab w:val="right" w:leader="dot" w:pos="9350"/>
+            </w:tabs>
+            <w:rPr>
+              <w:rFonts w:eastAsiaTheme="minorEastAsia" w:cstheme="minorBidi"/>
+              <w:b w:val="0"/>
+              <w:bCs w:val="0"/>
+              <w:noProof/>
+              <w:sz w:val="24"/>
+              <w:szCs w:val="24"/>
+              <w:lang w:bidi="he-IL"/>
+            </w:rPr>
+          </w:pPr>
+          <w:hyperlink w:anchor="_Toc5819014" w:history="1">
+            <w:r>
+              <w:rPr>
+                <w:rStyle w:val="Hyperlink"/>
+                <w:rFonts w:eastAsiaTheme="majorEastAsia"/>
+                <w:noProof/>
+              </w:rPr>
+              <w:t>2.4.</w:t>
+            </w:r>
+            <w:r>
+              <w:rPr>
+                <w:rFonts w:eastAsiaTheme="minorEastAsia" w:cstheme="minorBidi"/>
+                <w:b w:val="0"/>
+                <w:bCs w:val="0"/>
+                <w:noProof/>
+                <w:sz w:val="24"/>
+                <w:szCs w:val="24"/>
+                <w:lang w:bidi="he-IL"/>
+              </w:rPr>
+              <w:tab/>
+            </w:r>
+            <w:r>
+              <w:rPr>
+                <w:rStyle w:val="Hyperlink"/>
+                <w:rFonts w:eastAsiaTheme="majorEastAsia"/>
+                <w:noProof/>
+              </w:rPr>
+              <w:t>Globus -&gt; Cleversafe (2-Hop Upload)</w:t>
+            </w:r>
+            <w:r>
+              <w:rPr>
+                <w:noProof/>
+                <w:webHidden/>
+              </w:rPr>
+              <w:tab/>
+            </w:r>
+            <w:r>
+              <w:rPr>
+                <w:noProof/>
+                <w:webHidden/>
+              </w:rPr>
+              <w:fldChar w:fldCharType="begin"/>
+            </w:r>
+            <w:r>
+              <w:rPr>
+                <w:noProof/>
+                <w:webHidden/>
+              </w:rPr>
+              <w:instrText xml:space="preserve"> PAGEREF _Toc5819014 \h </w:instrText>
+            </w:r>
+            <w:r>
+              <w:rPr>
+                <w:noProof/>
+                <w:webHidden/>
+              </w:rPr>
+            </w:r>
+            <w:r>
+              <w:rPr>
+                <w:noProof/>
+                <w:webHidden/>
+              </w:rPr>
+              <w:fldChar w:fldCharType="separate"/>
+            </w:r>
+            <w:r>
+              <w:rPr>
+                <w:noProof/>
+                <w:webHidden/>
+              </w:rPr>
+              <w:t>7</w:t>
+            </w:r>
+            <w:r>
+              <w:rPr>
+                <w:noProof/>
+                <w:webHidden/>
+              </w:rPr>
+              <w:fldChar w:fldCharType="end"/>
+            </w:r>
+          </w:hyperlink>
+        </w:p>
+        <w:p>
+          <w:pPr>
+            <w:pStyle w:val="TOC2"/>
+            <w:tabs>
+              <w:tab w:val="left" w:pos="960"/>
+              <w:tab w:val="right" w:leader="dot" w:pos="9350"/>
+            </w:tabs>
+            <w:rPr>
+              <w:rFonts w:eastAsiaTheme="minorEastAsia" w:cstheme="minorBidi"/>
+              <w:b w:val="0"/>
+              <w:bCs w:val="0"/>
+              <w:noProof/>
+              <w:sz w:val="24"/>
+              <w:szCs w:val="24"/>
+              <w:lang w:bidi="he-IL"/>
+            </w:rPr>
+          </w:pPr>
+          <w:hyperlink w:anchor="_Toc5819015" w:history="1">
+            <w:r>
+              <w:rPr>
+                <w:rStyle w:val="Hyperlink"/>
+                <w:rFonts w:eastAsiaTheme="majorEastAsia"/>
+                <w:noProof/>
+              </w:rPr>
+              <w:t>2.5.</w:t>
+            </w:r>
+            <w:r>
+              <w:rPr>
+                <w:rFonts w:eastAsiaTheme="minorEastAsia" w:cstheme="minorBidi"/>
+                <w:b w:val="0"/>
+                <w:bCs w:val="0"/>
+                <w:noProof/>
+                <w:sz w:val="24"/>
+                <w:szCs w:val="24"/>
+                <w:lang w:bidi="he-IL"/>
+              </w:rPr>
+              <w:tab/>
+            </w:r>
+            <w:r>
+              <w:rPr>
+                <w:rStyle w:val="Hyperlink"/>
+                <w:rFonts w:eastAsiaTheme="majorEastAsia"/>
+                <w:noProof/>
+              </w:rPr>
+              <w:t>Sync -&gt; POSIX</w:t>
+            </w:r>
+            <w:r>
+              <w:rPr>
+                <w:noProof/>
+                <w:webHidden/>
+              </w:rPr>
+              <w:tab/>
+            </w:r>
+            <w:r>
+              <w:rPr>
+                <w:noProof/>
+                <w:webHidden/>
+              </w:rPr>
+              <w:fldChar w:fldCharType="begin"/>
+            </w:r>
+            <w:r>
+              <w:rPr>
+                <w:noProof/>
+                <w:webHidden/>
+              </w:rPr>
+              <w:instrText xml:space="preserve"> PAGEREF _Toc5819015 \h </w:instrText>
+            </w:r>
+            <w:r>
+              <w:rPr>
+                <w:noProof/>
+                <w:webHidden/>
+              </w:rPr>
+            </w:r>
+            <w:r>
+              <w:rPr>
+                <w:noProof/>
+                <w:webHidden/>
+              </w:rPr>
+              <w:fldChar w:fldCharType="separate"/>
+            </w:r>
+            <w:r>
+              <w:rPr>
+                <w:noProof/>
+                <w:webHidden/>
+              </w:rPr>
+              <w:t>7</w:t>
+            </w:r>
+            <w:r>
+              <w:rPr>
+                <w:noProof/>
+                <w:webHidden/>
+              </w:rPr>
+              <w:fldChar w:fldCharType="end"/>
+            </w:r>
+          </w:hyperlink>
+        </w:p>
+        <w:p>
+          <w:pPr>
+            <w:pStyle w:val="TOC2"/>
+            <w:tabs>
+              <w:tab w:val="left" w:pos="960"/>
+              <w:tab w:val="right" w:leader="dot" w:pos="9350"/>
+            </w:tabs>
+            <w:rPr>
+              <w:rFonts w:eastAsiaTheme="minorEastAsia" w:cstheme="minorBidi"/>
+              <w:b w:val="0"/>
+              <w:bCs w:val="0"/>
+              <w:noProof/>
+              <w:sz w:val="24"/>
+              <w:szCs w:val="24"/>
+              <w:lang w:bidi="he-IL"/>
+            </w:rPr>
+          </w:pPr>
+          <w:hyperlink w:anchor="_Toc5819016" w:history="1">
+            <w:r>
+              <w:rPr>
+                <w:rStyle w:val="Hyperlink"/>
+                <w:rFonts w:eastAsiaTheme="majorEastAsia"/>
+                <w:noProof/>
+              </w:rPr>
+              <w:t>2.6.</w:t>
+            </w:r>
+            <w:r>
+              <w:rPr>
+                <w:rFonts w:eastAsiaTheme="minorEastAsia" w:cstheme="minorBidi"/>
+                <w:b w:val="0"/>
+                <w:bCs w:val="0"/>
+                <w:noProof/>
+                <w:sz w:val="24"/>
+                <w:szCs w:val="24"/>
+                <w:lang w:bidi="he-IL"/>
+              </w:rPr>
+              <w:tab/>
+            </w:r>
+            <w:r>
+              <w:rPr>
+                <w:rStyle w:val="Hyperlink"/>
+                <w:rFonts w:eastAsiaTheme="majorEastAsia"/>
+                <w:noProof/>
+              </w:rPr>
+              <w:t>Globus -&gt; POSIX</w:t>
+            </w:r>
+            <w:r>
+              <w:rPr>
+                <w:noProof/>
+                <w:webHidden/>
+              </w:rPr>
+              <w:tab/>
+            </w:r>
+            <w:r>
+              <w:rPr>
+                <w:noProof/>
+                <w:webHidden/>
+              </w:rPr>
+              <w:fldChar w:fldCharType="begin"/>
+            </w:r>
+            <w:r>
+              <w:rPr>
+                <w:noProof/>
+                <w:webHidden/>
+              </w:rPr>
+              <w:instrText xml:space="preserve"> PAGEREF _Toc5819016 \h </w:instrText>
+            </w:r>
+            <w:r>
+              <w:rPr>
+                <w:noProof/>
+                <w:webHidden/>
+              </w:rPr>
+            </w:r>
+            <w:r>
+              <w:rPr>
+                <w:noProof/>
+                <w:webHidden/>
+              </w:rPr>
+              <w:fldChar w:fldCharType="separate"/>
+            </w:r>
+            <w:r>
+              <w:rPr>
+                <w:noProof/>
+                <w:webHidden/>
+              </w:rPr>
+              <w:t>7</w:t>
             </w:r>
             <w:r>
               <w:rPr>
@@ -977,8 +1399,6 @@
       <w:r>
         <w:br w:type="page"/>
       </w:r>
-      <w:bookmarkStart w:id="0" w:name="_GoBack"/>
-      <w:bookmarkEnd w:id="0"/>
     </w:p>
     <w:p>
       <w:pPr>
@@ -988,7 +1408,7 @@
           <w:numId w:val="4"/>
         </w:numPr>
       </w:pPr>
-      <w:bookmarkStart w:id="1" w:name="_Toc4602208"/>
+      <w:bookmarkStart w:id="1" w:name="_Toc5819009"/>
       <w:r>
         <w:lastRenderedPageBreak/>
         <w:t>Introduction</w:t>
@@ -1379,19 +1799,7 @@
         <w:rPr>
           <w:rFonts w:asciiTheme="minorHAnsi" w:hAnsiTheme="minorHAnsi" w:cstheme="minorHAnsi"/>
         </w:rPr>
-        <w:t xml:space="preserve">The following table shows the various types of </w:t>
-      </w:r>
-      <w:r>
-        <w:rPr>
-          <w:rFonts w:asciiTheme="minorHAnsi" w:hAnsiTheme="minorHAnsi" w:cstheme="minorHAnsi"/>
-        </w:rPr>
-        <w:t>user’s source/destination</w:t>
-      </w:r>
-      <w:r>
-        <w:rPr>
-          <w:rFonts w:asciiTheme="minorHAnsi" w:hAnsiTheme="minorHAnsi" w:cstheme="minorHAnsi"/>
-        </w:rPr>
-        <w:t>, and the data transfer proxy implementation that is used to communicate with it</w:t>
+        <w:t>The following table shows the various types of user’s source/destination, and the data transfer proxy implementation that is used to communicate with it</w:t>
       </w:r>
       <w:r>
         <w:rPr>
@@ -1616,7 +2024,7 @@
           <w:numId w:val="4"/>
         </w:numPr>
       </w:pPr>
-      <w:bookmarkStart w:id="2" w:name="_Toc4602209"/>
+      <w:bookmarkStart w:id="2" w:name="_Toc5819010"/>
       <w:r>
         <w:lastRenderedPageBreak/>
         <w:t>Upload (Data Registration)</w:t>
@@ -1730,15 +2138,15 @@
         <w:tblLook w:val="04A0" w:firstRow="1" w:lastRow="0" w:firstColumn="1" w:lastColumn="0" w:noHBand="0" w:noVBand="1"/>
       </w:tblPr>
       <w:tblGrid>
-        <w:gridCol w:w="1435"/>
-        <w:gridCol w:w="1779"/>
-        <w:gridCol w:w="1928"/>
-        <w:gridCol w:w="4208"/>
+        <w:gridCol w:w="535"/>
+        <w:gridCol w:w="2160"/>
+        <w:gridCol w:w="1800"/>
+        <w:gridCol w:w="1530"/>
       </w:tblGrid>
       <w:tr>
         <w:tc>
           <w:tcPr>
-            <w:tcW w:w="1435" w:type="dxa"/>
+            <w:tcW w:w="535" w:type="dxa"/>
           </w:tcPr>
           <w:p>
             <w:pPr>
@@ -1752,8 +2160,16 @@
                 <w:szCs w:val="24"/>
               </w:rPr>
             </w:pPr>
-            <w:proofErr w:type="spellStart"/>
-            <w:r>
+          </w:p>
+        </w:tc>
+        <w:tc>
+          <w:tcPr>
+            <w:tcW w:w="2160" w:type="dxa"/>
+          </w:tcPr>
+          <w:p>
+            <w:pPr>
+              <w:ind w:left="0"/>
+              <w:jc w:val="center"/>
               <w:rPr>
                 <w:rFonts w:asciiTheme="minorHAnsi" w:hAnsiTheme="minorHAnsi" w:cstheme="minorHAnsi"/>
                 <w:b/>
@@ -1761,82 +2177,61 @@
                 <w:sz w:val="24"/>
                 <w:szCs w:val="24"/>
               </w:rPr>
-              <w:t>Scenrio</w:t>
+            </w:pPr>
+            <w:r>
+              <w:rPr>
+                <w:rFonts w:asciiTheme="minorHAnsi" w:hAnsiTheme="minorHAnsi" w:cstheme="minorHAnsi"/>
+                <w:b/>
+                <w:bCs/>
+                <w:sz w:val="24"/>
+                <w:szCs w:val="24"/>
+              </w:rPr>
+              <w:t>Source</w:t>
+            </w:r>
+          </w:p>
+        </w:tc>
+        <w:tc>
+          <w:tcPr>
+            <w:tcW w:w="1800" w:type="dxa"/>
+          </w:tcPr>
+          <w:p>
+            <w:pPr>
+              <w:ind w:left="0"/>
+              <w:rPr>
+                <w:rFonts w:asciiTheme="minorHAnsi" w:hAnsiTheme="minorHAnsi" w:cstheme="minorHAnsi"/>
+                <w:b/>
+                <w:bCs/>
+                <w:sz w:val="24"/>
+                <w:szCs w:val="24"/>
+              </w:rPr>
+            </w:pPr>
+            <w:r>
+              <w:rPr>
+                <w:rFonts w:asciiTheme="minorHAnsi" w:hAnsiTheme="minorHAnsi" w:cstheme="minorHAnsi"/>
+                <w:b/>
+                <w:bCs/>
+                <w:sz w:val="24"/>
+                <w:szCs w:val="24"/>
+              </w:rPr>
+              <w:t xml:space="preserve">Sync / </w:t>
+            </w:r>
+            <w:proofErr w:type="spellStart"/>
+            <w:r>
+              <w:rPr>
+                <w:rFonts w:asciiTheme="minorHAnsi" w:hAnsiTheme="minorHAnsi" w:cstheme="minorHAnsi"/>
+                <w:b/>
+                <w:bCs/>
+                <w:sz w:val="24"/>
+                <w:szCs w:val="24"/>
+              </w:rPr>
+              <w:t>Async</w:t>
             </w:r>
             <w:proofErr w:type="spellEnd"/>
           </w:p>
         </w:tc>
         <w:tc>
           <w:tcPr>
-            <w:tcW w:w="1779" w:type="dxa"/>
-          </w:tcPr>
-          <w:p>
-            <w:pPr>
-              <w:ind w:left="0"/>
-              <w:jc w:val="center"/>
-              <w:rPr>
-                <w:rFonts w:asciiTheme="minorHAnsi" w:hAnsiTheme="minorHAnsi" w:cstheme="minorHAnsi"/>
-                <w:b/>
-                <w:bCs/>
-                <w:sz w:val="24"/>
-                <w:szCs w:val="24"/>
-              </w:rPr>
-            </w:pPr>
-            <w:r>
-              <w:rPr>
-                <w:rFonts w:asciiTheme="minorHAnsi" w:hAnsiTheme="minorHAnsi" w:cstheme="minorHAnsi"/>
-                <w:b/>
-                <w:bCs/>
-                <w:sz w:val="24"/>
-                <w:szCs w:val="24"/>
-              </w:rPr>
-              <w:t>Source</w:t>
-            </w:r>
-          </w:p>
-        </w:tc>
-        <w:tc>
-          <w:tcPr>
-            <w:tcW w:w="1928" w:type="dxa"/>
-          </w:tcPr>
-          <w:p>
-            <w:pPr>
-              <w:ind w:left="0"/>
-              <w:jc w:val="center"/>
-              <w:rPr>
-                <w:rFonts w:asciiTheme="minorHAnsi" w:hAnsiTheme="minorHAnsi" w:cstheme="minorHAnsi"/>
-                <w:b/>
-                <w:bCs/>
-                <w:sz w:val="24"/>
-                <w:szCs w:val="24"/>
-              </w:rPr>
-            </w:pPr>
-            <w:r>
-              <w:rPr>
-                <w:rFonts w:asciiTheme="minorHAnsi" w:hAnsiTheme="minorHAnsi" w:cstheme="minorHAnsi"/>
-                <w:b/>
-                <w:bCs/>
-                <w:sz w:val="24"/>
-                <w:szCs w:val="24"/>
-              </w:rPr>
-              <w:t>Sync/</w:t>
-            </w:r>
-            <w:proofErr w:type="spellStart"/>
-            <w:r>
-              <w:rPr>
-                <w:rFonts w:asciiTheme="minorHAnsi" w:hAnsiTheme="minorHAnsi" w:cstheme="minorHAnsi"/>
-                <w:b/>
-                <w:bCs/>
-                <w:sz w:val="24"/>
-                <w:szCs w:val="24"/>
-              </w:rPr>
-              <w:t>Async</w:t>
-            </w:r>
-            <w:proofErr w:type="spellEnd"/>
-          </w:p>
-        </w:tc>
-        <w:tc>
-          <w:tcPr>
-            <w:tcW w:w="4208" w:type="dxa"/>
+            <w:tcW w:w="1530" w:type="dxa"/>
           </w:tcPr>
           <w:p>
             <w:pPr>
@@ -1866,7 +2261,7 @@
       <w:tr>
         <w:tc>
           <w:tcPr>
-            <w:tcW w:w="1435" w:type="dxa"/>
+            <w:tcW w:w="535" w:type="dxa"/>
           </w:tcPr>
           <w:p>
             <w:pPr>
@@ -1883,13 +2278,13 @@
                 <w:sz w:val="24"/>
                 <w:szCs w:val="24"/>
               </w:rPr>
-              <w:t>Sync Upload</w:t>
+              <w:t>2.1</w:t>
             </w:r>
           </w:p>
         </w:tc>
         <w:tc>
           <w:tcPr>
-            <w:tcW w:w="1779" w:type="dxa"/>
+            <w:tcW w:w="2160" w:type="dxa"/>
           </w:tcPr>
           <w:p>
             <w:pPr>
@@ -1912,7 +2307,7 @@
         </w:tc>
         <w:tc>
           <w:tcPr>
-            <w:tcW w:w="1928" w:type="dxa"/>
+            <w:tcW w:w="1800" w:type="dxa"/>
           </w:tcPr>
           <w:p>
             <w:pPr>
@@ -1935,7 +2330,7 @@
         </w:tc>
         <w:tc>
           <w:tcPr>
-            <w:tcW w:w="4208" w:type="dxa"/>
+            <w:tcW w:w="1530" w:type="dxa"/>
           </w:tcPr>
           <w:p>
             <w:pPr>
@@ -1956,29 +2351,13 @@
               <w:t>Cleversafe</w:t>
             </w:r>
             <w:proofErr w:type="spellEnd"/>
-            <w:r>
-              <w:rPr>
-                <w:rFonts w:asciiTheme="minorHAnsi" w:hAnsiTheme="minorHAnsi" w:cstheme="minorHAnsi"/>
-                <w:sz w:val="24"/>
-                <w:szCs w:val="24"/>
-              </w:rPr>
-              <w:t xml:space="preserve"> / </w:t>
-            </w:r>
-            <w:r>
-              <w:rPr>
-                <w:rFonts w:asciiTheme="minorHAnsi" w:hAnsiTheme="minorHAnsi" w:cstheme="minorHAnsi"/>
-                <w:sz w:val="24"/>
-                <w:szCs w:val="24"/>
-              </w:rPr>
-              <w:t>POSIX</w:t>
-            </w:r>
           </w:p>
         </w:tc>
       </w:tr>
       <w:tr>
         <w:tc>
           <w:tcPr>
-            <w:tcW w:w="1435" w:type="dxa"/>
+            <w:tcW w:w="535" w:type="dxa"/>
           </w:tcPr>
           <w:p>
             <w:pPr>
@@ -1995,13 +2374,21 @@
                 <w:sz w:val="24"/>
                 <w:szCs w:val="24"/>
               </w:rPr>
-              <w:t>AWS S3</w:t>
+              <w:t>2.2</w:t>
+            </w:r>
+            <w:r>
+              <w:rPr>
+                <w:rFonts w:asciiTheme="minorHAnsi" w:hAnsiTheme="minorHAnsi" w:cstheme="minorHAnsi"/>
+                <w:sz w:val="24"/>
+                <w:szCs w:val="24"/>
+              </w:rPr>
+              <w:t xml:space="preserve"> </w:t>
             </w:r>
           </w:p>
         </w:tc>
         <w:tc>
           <w:tcPr>
-            <w:tcW w:w="1779" w:type="dxa"/>
+            <w:tcW w:w="2160" w:type="dxa"/>
           </w:tcPr>
           <w:p>
             <w:pPr>
@@ -2024,7 +2411,7 @@
         </w:tc>
         <w:tc>
           <w:tcPr>
-            <w:tcW w:w="1928" w:type="dxa"/>
+            <w:tcW w:w="1800" w:type="dxa"/>
           </w:tcPr>
           <w:p>
             <w:pPr>
@@ -2049,7 +2436,7 @@
         </w:tc>
         <w:tc>
           <w:tcPr>
-            <w:tcW w:w="4208" w:type="dxa"/>
+            <w:tcW w:w="1530" w:type="dxa"/>
           </w:tcPr>
           <w:p>
             <w:pPr>
@@ -2073,6 +2460,392 @@
           </w:p>
         </w:tc>
       </w:tr>
+      <w:tr>
+        <w:tc>
+          <w:tcPr>
+            <w:tcW w:w="535" w:type="dxa"/>
+          </w:tcPr>
+          <w:p>
+            <w:pPr>
+              <w:ind w:left="0"/>
+              <w:rPr>
+                <w:rFonts w:asciiTheme="minorHAnsi" w:hAnsiTheme="minorHAnsi" w:cstheme="minorHAnsi"/>
+                <w:sz w:val="24"/>
+                <w:szCs w:val="24"/>
+              </w:rPr>
+            </w:pPr>
+            <w:r>
+              <w:rPr>
+                <w:rFonts w:asciiTheme="minorHAnsi" w:hAnsiTheme="minorHAnsi" w:cstheme="minorHAnsi"/>
+                <w:sz w:val="24"/>
+                <w:szCs w:val="24"/>
+              </w:rPr>
+              <w:t>2.3</w:t>
+            </w:r>
+          </w:p>
+        </w:tc>
+        <w:tc>
+          <w:tcPr>
+            <w:tcW w:w="2160" w:type="dxa"/>
+          </w:tcPr>
+          <w:p>
+            <w:pPr>
+              <w:ind w:left="0"/>
+              <w:rPr>
+                <w:rFonts w:asciiTheme="minorHAnsi" w:hAnsiTheme="minorHAnsi" w:cstheme="minorHAnsi"/>
+                <w:sz w:val="24"/>
+                <w:szCs w:val="24"/>
+              </w:rPr>
+            </w:pPr>
+            <w:r>
+              <w:rPr>
+                <w:rFonts w:asciiTheme="minorHAnsi" w:hAnsiTheme="minorHAnsi" w:cstheme="minorHAnsi"/>
+                <w:sz w:val="24"/>
+                <w:szCs w:val="24"/>
+              </w:rPr>
+              <w:t>Upload URL</w:t>
+            </w:r>
+          </w:p>
+        </w:tc>
+        <w:tc>
+          <w:tcPr>
+            <w:tcW w:w="1800" w:type="dxa"/>
+          </w:tcPr>
+          <w:p>
+            <w:pPr>
+              <w:ind w:left="0"/>
+              <w:rPr>
+                <w:rFonts w:asciiTheme="minorHAnsi" w:hAnsiTheme="minorHAnsi" w:cstheme="minorHAnsi"/>
+                <w:sz w:val="24"/>
+                <w:szCs w:val="24"/>
+              </w:rPr>
+            </w:pPr>
+            <w:proofErr w:type="spellStart"/>
+            <w:r>
+              <w:rPr>
+                <w:rFonts w:asciiTheme="minorHAnsi" w:hAnsiTheme="minorHAnsi" w:cstheme="minorHAnsi"/>
+                <w:sz w:val="24"/>
+                <w:szCs w:val="24"/>
+              </w:rPr>
+              <w:t>Async</w:t>
+            </w:r>
+            <w:proofErr w:type="spellEnd"/>
+          </w:p>
+        </w:tc>
+        <w:tc>
+          <w:tcPr>
+            <w:tcW w:w="1530" w:type="dxa"/>
+          </w:tcPr>
+          <w:p>
+            <w:pPr>
+              <w:ind w:left="0"/>
+              <w:rPr>
+                <w:rFonts w:asciiTheme="minorHAnsi" w:hAnsiTheme="minorHAnsi" w:cstheme="minorHAnsi"/>
+                <w:sz w:val="24"/>
+                <w:szCs w:val="24"/>
+              </w:rPr>
+            </w:pPr>
+            <w:proofErr w:type="spellStart"/>
+            <w:r>
+              <w:rPr>
+                <w:rFonts w:asciiTheme="minorHAnsi" w:hAnsiTheme="minorHAnsi" w:cstheme="minorHAnsi"/>
+                <w:sz w:val="24"/>
+                <w:szCs w:val="24"/>
+              </w:rPr>
+              <w:t>Cleversafe</w:t>
+            </w:r>
+            <w:proofErr w:type="spellEnd"/>
+          </w:p>
+        </w:tc>
+      </w:tr>
+      <w:tr>
+        <w:tc>
+          <w:tcPr>
+            <w:tcW w:w="535" w:type="dxa"/>
+          </w:tcPr>
+          <w:p>
+            <w:pPr>
+              <w:ind w:left="0"/>
+              <w:rPr>
+                <w:rFonts w:asciiTheme="minorHAnsi" w:hAnsiTheme="minorHAnsi" w:cstheme="minorHAnsi"/>
+                <w:sz w:val="24"/>
+                <w:szCs w:val="24"/>
+              </w:rPr>
+            </w:pPr>
+            <w:r>
+              <w:rPr>
+                <w:rFonts w:asciiTheme="minorHAnsi" w:hAnsiTheme="minorHAnsi" w:cstheme="minorHAnsi"/>
+                <w:sz w:val="24"/>
+                <w:szCs w:val="24"/>
+              </w:rPr>
+              <w:t>2.4</w:t>
+            </w:r>
+          </w:p>
+        </w:tc>
+        <w:tc>
+          <w:tcPr>
+            <w:tcW w:w="2160" w:type="dxa"/>
+          </w:tcPr>
+          <w:p>
+            <w:pPr>
+              <w:ind w:left="0"/>
+              <w:rPr>
+                <w:rFonts w:asciiTheme="minorHAnsi" w:hAnsiTheme="minorHAnsi" w:cstheme="minorHAnsi"/>
+                <w:sz w:val="24"/>
+                <w:szCs w:val="24"/>
+              </w:rPr>
+            </w:pPr>
+            <w:r>
+              <w:rPr>
+                <w:rFonts w:asciiTheme="minorHAnsi" w:hAnsiTheme="minorHAnsi" w:cstheme="minorHAnsi"/>
+                <w:sz w:val="24"/>
+                <w:szCs w:val="24"/>
+              </w:rPr>
+              <w:t xml:space="preserve">Globus </w:t>
+            </w:r>
+          </w:p>
+        </w:tc>
+        <w:tc>
+          <w:tcPr>
+            <w:tcW w:w="1800" w:type="dxa"/>
+          </w:tcPr>
+          <w:p>
+            <w:pPr>
+              <w:ind w:left="0"/>
+              <w:rPr>
+                <w:rFonts w:asciiTheme="minorHAnsi" w:hAnsiTheme="minorHAnsi" w:cstheme="minorHAnsi"/>
+                <w:sz w:val="24"/>
+                <w:szCs w:val="24"/>
+              </w:rPr>
+            </w:pPr>
+            <w:proofErr w:type="spellStart"/>
+            <w:r>
+              <w:rPr>
+                <w:rFonts w:asciiTheme="minorHAnsi" w:hAnsiTheme="minorHAnsi" w:cstheme="minorHAnsi"/>
+                <w:sz w:val="24"/>
+                <w:szCs w:val="24"/>
+              </w:rPr>
+              <w:t>Async</w:t>
+            </w:r>
+            <w:proofErr w:type="spellEnd"/>
+          </w:p>
+        </w:tc>
+        <w:tc>
+          <w:tcPr>
+            <w:tcW w:w="1530" w:type="dxa"/>
+          </w:tcPr>
+          <w:p>
+            <w:pPr>
+              <w:ind w:left="0"/>
+              <w:rPr>
+                <w:rFonts w:asciiTheme="minorHAnsi" w:hAnsiTheme="minorHAnsi" w:cstheme="minorHAnsi"/>
+                <w:sz w:val="24"/>
+                <w:szCs w:val="24"/>
+              </w:rPr>
+            </w:pPr>
+            <w:proofErr w:type="spellStart"/>
+            <w:r>
+              <w:rPr>
+                <w:rFonts w:asciiTheme="minorHAnsi" w:hAnsiTheme="minorHAnsi" w:cstheme="minorHAnsi"/>
+                <w:sz w:val="24"/>
+                <w:szCs w:val="24"/>
+              </w:rPr>
+              <w:t>Cleversafe</w:t>
+            </w:r>
+          </w:p>
+        </w:tc>
+      </w:tr>
+      <w:tr>
+        <w:tc>
+          <w:tcPr>
+            <w:tcW w:w="535" w:type="dxa"/>
+          </w:tcPr>
+          <w:p>
+            <w:pPr>
+              <w:ind w:left="0"/>
+              <w:rPr>
+                <w:rFonts w:asciiTheme="minorHAnsi" w:hAnsiTheme="minorHAnsi" w:cstheme="minorHAnsi"/>
+                <w:sz w:val="24"/>
+                <w:szCs w:val="24"/>
+              </w:rPr>
+            </w:pPr>
+            <w:proofErr w:type="spellEnd"/>
+            <w:r>
+              <w:rPr>
+                <w:rFonts w:asciiTheme="minorHAnsi" w:hAnsiTheme="minorHAnsi" w:cstheme="minorHAnsi"/>
+                <w:sz w:val="24"/>
+                <w:szCs w:val="24"/>
+              </w:rPr>
+              <w:t>2.5</w:t>
+            </w:r>
+          </w:p>
+        </w:tc>
+        <w:tc>
+          <w:tcPr>
+            <w:tcW w:w="2160" w:type="dxa"/>
+          </w:tcPr>
+          <w:p>
+            <w:pPr>
+              <w:ind w:left="0"/>
+              <w:rPr>
+                <w:rFonts w:asciiTheme="minorHAnsi" w:hAnsiTheme="minorHAnsi" w:cstheme="minorHAnsi"/>
+                <w:sz w:val="24"/>
+                <w:szCs w:val="24"/>
+              </w:rPr>
+            </w:pPr>
+            <w:r>
+              <w:rPr>
+                <w:rFonts w:asciiTheme="minorHAnsi" w:hAnsiTheme="minorHAnsi" w:cstheme="minorHAnsi"/>
+                <w:sz w:val="24"/>
+                <w:szCs w:val="24"/>
+              </w:rPr>
+              <w:t>API Attachment</w:t>
+            </w:r>
+          </w:p>
+        </w:tc>
+        <w:tc>
+          <w:tcPr>
+            <w:tcW w:w="1800" w:type="dxa"/>
+          </w:tcPr>
+          <w:p>
+            <w:pPr>
+              <w:ind w:left="0"/>
+              <w:rPr>
+                <w:rFonts w:asciiTheme="minorHAnsi" w:hAnsiTheme="minorHAnsi" w:cstheme="minorHAnsi"/>
+                <w:sz w:val="24"/>
+                <w:szCs w:val="24"/>
+              </w:rPr>
+            </w:pPr>
+            <w:r>
+              <w:rPr>
+                <w:rFonts w:asciiTheme="minorHAnsi" w:hAnsiTheme="minorHAnsi" w:cstheme="minorHAnsi"/>
+                <w:sz w:val="24"/>
+                <w:szCs w:val="24"/>
+              </w:rPr>
+              <w:t>Sync</w:t>
+            </w:r>
+          </w:p>
+        </w:tc>
+        <w:tc>
+          <w:tcPr>
+            <w:tcW w:w="1530" w:type="dxa"/>
+          </w:tcPr>
+          <w:p>
+            <w:pPr>
+              <w:ind w:left="0"/>
+              <w:rPr>
+                <w:rFonts w:asciiTheme="minorHAnsi" w:hAnsiTheme="minorHAnsi" w:cstheme="minorHAnsi"/>
+                <w:sz w:val="24"/>
+                <w:szCs w:val="24"/>
+              </w:rPr>
+            </w:pPr>
+            <w:r>
+              <w:rPr>
+                <w:rFonts w:asciiTheme="minorHAnsi" w:hAnsiTheme="minorHAnsi" w:cstheme="minorHAnsi"/>
+                <w:sz w:val="24"/>
+                <w:szCs w:val="24"/>
+              </w:rPr>
+              <w:t>POSIX</w:t>
+            </w:r>
+          </w:p>
+        </w:tc>
+      </w:tr>
+      <w:tr>
+        <w:tc>
+          <w:tcPr>
+            <w:tcW w:w="535" w:type="dxa"/>
+          </w:tcPr>
+          <w:p>
+            <w:pPr>
+              <w:ind w:left="0"/>
+              <w:rPr>
+                <w:rFonts w:asciiTheme="minorHAnsi" w:hAnsiTheme="minorHAnsi" w:cstheme="minorHAnsi"/>
+                <w:sz w:val="24"/>
+                <w:szCs w:val="24"/>
+              </w:rPr>
+            </w:pPr>
+            <w:r>
+              <w:rPr>
+                <w:rFonts w:asciiTheme="minorHAnsi" w:hAnsiTheme="minorHAnsi" w:cstheme="minorHAnsi"/>
+                <w:sz w:val="24"/>
+                <w:szCs w:val="24"/>
+              </w:rPr>
+              <w:t>2.6</w:t>
+            </w:r>
+          </w:p>
+        </w:tc>
+        <w:tc>
+          <w:tcPr>
+            <w:tcW w:w="2160" w:type="dxa"/>
+          </w:tcPr>
+          <w:p>
+            <w:pPr>
+              <w:ind w:left="0"/>
+              <w:rPr>
+                <w:rFonts w:asciiTheme="minorHAnsi" w:hAnsiTheme="minorHAnsi" w:cstheme="minorHAnsi"/>
+                <w:sz w:val="24"/>
+                <w:szCs w:val="24"/>
+              </w:rPr>
+            </w:pPr>
+            <w:r>
+              <w:rPr>
+                <w:rFonts w:asciiTheme="minorHAnsi" w:hAnsiTheme="minorHAnsi" w:cstheme="minorHAnsi"/>
+                <w:sz w:val="24"/>
+                <w:szCs w:val="24"/>
+              </w:rPr>
+              <w:t>Globus</w:t>
+            </w:r>
+          </w:p>
+        </w:tc>
+        <w:tc>
+          <w:tcPr>
+            <w:tcW w:w="1800" w:type="dxa"/>
+          </w:tcPr>
+          <w:p>
+            <w:pPr>
+              <w:ind w:left="0"/>
+              <w:rPr>
+                <w:rFonts w:asciiTheme="minorHAnsi" w:hAnsiTheme="minorHAnsi" w:cstheme="minorHAnsi"/>
+                <w:sz w:val="24"/>
+                <w:szCs w:val="24"/>
+              </w:rPr>
+            </w:pPr>
+            <w:proofErr w:type="spellStart"/>
+            <w:r>
+              <w:rPr>
+                <w:rFonts w:asciiTheme="minorHAnsi" w:hAnsiTheme="minorHAnsi" w:cstheme="minorHAnsi"/>
+                <w:sz w:val="24"/>
+                <w:szCs w:val="24"/>
+              </w:rPr>
+              <w:t>Async</w:t>
+            </w:r>
+            <w:proofErr w:type="spellEnd"/>
+          </w:p>
+        </w:tc>
+        <w:tc>
+          <w:tcPr>
+            <w:tcW w:w="1530" w:type="dxa"/>
+          </w:tcPr>
+          <w:p>
+            <w:pPr>
+              <w:ind w:left="0"/>
+              <w:rPr>
+                <w:rFonts w:asciiTheme="minorHAnsi" w:hAnsiTheme="minorHAnsi" w:cstheme="minorHAnsi"/>
+                <w:sz w:val="24"/>
+                <w:szCs w:val="24"/>
+              </w:rPr>
+            </w:pPr>
+            <w:r>
+              <w:rPr>
+                <w:rFonts w:asciiTheme="minorHAnsi" w:hAnsiTheme="minorHAnsi" w:cstheme="minorHAnsi"/>
+                <w:sz w:val="24"/>
+                <w:szCs w:val="24"/>
+              </w:rPr>
+              <w:t>POSIX</w:t>
+            </w:r>
+          </w:p>
+        </w:tc>
+      </w:tr>
     </w:tbl>
     <w:p/>
     <w:p>
@@ -2092,11 +2865,19 @@
       <w:pPr>
         <w:pStyle w:val="Heading2"/>
       </w:pPr>
-      <w:bookmarkStart w:id="3" w:name="_Toc4602210"/>
-      <w:r>
-        <w:t>2.1 Sync Upload</w:t>
+      <w:bookmarkStart w:id="3" w:name="_Toc5819011"/>
+      <w:r>
+        <w:t xml:space="preserve">Sync </w:t>
+      </w:r>
+      <w:r>
+        <w:t xml:space="preserve">-&gt; </w:t>
+      </w:r>
+      <w:proofErr w:type="spellStart"/>
+      <w:r>
+        <w:t>Cleversafe</w:t>
       </w:r>
       <w:bookmarkEnd w:id="3"/>
+      <w:proofErr w:type="spellEnd"/>
     </w:p>
     <w:p>
       <w:r>
@@ -2151,18 +2932,20 @@
       <w:pPr>
         <w:pStyle w:val="Heading2"/>
       </w:pPr>
-      <w:bookmarkStart w:id="4" w:name="_Toc4602211"/>
+      <w:bookmarkStart w:id="4" w:name="_Toc5819012"/>
       <w:r>
         <w:lastRenderedPageBreak/>
-        <w:t xml:space="preserve">2.1 </w:t>
-      </w:r>
-      <w:r>
-        <w:t>AWS S3</w:t>
-      </w:r>
-      <w:r>
-        <w:t xml:space="preserve"> Upload</w:t>
+        <w:t xml:space="preserve">AWS S3 </w:t>
+      </w:r>
+      <w:r>
+        <w:t xml:space="preserve">-&gt; </w:t>
+      </w:r>
+      <w:proofErr w:type="spellStart"/>
+      <w:r>
+        <w:t>Cleversafe</w:t>
       </w:r>
       <w:bookmarkEnd w:id="4"/>
+      <w:proofErr w:type="spellEnd"/>
     </w:p>
     <w:p>
       <w:r>
@@ -2212,6 +2995,278 @@
         </w:drawing>
       </w:r>
     </w:p>
+    <w:p/>
+    <w:p>
+      <w:pPr>
+        <w:pStyle w:val="Heading2"/>
+      </w:pPr>
+      <w:bookmarkStart w:id="5" w:name="_Toc5819013"/>
+      <w:r>
+        <w:t>Upload URL</w:t>
+      </w:r>
+      <w:r>
+        <w:t xml:space="preserve"> -&gt; </w:t>
+      </w:r>
+      <w:proofErr w:type="spellStart"/>
+      <w:r>
+        <w:t>Cleversafe</w:t>
+      </w:r>
+      <w:bookmarkEnd w:id="5"/>
+      <w:proofErr w:type="spellEnd"/>
+    </w:p>
+    <w:p>
+      <w:r>
+        <w:rPr>
+          <w:noProof/>
+        </w:rPr>
+        <w:drawing>
+          <wp:inline distT="0" distB="0" distL="0" distR="0" wp14:anchorId="70369694" wp14:editId="3F88FBF9">
+            <wp:extent cx="5943600" cy="2615565"/>
+            <wp:effectExtent l="0" t="0" r="0" b="635"/>
+            <wp:docPr id="2" name="Picture 2" descr="A screenshot of a cell phone&#10;&#10;Description automatically generated"/>
+            <wp:cNvGraphicFramePr>
+              <a:graphicFrameLocks xmlns:a="http://schemas.openxmlformats.org/drawingml/2006/main" noChangeAspect="1"/>
+            </wp:cNvGraphicFramePr>
+            <a:graphic xmlns:a="http://schemas.openxmlformats.org/drawingml/2006/main">
+              <a:graphicData uri="http://schemas.openxmlformats.org/drawingml/2006/picture">
+                <pic:pic xmlns:pic="http://schemas.openxmlformats.org/drawingml/2006/picture">
+                  <pic:nvPicPr>
+                    <pic:cNvPr id="2" name="Upload URL.png"/>
+                    <pic:cNvPicPr/>
+                  </pic:nvPicPr>
+                  <pic:blipFill>
+                    <a:blip r:embed="rId8">
+                      <a:extLst>
+                        <a:ext uri="{28A0092B-C50C-407E-A947-70E740481C1C}">
+                          <a14:useLocalDpi xmlns:a14="http://schemas.microsoft.com/office/drawing/2010/main" val="0"/>
+                        </a:ext>
+                      </a:extLst>
+                    </a:blip>
+                    <a:stretch>
+                      <a:fillRect/>
+                    </a:stretch>
+                  </pic:blipFill>
+                  <pic:spPr>
+                    <a:xfrm>
+                      <a:off x="0" y="0"/>
+                      <a:ext cx="5943600" cy="2615565"/>
+                    </a:xfrm>
+                    <a:prstGeom prst="rect">
+                      <a:avLst/>
+                    </a:prstGeom>
+                  </pic:spPr>
+                </pic:pic>
+              </a:graphicData>
+            </a:graphic>
+          </wp:inline>
+        </w:drawing>
+      </w:r>
+    </w:p>
+    <w:p/>
+    <w:p>
+      <w:pPr>
+        <w:pStyle w:val="Heading2"/>
+      </w:pPr>
+      <w:bookmarkStart w:id="6" w:name="_Toc5819014"/>
+      <w:r>
+        <w:lastRenderedPageBreak/>
+        <w:t>Globus</w:t>
+      </w:r>
+      <w:r>
+        <w:t xml:space="preserve"> -&gt; </w:t>
+      </w:r>
+      <w:proofErr w:type="spellStart"/>
+      <w:r>
+        <w:t>Cleversafe</w:t>
+      </w:r>
+      <w:proofErr w:type="spellEnd"/>
+      <w:r>
+        <w:t xml:space="preserve"> (2-Hop Upload)</w:t>
+      </w:r>
+      <w:bookmarkEnd w:id="6"/>
+    </w:p>
+    <w:p>
+      <w:r>
+        <w:rPr>
+          <w:noProof/>
+        </w:rPr>
+        <w:drawing>
+          <wp:inline distT="0" distB="0" distL="0" distR="0" wp14:anchorId="66528D35" wp14:editId="65B2EC94">
+            <wp:extent cx="5943600" cy="2083435"/>
+            <wp:effectExtent l="0" t="0" r="0" b="0"/>
+            <wp:docPr id="3" name="Picture 3" descr="A screenshot of a cell phone&#10;&#10;Description automatically generated"/>
+            <wp:cNvGraphicFramePr>
+              <a:graphicFrameLocks xmlns:a="http://schemas.openxmlformats.org/drawingml/2006/main" noChangeAspect="1"/>
+            </wp:cNvGraphicFramePr>
+            <a:graphic xmlns:a="http://schemas.openxmlformats.org/drawingml/2006/main">
+              <a:graphicData uri="http://schemas.openxmlformats.org/drawingml/2006/picture">
+                <pic:pic xmlns:pic="http://schemas.openxmlformats.org/drawingml/2006/picture">
+                  <pic:nvPicPr>
+                    <pic:cNvPr id="3" name="Upload URL (1).png"/>
+                    <pic:cNvPicPr/>
+                  </pic:nvPicPr>
+                  <pic:blipFill>
+                    <a:blip r:embed="rId9">
+                      <a:extLst>
+                        <a:ext uri="{28A0092B-C50C-407E-A947-70E740481C1C}">
+                          <a14:useLocalDpi xmlns:a14="http://schemas.microsoft.com/office/drawing/2010/main" val="0"/>
+                        </a:ext>
+                      </a:extLst>
+                    </a:blip>
+                    <a:stretch>
+                      <a:fillRect/>
+                    </a:stretch>
+                  </pic:blipFill>
+                  <pic:spPr>
+                    <a:xfrm>
+                      <a:off x="0" y="0"/>
+                      <a:ext cx="5943600" cy="2083435"/>
+                    </a:xfrm>
+                    <a:prstGeom prst="rect">
+                      <a:avLst/>
+                    </a:prstGeom>
+                  </pic:spPr>
+                </pic:pic>
+              </a:graphicData>
+            </a:graphic>
+          </wp:inline>
+        </w:drawing>
+      </w:r>
+    </w:p>
+    <w:p/>
+    <w:p>
+      <w:pPr>
+        <w:pStyle w:val="Heading2"/>
+      </w:pPr>
+      <w:bookmarkStart w:id="7" w:name="_Toc5819015"/>
+      <w:r>
+        <w:t xml:space="preserve">Sync -&gt; </w:t>
+      </w:r>
+      <w:r>
+        <w:t>POSIX</w:t>
+      </w:r>
+      <w:bookmarkEnd w:id="7"/>
+    </w:p>
+    <w:p>
+      <w:r>
+        <w:rPr>
+          <w:noProof/>
+        </w:rPr>
+        <w:drawing>
+          <wp:inline distT="0" distB="0" distL="0" distR="0" wp14:anchorId="05C93C28" wp14:editId="17D7C12B">
+            <wp:extent cx="4406900" cy="1130300"/>
+            <wp:effectExtent l="0" t="0" r="0" b="0"/>
+            <wp:docPr id="5" name="Picture 5" descr="A drawing of a person&#10;&#10;Description automatically generated"/>
+            <wp:cNvGraphicFramePr>
+              <a:graphicFrameLocks xmlns:a="http://schemas.openxmlformats.org/drawingml/2006/main" noChangeAspect="1"/>
+            </wp:cNvGraphicFramePr>
+            <a:graphic xmlns:a="http://schemas.openxmlformats.org/drawingml/2006/main">
+              <a:graphicData uri="http://schemas.openxmlformats.org/drawingml/2006/picture">
+                <pic:pic xmlns:pic="http://schemas.openxmlformats.org/drawingml/2006/picture">
+                  <pic:nvPicPr>
+                    <pic:cNvPr id="5" name="Sync Upload Globus.png"/>
+                    <pic:cNvPicPr/>
+                  </pic:nvPicPr>
+                  <pic:blipFill>
+                    <a:blip r:embed="rId10">
+                      <a:extLst>
+                        <a:ext uri="{28A0092B-C50C-407E-A947-70E740481C1C}">
+                          <a14:useLocalDpi xmlns:a14="http://schemas.microsoft.com/office/drawing/2010/main" val="0"/>
+                        </a:ext>
+                      </a:extLst>
+                    </a:blip>
+                    <a:stretch>
+                      <a:fillRect/>
+                    </a:stretch>
+                  </pic:blipFill>
+                  <pic:spPr>
+                    <a:xfrm>
+                      <a:off x="0" y="0"/>
+                      <a:ext cx="4406900" cy="1130300"/>
+                    </a:xfrm>
+                    <a:prstGeom prst="rect">
+                      <a:avLst/>
+                    </a:prstGeom>
+                  </pic:spPr>
+                </pic:pic>
+              </a:graphicData>
+            </a:graphic>
+          </wp:inline>
+        </w:drawing>
+      </w:r>
+    </w:p>
+    <w:p>
+      <w:pPr>
+        <w:pStyle w:val="Heading2"/>
+        <w:numPr>
+          <w:ilvl w:val="0"/>
+          <w:numId w:val="0"/>
+        </w:numPr>
+        <w:ind w:left="360"/>
+      </w:pPr>
+    </w:p>
+    <w:p>
+      <w:pPr>
+        <w:pStyle w:val="Heading2"/>
+      </w:pPr>
+      <w:bookmarkStart w:id="8" w:name="_Toc5819016"/>
+      <w:r>
+        <w:t xml:space="preserve">Globus -&gt; </w:t>
+      </w:r>
+      <w:r>
+        <w:t>POSIX</w:t>
+      </w:r>
+      <w:bookmarkEnd w:id="8"/>
+    </w:p>
+    <w:p>
+      <w:r>
+        <w:rPr>
+          <w:noProof/>
+        </w:rPr>
+        <w:drawing>
+          <wp:inline distT="0" distB="0" distL="0" distR="0" wp14:anchorId="2F16D55B" wp14:editId="4622306C">
+            <wp:extent cx="5943600" cy="1832610"/>
+            <wp:effectExtent l="0" t="0" r="0" b="0"/>
+            <wp:docPr id="7" name="Picture 7"/>
+            <wp:cNvGraphicFramePr>
+              <a:graphicFrameLocks xmlns:a="http://schemas.openxmlformats.org/drawingml/2006/main" noChangeAspect="1"/>
+            </wp:cNvGraphicFramePr>
+            <a:graphic xmlns:a="http://schemas.openxmlformats.org/drawingml/2006/main">
+              <a:graphicData uri="http://schemas.openxmlformats.org/drawingml/2006/picture">
+                <pic:pic xmlns:pic="http://schemas.openxmlformats.org/drawingml/2006/picture">
+                  <pic:nvPicPr>
+                    <pic:cNvPr id="7" name="Upload URL (2).png"/>
+                    <pic:cNvPicPr/>
+                  </pic:nvPicPr>
+                  <pic:blipFill>
+                    <a:blip r:embed="rId11">
+                      <a:extLst>
+                        <a:ext uri="{28A0092B-C50C-407E-A947-70E740481C1C}">
+                          <a14:useLocalDpi xmlns:a14="http://schemas.microsoft.com/office/drawing/2010/main" val="0"/>
+                        </a:ext>
+                      </a:extLst>
+                    </a:blip>
+                    <a:stretch>
+                      <a:fillRect/>
+                    </a:stretch>
+                  </pic:blipFill>
+                  <pic:spPr>
+                    <a:xfrm>
+                      <a:off x="0" y="0"/>
+                      <a:ext cx="5943600" cy="1832610"/>
+                    </a:xfrm>
+                    <a:prstGeom prst="rect">
+                      <a:avLst/>
+                    </a:prstGeom>
+                  </pic:spPr>
+                </pic:pic>
+              </a:graphicData>
+            </a:graphic>
+          </wp:inline>
+        </w:drawing>
+      </w:r>
+    </w:p>
+    <w:p/>
     <w:sectPr>
       <w:pgSz w:w="12240" w:h="15840"/>
       <w:pgMar w:top="1440" w:right="1440" w:bottom="1440" w:left="1440" w:header="720" w:footer="720" w:gutter="0"/>
@@ -2434,7 +3489,7 @@
   <w:abstractNum w:abstractNumId="2" w15:restartNumberingAfterBreak="0">
     <w:nsid w:val="1DDD5D01"/>
     <w:multiLevelType w:val="multilevel"/>
-    <w:tmpl w:val="0409001F"/>
+    <w:tmpl w:val="03CAB426"/>
     <w:lvl w:ilvl="0">
       <w:start w:val="1"/>
       <w:numFmt w:val="decimal"/>
@@ -2447,6 +3502,7 @@
     <w:lvl w:ilvl="1">
       <w:start w:val="1"/>
       <w:numFmt w:val="decimal"/>
+      <w:pStyle w:val="Heading2"/>
       <w:lvlText w:val="%1.%2."/>
       <w:lvlJc w:val="left"/>
       <w:pPr>
@@ -2518,6 +3574,92 @@
     </w:lvl>
   </w:abstractNum>
   <w:abstractNum w:abstractNumId="3" w15:restartNumberingAfterBreak="0">
+    <w:nsid w:val="2B9A7C21"/>
+    <w:multiLevelType w:val="hybridMultilevel"/>
+    <w:tmpl w:val="83BC5AEC"/>
+    <w:lvl w:ilvl="0" w:tplc="0409000F">
+      <w:start w:val="1"/>
+      <w:numFmt w:val="decimal"/>
+      <w:lvlText w:val="%1."/>
+      <w:lvlJc w:val="left"/>
+      <w:pPr>
+        <w:ind w:left="1080" w:hanging="360"/>
+      </w:pPr>
+    </w:lvl>
+    <w:lvl w:ilvl="1" w:tplc="04090019" w:tentative="1">
+      <w:start w:val="1"/>
+      <w:numFmt w:val="lowerLetter"/>
+      <w:lvlText w:val="%2."/>
+      <w:lvlJc w:val="left"/>
+      <w:pPr>
+        <w:ind w:left="1800" w:hanging="360"/>
+      </w:pPr>
+    </w:lvl>
+    <w:lvl w:ilvl="2" w:tplc="0409001B" w:tentative="1">
+      <w:start w:val="1"/>
+      <w:numFmt w:val="lowerRoman"/>
+      <w:lvlText w:val="%3."/>
+      <w:lvlJc w:val="right"/>
+      <w:pPr>
+        <w:ind w:left="2520" w:hanging="180"/>
+      </w:pPr>
+    </w:lvl>
+    <w:lvl w:ilvl="3" w:tplc="0409000F" w:tentative="1">
+      <w:start w:val="1"/>
+      <w:numFmt w:val="decimal"/>
+      <w:lvlText w:val="%4."/>
+      <w:lvlJc w:val="left"/>
+      <w:pPr>
+        <w:ind w:left="3240" w:hanging="360"/>
+      </w:pPr>
+    </w:lvl>
+    <w:lvl w:ilvl="4" w:tplc="04090019" w:tentative="1">
+      <w:start w:val="1"/>
+      <w:numFmt w:val="lowerLetter"/>
+      <w:lvlText w:val="%5."/>
+      <w:lvlJc w:val="left"/>
+      <w:pPr>
+        <w:ind w:left="3960" w:hanging="360"/>
+      </w:pPr>
+    </w:lvl>
+    <w:lvl w:ilvl="5" w:tplc="0409001B" w:tentative="1">
+      <w:start w:val="1"/>
+      <w:numFmt w:val="lowerRoman"/>
+      <w:lvlText w:val="%6."/>
+      <w:lvlJc w:val="right"/>
+      <w:pPr>
+        <w:ind w:left="4680" w:hanging="180"/>
+      </w:pPr>
+    </w:lvl>
+    <w:lvl w:ilvl="6" w:tplc="0409000F" w:tentative="1">
+      <w:start w:val="1"/>
+      <w:numFmt w:val="decimal"/>
+      <w:lvlText w:val="%7."/>
+      <w:lvlJc w:val="left"/>
+      <w:pPr>
+        <w:ind w:left="5400" w:hanging="360"/>
+      </w:pPr>
+    </w:lvl>
+    <w:lvl w:ilvl="7" w:tplc="04090019" w:tentative="1">
+      <w:start w:val="1"/>
+      <w:numFmt w:val="lowerLetter"/>
+      <w:lvlText w:val="%8."/>
+      <w:lvlJc w:val="left"/>
+      <w:pPr>
+        <w:ind w:left="6120" w:hanging="360"/>
+      </w:pPr>
+    </w:lvl>
+    <w:lvl w:ilvl="8" w:tplc="0409001B" w:tentative="1">
+      <w:start w:val="1"/>
+      <w:numFmt w:val="lowerRoman"/>
+      <w:lvlText w:val="%9."/>
+      <w:lvlJc w:val="right"/>
+      <w:pPr>
+        <w:ind w:left="6840" w:hanging="180"/>
+      </w:pPr>
+    </w:lvl>
+  </w:abstractNum>
+  <w:abstractNum w:abstractNumId="4" w15:restartNumberingAfterBreak="0">
     <w:nsid w:val="7305549B"/>
     <w:multiLevelType w:val="multilevel"/>
     <w:tmpl w:val="0409001F"/>
@@ -2604,7 +3746,7 @@
       </w:pPr>
     </w:lvl>
   </w:abstractNum>
-  <w:abstractNum w:abstractNumId="4" w15:restartNumberingAfterBreak="0">
+  <w:abstractNum w:abstractNumId="5" w15:restartNumberingAfterBreak="0">
     <w:nsid w:val="7347415E"/>
     <w:multiLevelType w:val="hybridMultilevel"/>
     <w:tmpl w:val="D4FA0166"/>
@@ -2695,19 +3837,112 @@
     </w:lvl>
   </w:abstractNum>
   <w:num w:numId="1">
-    <w:abstractNumId w:val="3"/>
+    <w:abstractNumId w:val="4"/>
   </w:num>
   <w:num w:numId="2">
     <w:abstractNumId w:val="1"/>
   </w:num>
   <w:num w:numId="3">
-    <w:abstractNumId w:val="4"/>
+    <w:abstractNumId w:val="5"/>
   </w:num>
   <w:num w:numId="4">
     <w:abstractNumId w:val="2"/>
   </w:num>
   <w:num w:numId="5">
     <w:abstractNumId w:val="0"/>
+  </w:num>
+  <w:num w:numId="6">
+    <w:abstractNumId w:val="3"/>
+  </w:num>
+  <w:num w:numId="7">
+    <w:abstractNumId w:val="2"/>
+    <w:lvlOverride w:ilvl="0">
+      <w:startOverride w:val="1"/>
+    </w:lvlOverride>
+    <w:lvlOverride w:ilvl="1">
+      <w:startOverride w:val="1"/>
+    </w:lvlOverride>
+    <w:lvlOverride w:ilvl="2">
+      <w:startOverride w:val="1"/>
+    </w:lvlOverride>
+    <w:lvlOverride w:ilvl="3">
+      <w:startOverride w:val="1"/>
+    </w:lvlOverride>
+    <w:lvlOverride w:ilvl="4">
+      <w:startOverride w:val="1"/>
+    </w:lvlOverride>
+    <w:lvlOverride w:ilvl="5">
+      <w:startOverride w:val="1"/>
+    </w:lvlOverride>
+    <w:lvlOverride w:ilvl="6">
+      <w:startOverride w:val="1"/>
+    </w:lvlOverride>
+    <w:lvlOverride w:ilvl="7">
+      <w:startOverride w:val="1"/>
+    </w:lvlOverride>
+    <w:lvlOverride w:ilvl="8">
+      <w:startOverride w:val="1"/>
+    </w:lvlOverride>
+  </w:num>
+  <w:num w:numId="8">
+    <w:abstractNumId w:val="2"/>
+    <w:lvlOverride w:ilvl="0">
+      <w:startOverride w:val="1"/>
+    </w:lvlOverride>
+    <w:lvlOverride w:ilvl="1">
+      <w:startOverride w:val="1"/>
+    </w:lvlOverride>
+    <w:lvlOverride w:ilvl="2">
+      <w:startOverride w:val="1"/>
+    </w:lvlOverride>
+    <w:lvlOverride w:ilvl="3">
+      <w:startOverride w:val="1"/>
+    </w:lvlOverride>
+    <w:lvlOverride w:ilvl="4">
+      <w:startOverride w:val="1"/>
+    </w:lvlOverride>
+    <w:lvlOverride w:ilvl="5">
+      <w:startOverride w:val="1"/>
+    </w:lvlOverride>
+    <w:lvlOverride w:ilvl="6">
+      <w:startOverride w:val="1"/>
+    </w:lvlOverride>
+    <w:lvlOverride w:ilvl="7">
+      <w:startOverride w:val="1"/>
+    </w:lvlOverride>
+    <w:lvlOverride w:ilvl="8">
+      <w:startOverride w:val="1"/>
+    </w:lvlOverride>
+  </w:num>
+  <w:num w:numId="9">
+    <w:abstractNumId w:val="2"/>
+    <w:lvlOverride w:ilvl="0">
+      <w:startOverride w:val="1"/>
+    </w:lvlOverride>
+    <w:lvlOverride w:ilvl="1">
+      <w:startOverride w:val="1"/>
+    </w:lvlOverride>
+    <w:lvlOverride w:ilvl="2">
+      <w:startOverride w:val="1"/>
+    </w:lvlOverride>
+    <w:lvlOverride w:ilvl="3">
+      <w:startOverride w:val="1"/>
+    </w:lvlOverride>
+    <w:lvlOverride w:ilvl="4">
+      <w:startOverride w:val="1"/>
+    </w:lvlOverride>
+    <w:lvlOverride w:ilvl="5">
+      <w:startOverride w:val="1"/>
+    </w:lvlOverride>
+    <w:lvlOverride w:ilvl="6">
+      <w:startOverride w:val="1"/>
+    </w:lvlOverride>
+    <w:lvlOverride w:ilvl="7">
+      <w:startOverride w:val="1"/>
+    </w:lvlOverride>
+    <w:lvlOverride w:ilvl="8">
+      <w:startOverride w:val="1"/>
+    </w:lvlOverride>
   </w:num>
   <w:numIdMacAtCleanup w:val="5"/>
 </w:numbering>
@@ -2832,6 +4067,7 @@
     <w:lsdException w:name="HTML Sample" w:semiHidden="1" w:unhideWhenUsed="1"/>
     <w:lsdException w:name="HTML Typewriter" w:semiHidden="1" w:unhideWhenUsed="1"/>
     <w:lsdException w:name="HTML Variable" w:semiHidden="1" w:unhideWhenUsed="1"/>
+    <w:lsdException w:name="Normal Table" w:semiHidden="1" w:unhideWhenUsed="1"/>
     <w:lsdException w:name="annotation subject" w:semiHidden="1" w:unhideWhenUsed="1"/>
     <w:lsdException w:name="No List" w:semiHidden="1" w:unhideWhenUsed="1"/>
     <w:lsdException w:name="Outline List 1" w:semiHidden="1" w:unhideWhenUsed="1"/>
@@ -2878,8 +4114,10 @@
     <w:lsdException w:name="Table Subtle 2" w:semiHidden="1" w:unhideWhenUsed="1"/>
     <w:lsdException w:name="Table Web 1" w:semiHidden="1" w:unhideWhenUsed="1"/>
     <w:lsdException w:name="Table Web 2" w:semiHidden="1" w:unhideWhenUsed="1"/>
+    <w:lsdException w:name="Table Web 3" w:semiHidden="1" w:unhideWhenUsed="1"/>
     <w:lsdException w:name="Balloon Text" w:semiHidden="1" w:unhideWhenUsed="1"/>
     <w:lsdException w:name="Table Grid" w:uiPriority="59"/>
+    <w:lsdException w:name="Table Theme" w:semiHidden="1" w:unhideWhenUsed="1"/>
     <w:lsdException w:name="Placeholder Text" w:semiHidden="1"/>
     <w:lsdException w:name="No Spacing" w:uiPriority="1" w:qFormat="1"/>
     <w:lsdException w:name="Light Shading" w:uiPriority="60"/>
@@ -3145,10 +4383,14 @@
     <w:autoRedefine/>
     <w:uiPriority w:val="9"/>
     <w:qFormat/>
-    <w:rsid w:val="005619F3"/>
+    <w:rsid w:val="00F07134"/>
     <w:pPr>
       <w:keepNext/>
       <w:keepLines/>
+      <w:numPr>
+        <w:ilvl w:val="1"/>
+        <w:numId w:val="4"/>
+      </w:numPr>
       <w:spacing w:before="180"/>
       <w:outlineLvl w:val="1"/>
     </w:pPr>
@@ -3388,7 +4630,7 @@
     <w:basedOn w:val="DefaultParagraphFont"/>
     <w:link w:val="Heading2"/>
     <w:uiPriority w:val="9"/>
-    <w:rsid w:val="005619F3"/>
+    <w:rsid w:val="00F07134"/>
     <w:rPr>
       <w:rFonts w:eastAsia="Arial Unicode MS" w:cstheme="minorHAnsi"/>
       <w:b/>
@@ -4234,7 +5476,7 @@
 </file>
 
 <file path=customXml/itemProps1.xml><?xml version="1.0" encoding="utf-8"?>
-<ds:datastoreItem xmlns:ds="http://schemas.openxmlformats.org/officeDocument/2006/customXml" ds:itemID="{4601D77A-EFCD-CA43-B5CA-975A69BE0ADF}">
+<ds:datastoreItem xmlns:ds="http://schemas.openxmlformats.org/officeDocument/2006/customXml" ds:itemID="{31A8DAD2-30D8-8F42-8A97-F6C86030937D}">
   <ds:schemaRefs>
     <ds:schemaRef ds:uri="http://schemas.openxmlformats.org/officeDocument/2006/bibliography"/>
   </ds:schemaRefs>

</xml_diff>

<commit_message>
HPCDATAMGM-1068 - completed documenting data transfer workflows (upload and download)
</commit_message>
<xml_diff>
--- a/doc/development/HPCDME_DataTransfer_Process.docx
+++ b/doc/development/HPCDME_DataTransfer_Process.docx
@@ -498,8 +498,6 @@
               </w:rPr>
               <w:t>Eran Rosenberg</w:t>
             </w:r>
-            <w:bookmarkStart w:id="0" w:name="_GoBack"/>
-            <w:bookmarkEnd w:id="0"/>
           </w:p>
         </w:tc>
         <w:tc>
@@ -622,7 +620,7 @@
             </w:rPr>
             <w:fldChar w:fldCharType="separate"/>
           </w:r>
-          <w:hyperlink w:anchor="_Toc5819009" w:history="1">
+          <w:hyperlink w:anchor="_Toc6396433" w:history="1">
             <w:r>
               <w:rPr>
                 <w:rStyle w:val="Hyperlink"/>
@@ -668,7 +666,7 @@
                 <w:noProof/>
                 <w:webHidden/>
               </w:rPr>
-              <w:instrText xml:space="preserve"> PAGEREF _Toc5819009 \h </w:instrText>
+              <w:instrText xml:space="preserve"> PAGEREF _Toc6396433 \h </w:instrText>
             </w:r>
             <w:r>
               <w:rPr>
@@ -714,7 +712,7 @@
               <w:lang w:bidi="he-IL"/>
             </w:rPr>
           </w:pPr>
-          <w:hyperlink w:anchor="_Toc5819010" w:history="1">
+          <w:hyperlink w:anchor="_Toc6396434" w:history="1">
             <w:r>
               <w:rPr>
                 <w:rStyle w:val="Hyperlink"/>
@@ -760,7 +758,7 @@
                 <w:noProof/>
                 <w:webHidden/>
               </w:rPr>
-              <w:instrText xml:space="preserve"> PAGEREF _Toc5819010 \h </w:instrText>
+              <w:instrText xml:space="preserve"> PAGEREF _Toc6396434 \h </w:instrText>
             </w:r>
             <w:r>
               <w:rPr>
@@ -808,7 +806,7 @@
               <w:lang w:bidi="he-IL"/>
             </w:rPr>
           </w:pPr>
-          <w:hyperlink w:anchor="_Toc5819011" w:history="1">
+          <w:hyperlink w:anchor="_Toc6396435" w:history="1">
             <w:r>
               <w:rPr>
                 <w:rStyle w:val="Hyperlink"/>
@@ -835,7 +833,7 @@
                 <w:rFonts w:eastAsiaTheme="majorEastAsia"/>
                 <w:noProof/>
               </w:rPr>
-              <w:t>Sync -&gt; Cleversafe</w:t>
+              <w:t>API Attachment -&gt; Cleversafe</w:t>
             </w:r>
             <w:r>
               <w:rPr>
@@ -856,7 +854,7 @@
                 <w:noProof/>
                 <w:webHidden/>
               </w:rPr>
-              <w:instrText xml:space="preserve"> PAGEREF _Toc5819011 \h </w:instrText>
+              <w:instrText xml:space="preserve"> PAGEREF _Toc6396435 \h </w:instrText>
             </w:r>
             <w:r>
               <w:rPr>
@@ -904,7 +902,7 @@
               <w:lang w:bidi="he-IL"/>
             </w:rPr>
           </w:pPr>
-          <w:hyperlink w:anchor="_Toc5819012" w:history="1">
+          <w:hyperlink w:anchor="_Toc6396436" w:history="1">
             <w:r>
               <w:rPr>
                 <w:rStyle w:val="Hyperlink"/>
@@ -952,7 +950,7 @@
                 <w:noProof/>
                 <w:webHidden/>
               </w:rPr>
-              <w:instrText xml:space="preserve"> PAGEREF _Toc5819012 \h </w:instrText>
+              <w:instrText xml:space="preserve"> PAGEREF _Toc6396436 \h </w:instrText>
             </w:r>
             <w:r>
               <w:rPr>
@@ -1000,7 +998,7 @@
               <w:lang w:bidi="he-IL"/>
             </w:rPr>
           </w:pPr>
-          <w:hyperlink w:anchor="_Toc5819013" w:history="1">
+          <w:hyperlink w:anchor="_Toc6396437" w:history="1">
             <w:r>
               <w:rPr>
                 <w:rStyle w:val="Hyperlink"/>
@@ -1048,7 +1046,7 @@
                 <w:noProof/>
                 <w:webHidden/>
               </w:rPr>
-              <w:instrText xml:space="preserve"> PAGEREF _Toc5819013 \h </w:instrText>
+              <w:instrText xml:space="preserve"> PAGEREF _Toc6396437 \h </w:instrText>
             </w:r>
             <w:r>
               <w:rPr>
@@ -1096,7 +1094,7 @@
               <w:lang w:bidi="he-IL"/>
             </w:rPr>
           </w:pPr>
-          <w:hyperlink w:anchor="_Toc5819014" w:history="1">
+          <w:hyperlink w:anchor="_Toc6396438" w:history="1">
             <w:r>
               <w:rPr>
                 <w:rStyle w:val="Hyperlink"/>
@@ -1144,7 +1142,7 @@
                 <w:noProof/>
                 <w:webHidden/>
               </w:rPr>
-              <w:instrText xml:space="preserve"> PAGEREF _Toc5819014 \h </w:instrText>
+              <w:instrText xml:space="preserve"> PAGEREF _Toc6396438 \h </w:instrText>
             </w:r>
             <w:r>
               <w:rPr>
@@ -1192,7 +1190,7 @@
               <w:lang w:bidi="he-IL"/>
             </w:rPr>
           </w:pPr>
-          <w:hyperlink w:anchor="_Toc5819015" w:history="1">
+          <w:hyperlink w:anchor="_Toc6396439" w:history="1">
             <w:r>
               <w:rPr>
                 <w:rStyle w:val="Hyperlink"/>
@@ -1219,7 +1217,7 @@
                 <w:rFonts w:eastAsiaTheme="majorEastAsia"/>
                 <w:noProof/>
               </w:rPr>
-              <w:t>Sync -&gt; POSIX</w:t>
+              <w:t>API Attachment -&gt; POSIX</w:t>
             </w:r>
             <w:r>
               <w:rPr>
@@ -1240,7 +1238,7 @@
                 <w:noProof/>
                 <w:webHidden/>
               </w:rPr>
-              <w:instrText xml:space="preserve"> PAGEREF _Toc5819015 \h </w:instrText>
+              <w:instrText xml:space="preserve"> PAGEREF _Toc6396439 \h </w:instrText>
             </w:r>
             <w:r>
               <w:rPr>
@@ -1288,7 +1286,7 @@
               <w:lang w:bidi="he-IL"/>
             </w:rPr>
           </w:pPr>
-          <w:hyperlink w:anchor="_Toc5819016" w:history="1">
+          <w:hyperlink w:anchor="_Toc6396440" w:history="1">
             <w:r>
               <w:rPr>
                 <w:rStyle w:val="Hyperlink"/>
@@ -1336,7 +1334,7 @@
                 <w:noProof/>
                 <w:webHidden/>
               </w:rPr>
-              <w:instrText xml:space="preserve"> PAGEREF _Toc5819016 \h </w:instrText>
+              <w:instrText xml:space="preserve"> PAGEREF _Toc6396440 \h </w:instrText>
             </w:r>
             <w:r>
               <w:rPr>
@@ -1357,6 +1355,674 @@
                 <w:webHidden/>
               </w:rPr>
               <w:t>7</w:t>
+            </w:r>
+            <w:r>
+              <w:rPr>
+                <w:noProof/>
+                <w:webHidden/>
+              </w:rPr>
+              <w:fldChar w:fldCharType="end"/>
+            </w:r>
+          </w:hyperlink>
+        </w:p>
+        <w:p>
+          <w:pPr>
+            <w:pStyle w:val="TOC1"/>
+            <w:tabs>
+              <w:tab w:val="left" w:pos="480"/>
+              <w:tab w:val="right" w:leader="dot" w:pos="9350"/>
+            </w:tabs>
+            <w:rPr>
+              <w:rFonts w:eastAsiaTheme="minorEastAsia" w:cstheme="minorBidi"/>
+              <w:b w:val="0"/>
+              <w:bCs w:val="0"/>
+              <w:noProof/>
+              <w:lang w:bidi="he-IL"/>
+            </w:rPr>
+          </w:pPr>
+          <w:hyperlink w:anchor="_Toc6396441" w:history="1">
+            <w:r>
+              <w:rPr>
+                <w:rStyle w:val="Hyperlink"/>
+                <w:rFonts w:eastAsiaTheme="majorEastAsia"/>
+                <w:noProof/>
+              </w:rPr>
+              <w:t>3.</w:t>
+            </w:r>
+            <w:r>
+              <w:rPr>
+                <w:rFonts w:eastAsiaTheme="minorEastAsia" w:cstheme="minorBidi"/>
+                <w:b w:val="0"/>
+                <w:bCs w:val="0"/>
+                <w:noProof/>
+                <w:lang w:bidi="he-IL"/>
+              </w:rPr>
+              <w:tab/>
+            </w:r>
+            <w:r>
+              <w:rPr>
+                <w:rStyle w:val="Hyperlink"/>
+                <w:rFonts w:eastAsiaTheme="majorEastAsia"/>
+                <w:noProof/>
+              </w:rPr>
+              <w:t>Download</w:t>
+            </w:r>
+            <w:r>
+              <w:rPr>
+                <w:noProof/>
+                <w:webHidden/>
+              </w:rPr>
+              <w:tab/>
+            </w:r>
+            <w:r>
+              <w:rPr>
+                <w:noProof/>
+                <w:webHidden/>
+              </w:rPr>
+              <w:fldChar w:fldCharType="begin"/>
+            </w:r>
+            <w:r>
+              <w:rPr>
+                <w:noProof/>
+                <w:webHidden/>
+              </w:rPr>
+              <w:instrText xml:space="preserve"> PAGEREF _Toc6396441 \h </w:instrText>
+            </w:r>
+            <w:r>
+              <w:rPr>
+                <w:noProof/>
+                <w:webHidden/>
+              </w:rPr>
+            </w:r>
+            <w:r>
+              <w:rPr>
+                <w:noProof/>
+                <w:webHidden/>
+              </w:rPr>
+              <w:fldChar w:fldCharType="separate"/>
+            </w:r>
+            <w:r>
+              <w:rPr>
+                <w:noProof/>
+                <w:webHidden/>
+              </w:rPr>
+              <w:t>8</w:t>
+            </w:r>
+            <w:r>
+              <w:rPr>
+                <w:noProof/>
+                <w:webHidden/>
+              </w:rPr>
+              <w:fldChar w:fldCharType="end"/>
+            </w:r>
+          </w:hyperlink>
+        </w:p>
+        <w:p>
+          <w:pPr>
+            <w:pStyle w:val="TOC2"/>
+            <w:tabs>
+              <w:tab w:val="left" w:pos="960"/>
+              <w:tab w:val="right" w:leader="dot" w:pos="9350"/>
+            </w:tabs>
+            <w:rPr>
+              <w:rFonts w:eastAsiaTheme="minorEastAsia" w:cstheme="minorBidi"/>
+              <w:b w:val="0"/>
+              <w:bCs w:val="0"/>
+              <w:noProof/>
+              <w:sz w:val="24"/>
+              <w:szCs w:val="24"/>
+              <w:lang w:bidi="he-IL"/>
+            </w:rPr>
+          </w:pPr>
+          <w:hyperlink w:anchor="_Toc6396442" w:history="1">
+            <w:r>
+              <w:rPr>
+                <w:rStyle w:val="Hyperlink"/>
+                <w:rFonts w:eastAsiaTheme="majorEastAsia"/>
+                <w:noProof/>
+              </w:rPr>
+              <w:t>3.1.</w:t>
+            </w:r>
+            <w:r>
+              <w:rPr>
+                <w:rFonts w:eastAsiaTheme="minorEastAsia" w:cstheme="minorBidi"/>
+                <w:b w:val="0"/>
+                <w:bCs w:val="0"/>
+                <w:noProof/>
+                <w:sz w:val="24"/>
+                <w:szCs w:val="24"/>
+                <w:lang w:bidi="he-IL"/>
+              </w:rPr>
+              <w:tab/>
+            </w:r>
+            <w:r>
+              <w:rPr>
+                <w:rStyle w:val="Hyperlink"/>
+                <w:rFonts w:eastAsiaTheme="majorEastAsia"/>
+                <w:noProof/>
+              </w:rPr>
+              <w:t>Cleversafe -&gt; API Attachment</w:t>
+            </w:r>
+            <w:r>
+              <w:rPr>
+                <w:noProof/>
+                <w:webHidden/>
+              </w:rPr>
+              <w:tab/>
+            </w:r>
+            <w:r>
+              <w:rPr>
+                <w:noProof/>
+                <w:webHidden/>
+              </w:rPr>
+              <w:fldChar w:fldCharType="begin"/>
+            </w:r>
+            <w:r>
+              <w:rPr>
+                <w:noProof/>
+                <w:webHidden/>
+              </w:rPr>
+              <w:instrText xml:space="preserve"> PAGEREF _Toc6396442 \h </w:instrText>
+            </w:r>
+            <w:r>
+              <w:rPr>
+                <w:noProof/>
+                <w:webHidden/>
+              </w:rPr>
+            </w:r>
+            <w:r>
+              <w:rPr>
+                <w:noProof/>
+                <w:webHidden/>
+              </w:rPr>
+              <w:fldChar w:fldCharType="separate"/>
+            </w:r>
+            <w:r>
+              <w:rPr>
+                <w:noProof/>
+                <w:webHidden/>
+              </w:rPr>
+              <w:t>8</w:t>
+            </w:r>
+            <w:r>
+              <w:rPr>
+                <w:noProof/>
+                <w:webHidden/>
+              </w:rPr>
+              <w:fldChar w:fldCharType="end"/>
+            </w:r>
+          </w:hyperlink>
+        </w:p>
+        <w:p>
+          <w:pPr>
+            <w:pStyle w:val="TOC2"/>
+            <w:tabs>
+              <w:tab w:val="left" w:pos="960"/>
+              <w:tab w:val="right" w:leader="dot" w:pos="9350"/>
+            </w:tabs>
+            <w:rPr>
+              <w:rFonts w:eastAsiaTheme="minorEastAsia" w:cstheme="minorBidi"/>
+              <w:b w:val="0"/>
+              <w:bCs w:val="0"/>
+              <w:noProof/>
+              <w:sz w:val="24"/>
+              <w:szCs w:val="24"/>
+              <w:lang w:bidi="he-IL"/>
+            </w:rPr>
+          </w:pPr>
+          <w:hyperlink w:anchor="_Toc6396443" w:history="1">
+            <w:r>
+              <w:rPr>
+                <w:rStyle w:val="Hyperlink"/>
+                <w:rFonts w:eastAsiaTheme="majorEastAsia"/>
+                <w:noProof/>
+              </w:rPr>
+              <w:t>3.2.</w:t>
+            </w:r>
+            <w:r>
+              <w:rPr>
+                <w:rFonts w:eastAsiaTheme="minorEastAsia" w:cstheme="minorBidi"/>
+                <w:b w:val="0"/>
+                <w:bCs w:val="0"/>
+                <w:noProof/>
+                <w:sz w:val="24"/>
+                <w:szCs w:val="24"/>
+                <w:lang w:bidi="he-IL"/>
+              </w:rPr>
+              <w:tab/>
+            </w:r>
+            <w:r>
+              <w:rPr>
+                <w:rStyle w:val="Hyperlink"/>
+                <w:rFonts w:eastAsiaTheme="majorEastAsia"/>
+                <w:noProof/>
+              </w:rPr>
+              <w:t>Cleversafe -&gt; AWS S3</w:t>
+            </w:r>
+            <w:r>
+              <w:rPr>
+                <w:noProof/>
+                <w:webHidden/>
+              </w:rPr>
+              <w:tab/>
+            </w:r>
+            <w:r>
+              <w:rPr>
+                <w:noProof/>
+                <w:webHidden/>
+              </w:rPr>
+              <w:fldChar w:fldCharType="begin"/>
+            </w:r>
+            <w:r>
+              <w:rPr>
+                <w:noProof/>
+                <w:webHidden/>
+              </w:rPr>
+              <w:instrText xml:space="preserve"> PAGEREF _Toc6396443 \h </w:instrText>
+            </w:r>
+            <w:r>
+              <w:rPr>
+                <w:noProof/>
+                <w:webHidden/>
+              </w:rPr>
+            </w:r>
+            <w:r>
+              <w:rPr>
+                <w:noProof/>
+                <w:webHidden/>
+              </w:rPr>
+              <w:fldChar w:fldCharType="separate"/>
+            </w:r>
+            <w:r>
+              <w:rPr>
+                <w:noProof/>
+                <w:webHidden/>
+              </w:rPr>
+              <w:t>9</w:t>
+            </w:r>
+            <w:r>
+              <w:rPr>
+                <w:noProof/>
+                <w:webHidden/>
+              </w:rPr>
+              <w:fldChar w:fldCharType="end"/>
+            </w:r>
+          </w:hyperlink>
+        </w:p>
+        <w:p>
+          <w:pPr>
+            <w:pStyle w:val="TOC2"/>
+            <w:tabs>
+              <w:tab w:val="left" w:pos="960"/>
+              <w:tab w:val="right" w:leader="dot" w:pos="9350"/>
+            </w:tabs>
+            <w:rPr>
+              <w:rFonts w:eastAsiaTheme="minorEastAsia" w:cstheme="minorBidi"/>
+              <w:b w:val="0"/>
+              <w:bCs w:val="0"/>
+              <w:noProof/>
+              <w:sz w:val="24"/>
+              <w:szCs w:val="24"/>
+              <w:lang w:bidi="he-IL"/>
+            </w:rPr>
+          </w:pPr>
+          <w:hyperlink w:anchor="_Toc6396444" w:history="1">
+            <w:r>
+              <w:rPr>
+                <w:rStyle w:val="Hyperlink"/>
+                <w:rFonts w:eastAsiaTheme="majorEastAsia"/>
+                <w:noProof/>
+              </w:rPr>
+              <w:t>3.3.</w:t>
+            </w:r>
+            <w:r>
+              <w:rPr>
+                <w:rFonts w:eastAsiaTheme="minorEastAsia" w:cstheme="minorBidi"/>
+                <w:b w:val="0"/>
+                <w:bCs w:val="0"/>
+                <w:noProof/>
+                <w:sz w:val="24"/>
+                <w:szCs w:val="24"/>
+                <w:lang w:bidi="he-IL"/>
+              </w:rPr>
+              <w:tab/>
+            </w:r>
+            <w:r>
+              <w:rPr>
+                <w:rStyle w:val="Hyperlink"/>
+                <w:rFonts w:eastAsiaTheme="majorEastAsia"/>
+                <w:noProof/>
+              </w:rPr>
+              <w:t>Cleversafe -&gt; Download URL</w:t>
+            </w:r>
+            <w:r>
+              <w:rPr>
+                <w:noProof/>
+                <w:webHidden/>
+              </w:rPr>
+              <w:tab/>
+            </w:r>
+            <w:r>
+              <w:rPr>
+                <w:noProof/>
+                <w:webHidden/>
+              </w:rPr>
+              <w:fldChar w:fldCharType="begin"/>
+            </w:r>
+            <w:r>
+              <w:rPr>
+                <w:noProof/>
+                <w:webHidden/>
+              </w:rPr>
+              <w:instrText xml:space="preserve"> PAGEREF _Toc6396444 \h </w:instrText>
+            </w:r>
+            <w:r>
+              <w:rPr>
+                <w:noProof/>
+                <w:webHidden/>
+              </w:rPr>
+            </w:r>
+            <w:r>
+              <w:rPr>
+                <w:noProof/>
+                <w:webHidden/>
+              </w:rPr>
+              <w:fldChar w:fldCharType="separate"/>
+            </w:r>
+            <w:r>
+              <w:rPr>
+                <w:noProof/>
+                <w:webHidden/>
+              </w:rPr>
+              <w:t>9</w:t>
+            </w:r>
+            <w:r>
+              <w:rPr>
+                <w:noProof/>
+                <w:webHidden/>
+              </w:rPr>
+              <w:fldChar w:fldCharType="end"/>
+            </w:r>
+          </w:hyperlink>
+        </w:p>
+        <w:p>
+          <w:pPr>
+            <w:pStyle w:val="TOC2"/>
+            <w:tabs>
+              <w:tab w:val="left" w:pos="960"/>
+              <w:tab w:val="right" w:leader="dot" w:pos="9350"/>
+            </w:tabs>
+            <w:rPr>
+              <w:rFonts w:eastAsiaTheme="minorEastAsia" w:cstheme="minorBidi"/>
+              <w:b w:val="0"/>
+              <w:bCs w:val="0"/>
+              <w:noProof/>
+              <w:sz w:val="24"/>
+              <w:szCs w:val="24"/>
+              <w:lang w:bidi="he-IL"/>
+            </w:rPr>
+          </w:pPr>
+          <w:hyperlink w:anchor="_Toc6396445" w:history="1">
+            <w:r>
+              <w:rPr>
+                <w:rStyle w:val="Hyperlink"/>
+                <w:rFonts w:eastAsiaTheme="majorEastAsia"/>
+                <w:noProof/>
+              </w:rPr>
+              <w:t>3.4.</w:t>
+            </w:r>
+            <w:r>
+              <w:rPr>
+                <w:rFonts w:eastAsiaTheme="minorEastAsia" w:cstheme="minorBidi"/>
+                <w:b w:val="0"/>
+                <w:bCs w:val="0"/>
+                <w:noProof/>
+                <w:sz w:val="24"/>
+                <w:szCs w:val="24"/>
+                <w:lang w:bidi="he-IL"/>
+              </w:rPr>
+              <w:tab/>
+            </w:r>
+            <w:r>
+              <w:rPr>
+                <w:rStyle w:val="Hyperlink"/>
+                <w:rFonts w:eastAsiaTheme="majorEastAsia"/>
+                <w:noProof/>
+              </w:rPr>
+              <w:t>Cleversafe -&gt; Globus (2-Hop Download)</w:t>
+            </w:r>
+            <w:r>
+              <w:rPr>
+                <w:noProof/>
+                <w:webHidden/>
+              </w:rPr>
+              <w:tab/>
+            </w:r>
+            <w:r>
+              <w:rPr>
+                <w:noProof/>
+                <w:webHidden/>
+              </w:rPr>
+              <w:fldChar w:fldCharType="begin"/>
+            </w:r>
+            <w:r>
+              <w:rPr>
+                <w:noProof/>
+                <w:webHidden/>
+              </w:rPr>
+              <w:instrText xml:space="preserve"> PAGEREF _Toc6396445 \h </w:instrText>
+            </w:r>
+            <w:r>
+              <w:rPr>
+                <w:noProof/>
+                <w:webHidden/>
+              </w:rPr>
+            </w:r>
+            <w:r>
+              <w:rPr>
+                <w:noProof/>
+                <w:webHidden/>
+              </w:rPr>
+              <w:fldChar w:fldCharType="separate"/>
+            </w:r>
+            <w:r>
+              <w:rPr>
+                <w:noProof/>
+                <w:webHidden/>
+              </w:rPr>
+              <w:t>10</w:t>
+            </w:r>
+            <w:r>
+              <w:rPr>
+                <w:noProof/>
+                <w:webHidden/>
+              </w:rPr>
+              <w:fldChar w:fldCharType="end"/>
+            </w:r>
+          </w:hyperlink>
+        </w:p>
+        <w:p>
+          <w:pPr>
+            <w:pStyle w:val="TOC2"/>
+            <w:tabs>
+              <w:tab w:val="left" w:pos="960"/>
+              <w:tab w:val="right" w:leader="dot" w:pos="9350"/>
+            </w:tabs>
+            <w:rPr>
+              <w:rFonts w:eastAsiaTheme="minorEastAsia" w:cstheme="minorBidi"/>
+              <w:b w:val="0"/>
+              <w:bCs w:val="0"/>
+              <w:noProof/>
+              <w:sz w:val="24"/>
+              <w:szCs w:val="24"/>
+              <w:lang w:bidi="he-IL"/>
+            </w:rPr>
+          </w:pPr>
+          <w:hyperlink w:anchor="_Toc6396446" w:history="1">
+            <w:r>
+              <w:rPr>
+                <w:rStyle w:val="Hyperlink"/>
+                <w:rFonts w:eastAsiaTheme="majorEastAsia"/>
+                <w:noProof/>
+              </w:rPr>
+              <w:t>3.5.</w:t>
+            </w:r>
+            <w:r>
+              <w:rPr>
+                <w:rFonts w:eastAsiaTheme="minorEastAsia" w:cstheme="minorBidi"/>
+                <w:b w:val="0"/>
+                <w:bCs w:val="0"/>
+                <w:noProof/>
+                <w:sz w:val="24"/>
+                <w:szCs w:val="24"/>
+                <w:lang w:bidi="he-IL"/>
+              </w:rPr>
+              <w:tab/>
+            </w:r>
+            <w:r>
+              <w:rPr>
+                <w:rStyle w:val="Hyperlink"/>
+                <w:rFonts w:eastAsiaTheme="majorEastAsia"/>
+                <w:noProof/>
+              </w:rPr>
+              <w:t>POSIX -&gt; API Attachment</w:t>
+            </w:r>
+            <w:r>
+              <w:rPr>
+                <w:noProof/>
+                <w:webHidden/>
+              </w:rPr>
+              <w:tab/>
+            </w:r>
+            <w:r>
+              <w:rPr>
+                <w:noProof/>
+                <w:webHidden/>
+              </w:rPr>
+              <w:fldChar w:fldCharType="begin"/>
+            </w:r>
+            <w:r>
+              <w:rPr>
+                <w:noProof/>
+                <w:webHidden/>
+              </w:rPr>
+              <w:instrText xml:space="preserve"> PAGEREF _Toc6396446 \h </w:instrText>
+            </w:r>
+            <w:r>
+              <w:rPr>
+                <w:noProof/>
+                <w:webHidden/>
+              </w:rPr>
+            </w:r>
+            <w:r>
+              <w:rPr>
+                <w:noProof/>
+                <w:webHidden/>
+              </w:rPr>
+              <w:fldChar w:fldCharType="separate"/>
+            </w:r>
+            <w:r>
+              <w:rPr>
+                <w:noProof/>
+                <w:webHidden/>
+              </w:rPr>
+              <w:t>10</w:t>
+            </w:r>
+            <w:r>
+              <w:rPr>
+                <w:noProof/>
+                <w:webHidden/>
+              </w:rPr>
+              <w:fldChar w:fldCharType="end"/>
+            </w:r>
+          </w:hyperlink>
+        </w:p>
+        <w:p>
+          <w:pPr>
+            <w:pStyle w:val="TOC2"/>
+            <w:tabs>
+              <w:tab w:val="left" w:pos="960"/>
+              <w:tab w:val="right" w:leader="dot" w:pos="9350"/>
+            </w:tabs>
+            <w:rPr>
+              <w:rFonts w:eastAsiaTheme="minorEastAsia" w:cstheme="minorBidi"/>
+              <w:b w:val="0"/>
+              <w:bCs w:val="0"/>
+              <w:noProof/>
+              <w:sz w:val="24"/>
+              <w:szCs w:val="24"/>
+              <w:lang w:bidi="he-IL"/>
+            </w:rPr>
+          </w:pPr>
+          <w:hyperlink w:anchor="_Toc6396447" w:history="1">
+            <w:r>
+              <w:rPr>
+                <w:rStyle w:val="Hyperlink"/>
+                <w:rFonts w:eastAsiaTheme="majorEastAsia"/>
+                <w:noProof/>
+              </w:rPr>
+              <w:t>3.6.</w:t>
+            </w:r>
+            <w:r>
+              <w:rPr>
+                <w:rFonts w:eastAsiaTheme="minorEastAsia" w:cstheme="minorBidi"/>
+                <w:b w:val="0"/>
+                <w:bCs w:val="0"/>
+                <w:noProof/>
+                <w:sz w:val="24"/>
+                <w:szCs w:val="24"/>
+                <w:lang w:bidi="he-IL"/>
+              </w:rPr>
+              <w:tab/>
+            </w:r>
+            <w:r>
+              <w:rPr>
+                <w:rStyle w:val="Hyperlink"/>
+                <w:rFonts w:eastAsiaTheme="majorEastAsia"/>
+                <w:noProof/>
+              </w:rPr>
+              <w:t>POSIX -&gt; Globus</w:t>
+            </w:r>
+            <w:r>
+              <w:rPr>
+                <w:noProof/>
+                <w:webHidden/>
+              </w:rPr>
+              <w:tab/>
+            </w:r>
+            <w:r>
+              <w:rPr>
+                <w:noProof/>
+                <w:webHidden/>
+              </w:rPr>
+              <w:fldChar w:fldCharType="begin"/>
+            </w:r>
+            <w:r>
+              <w:rPr>
+                <w:noProof/>
+                <w:webHidden/>
+              </w:rPr>
+              <w:instrText xml:space="preserve"> PAGEREF _Toc6396447 \h </w:instrText>
+            </w:r>
+            <w:r>
+              <w:rPr>
+                <w:noProof/>
+                <w:webHidden/>
+              </w:rPr>
+            </w:r>
+            <w:r>
+              <w:rPr>
+                <w:noProof/>
+                <w:webHidden/>
+              </w:rPr>
+              <w:fldChar w:fldCharType="separate"/>
+            </w:r>
+            <w:r>
+              <w:rPr>
+                <w:noProof/>
+                <w:webHidden/>
+              </w:rPr>
+              <w:t>11</w:t>
             </w:r>
             <w:r>
               <w:rPr>
@@ -1399,6 +2065,8 @@
       <w:r>
         <w:br w:type="page"/>
       </w:r>
+      <w:bookmarkStart w:id="0" w:name="_GoBack"/>
+      <w:bookmarkEnd w:id="0"/>
     </w:p>
     <w:p>
       <w:pPr>
@@ -1408,7 +2076,7 @@
           <w:numId w:val="4"/>
         </w:numPr>
       </w:pPr>
-      <w:bookmarkStart w:id="1" w:name="_Toc5819009"/>
+      <w:bookmarkStart w:id="1" w:name="_Toc6396433"/>
       <w:r>
         <w:lastRenderedPageBreak/>
         <w:t>Introduction</w:t>
@@ -2024,7 +2692,7 @@
           <w:numId w:val="4"/>
         </w:numPr>
       </w:pPr>
-      <w:bookmarkStart w:id="2" w:name="_Toc5819010"/>
+      <w:bookmarkStart w:id="2" w:name="_Toc6396434"/>
       <w:r>
         <w:lastRenderedPageBreak/>
         <w:t>Upload (Data Registration)</w:t>
@@ -2034,16 +2702,28 @@
     <w:p>
       <w:pPr>
         <w:jc w:val="left"/>
-      </w:pPr>
-      <w:r>
+        <w:rPr>
+          <w:rFonts w:asciiTheme="minorHAnsi" w:hAnsiTheme="minorHAnsi" w:cstheme="minorHAnsi"/>
+        </w:rPr>
+      </w:pPr>
+      <w:r>
+        <w:rPr>
+          <w:rFonts w:asciiTheme="minorHAnsi" w:hAnsiTheme="minorHAnsi" w:cstheme="minorHAnsi"/>
+        </w:rPr>
         <w:t xml:space="preserve">The process of file registration starts with registering the data object and metadata in </w:t>
       </w:r>
       <w:proofErr w:type="spellStart"/>
       <w:r>
+        <w:rPr>
+          <w:rFonts w:asciiTheme="minorHAnsi" w:hAnsiTheme="minorHAnsi" w:cstheme="minorHAnsi"/>
+        </w:rPr>
         <w:t>iRODs</w:t>
       </w:r>
       <w:proofErr w:type="spellEnd"/>
       <w:r>
+        <w:rPr>
+          <w:rFonts w:asciiTheme="minorHAnsi" w:hAnsiTheme="minorHAnsi" w:cstheme="minorHAnsi"/>
+        </w:rPr>
         <w:t>. If this part completes successfully, the data transfer process to upload is kicked off. The upload data transfer process is controlled by 2 system metadata:</w:t>
       </w:r>
     </w:p>
@@ -2055,22 +2735,35 @@
           <w:numId w:val="5"/>
         </w:numPr>
         <w:jc w:val="left"/>
+        <w:rPr>
+          <w:rFonts w:asciiTheme="minorHAnsi" w:hAnsiTheme="minorHAnsi" w:cstheme="minorHAnsi"/>
+        </w:rPr>
       </w:pPr>
       <w:proofErr w:type="spellStart"/>
       <w:r>
+        <w:rPr>
+          <w:rFonts w:asciiTheme="minorHAnsi" w:hAnsiTheme="minorHAnsi" w:cstheme="minorHAnsi"/>
+        </w:rPr>
         <w:t>data_transfer_type</w:t>
       </w:r>
       <w:proofErr w:type="spellEnd"/>
       <w:r>
-        <w:t xml:space="preserve"> – The data transfer proxy that is engaged in upload (S3 or GLOBUS). Please note that in a particular case (</w:t>
-      </w:r>
-      <w:proofErr w:type="spellStart"/>
-      <w:r>
-        <w:t>wil</w:t>
-      </w:r>
-      <w:proofErr w:type="spellEnd"/>
-      <w:r>
-        <w:t xml:space="preserve"> be discussed later) both data transfer proxies are used to upload a file.</w:t>
+        <w:rPr>
+          <w:rFonts w:asciiTheme="minorHAnsi" w:hAnsiTheme="minorHAnsi" w:cstheme="minorHAnsi"/>
+        </w:rPr>
+        <w:t xml:space="preserve"> – The data transfer proxy that is engaged in upload (S3 or GLOBUS). Please note that in a particular case (wi</w:t>
+      </w:r>
+      <w:r>
+        <w:rPr>
+          <w:rFonts w:asciiTheme="minorHAnsi" w:hAnsiTheme="minorHAnsi" w:cstheme="minorHAnsi"/>
+        </w:rPr>
+        <w:t>l</w:t>
+      </w:r>
+      <w:r>
+        <w:rPr>
+          <w:rFonts w:asciiTheme="minorHAnsi" w:hAnsiTheme="minorHAnsi" w:cstheme="minorHAnsi"/>
+        </w:rPr>
+        <w:t>l be discussed later) both data transfer proxies are used to upload a file.</w:t>
       </w:r>
     </w:p>
     <w:p>
@@ -2081,25 +2774,44 @@
           <w:numId w:val="5"/>
         </w:numPr>
         <w:jc w:val="left"/>
+        <w:rPr>
+          <w:rFonts w:asciiTheme="minorHAnsi" w:hAnsiTheme="minorHAnsi" w:cstheme="minorHAnsi"/>
+        </w:rPr>
       </w:pPr>
       <w:proofErr w:type="spellStart"/>
       <w:r>
+        <w:rPr>
+          <w:rFonts w:asciiTheme="minorHAnsi" w:hAnsiTheme="minorHAnsi" w:cstheme="minorHAnsi"/>
+        </w:rPr>
         <w:t>data_transfer_status</w:t>
       </w:r>
       <w:proofErr w:type="spellEnd"/>
       <w:r>
-        <w:t xml:space="preserve"> – represents a ‘state’ the transfer is in (</w:t>
-      </w:r>
-      <w:proofErr w:type="spellStart"/>
-      <w:r>
-        <w:t>e.g</w:t>
-      </w:r>
-      <w:proofErr w:type="spellEnd"/>
-      <w:r>
+        <w:rPr>
+          <w:rFonts w:asciiTheme="minorHAnsi" w:hAnsiTheme="minorHAnsi" w:cstheme="minorHAnsi"/>
+        </w:rPr>
+        <w:t xml:space="preserve"> – represents a ‘state’ the transfer is in (e.g</w:t>
+      </w:r>
+      <w:r>
+        <w:rPr>
+          <w:rFonts w:asciiTheme="minorHAnsi" w:hAnsiTheme="minorHAnsi" w:cstheme="minorHAnsi"/>
+        </w:rPr>
+        <w:t>.</w:t>
+      </w:r>
+      <w:r>
+        <w:rPr>
+          <w:rFonts w:asciiTheme="minorHAnsi" w:hAnsiTheme="minorHAnsi" w:cstheme="minorHAnsi"/>
+        </w:rPr>
         <w:t xml:space="preserve"> IN_PROGRESS)</w:t>
       </w:r>
     </w:p>
-    <w:p/>
+    <w:p>
+      <w:pPr>
+        <w:rPr>
+          <w:rFonts w:asciiTheme="minorHAnsi" w:hAnsiTheme="minorHAnsi" w:cstheme="minorHAnsi"/>
+        </w:rPr>
+      </w:pPr>
+    </w:p>
     <w:p>
       <w:pPr>
         <w:rPr>
@@ -2652,6 +3364,7 @@
               </w:rPr>
               <w:t>Cleversafe</w:t>
             </w:r>
+            <w:proofErr w:type="spellEnd"/>
           </w:p>
         </w:tc>
       </w:tr>
@@ -2669,7 +3382,6 @@
                 <w:szCs w:val="24"/>
               </w:rPr>
             </w:pPr>
-            <w:proofErr w:type="spellEnd"/>
             <w:r>
               <w:rPr>
                 <w:rFonts w:asciiTheme="minorHAnsi" w:hAnsiTheme="minorHAnsi" w:cstheme="minorHAnsi"/>
@@ -2849,15 +3561,29 @@
     </w:tbl>
     <w:p/>
     <w:p>
-      <w:r>
+      <w:pPr>
+        <w:rPr>
+          <w:rFonts w:asciiTheme="minorHAnsi" w:hAnsiTheme="minorHAnsi" w:cstheme="minorHAnsi"/>
+        </w:rPr>
+      </w:pPr>
+      <w:r>
+        <w:rPr>
+          <w:rFonts w:asciiTheme="minorHAnsi" w:hAnsiTheme="minorHAnsi" w:cstheme="minorHAnsi"/>
+        </w:rPr>
         <w:t xml:space="preserve">For each scenario, a </w:t>
       </w:r>
       <w:proofErr w:type="spellStart"/>
       <w:r>
+        <w:rPr>
+          <w:rFonts w:asciiTheme="minorHAnsi" w:hAnsiTheme="minorHAnsi" w:cstheme="minorHAnsi"/>
+        </w:rPr>
         <w:t>statechart</w:t>
       </w:r>
       <w:proofErr w:type="spellEnd"/>
       <w:r>
+        <w:rPr>
+          <w:rFonts w:asciiTheme="minorHAnsi" w:hAnsiTheme="minorHAnsi" w:cstheme="minorHAnsi"/>
+        </w:rPr>
         <w:t xml:space="preserve"> shows the process and the values of the 2 system-metadata used to track and complete the upload</w:t>
       </w:r>
     </w:p>
@@ -2865,9 +3591,12 @@
       <w:pPr>
         <w:pStyle w:val="Heading2"/>
       </w:pPr>
-      <w:bookmarkStart w:id="3" w:name="_Toc5819011"/>
-      <w:r>
-        <w:t xml:space="preserve">Sync </w:t>
+      <w:bookmarkStart w:id="3" w:name="_Toc6396435"/>
+      <w:r>
+        <w:t>API Attachment</w:t>
+      </w:r>
+      <w:r>
+        <w:t xml:space="preserve"> </w:t>
       </w:r>
       <w:r>
         <w:t xml:space="preserve">-&gt; </w:t>
@@ -2900,7 +3629,7 @@
                     <pic:cNvPicPr/>
                   </pic:nvPicPr>
                   <pic:blipFill>
-                    <a:blip r:embed="rId6">
+                    <a:blip r:embed="rId8">
                       <a:extLst>
                         <a:ext uri="{28A0092B-C50C-407E-A947-70E740481C1C}">
                           <a14:useLocalDpi xmlns:a14="http://schemas.microsoft.com/office/drawing/2010/main" val="0"/>
@@ -2930,9 +3659,23 @@
     <w:p/>
     <w:p>
       <w:pPr>
+        <w:spacing w:before="0" w:after="0"/>
+        <w:jc w:val="left"/>
+        <w:rPr>
+          <w:rFonts w:asciiTheme="minorHAnsi" w:eastAsia="Arial Unicode MS" w:hAnsiTheme="minorHAnsi" w:cstheme="minorHAnsi"/>
+          <w:b/>
+          <w:bCs/>
+        </w:rPr>
+      </w:pPr>
+      <w:r>
+        <w:br w:type="page"/>
+      </w:r>
+    </w:p>
+    <w:p>
+      <w:pPr>
         <w:pStyle w:val="Heading2"/>
       </w:pPr>
-      <w:bookmarkStart w:id="4" w:name="_Toc5819012"/>
+      <w:bookmarkStart w:id="4" w:name="_Toc6396436"/>
       <w:r>
         <w:lastRenderedPageBreak/>
         <w:t xml:space="preserve">AWS S3 </w:t>
@@ -2947,16 +3690,17 @@
       <w:bookmarkEnd w:id="4"/>
       <w:proofErr w:type="spellEnd"/>
     </w:p>
+    <w:p/>
     <w:p>
       <w:r>
         <w:rPr>
           <w:noProof/>
         </w:rPr>
         <w:drawing>
-          <wp:inline distT="0" distB="0" distL="0" distR="0" wp14:anchorId="35BDD9E0" wp14:editId="7D3E4DBD">
-            <wp:extent cx="5943600" cy="2615565"/>
-            <wp:effectExtent l="0" t="0" r="0" b="635"/>
-            <wp:docPr id="6" name="Picture 6" descr="A screenshot of a cell phone&#10;&#10;Description automatically generated"/>
+          <wp:inline distT="0" distB="0" distL="0" distR="0" wp14:anchorId="66111C1C" wp14:editId="01A17313">
+            <wp:extent cx="5943600" cy="3082925"/>
+            <wp:effectExtent l="0" t="0" r="0" b="3175"/>
+            <wp:docPr id="4" name="Picture 4" descr="A screenshot of a cell phone&#10;&#10;Description automatically generated"/>
             <wp:cNvGraphicFramePr>
               <a:graphicFrameLocks xmlns:a="http://schemas.openxmlformats.org/drawingml/2006/main" noChangeAspect="1"/>
             </wp:cNvGraphicFramePr>
@@ -2964,11 +3708,75 @@
               <a:graphicData uri="http://schemas.openxmlformats.org/drawingml/2006/picture">
                 <pic:pic xmlns:pic="http://schemas.openxmlformats.org/drawingml/2006/picture">
                   <pic:nvPicPr>
-                    <pic:cNvPr id="6" name="AWS S3 Upload (2).png"/>
+                    <pic:cNvPr id="4" name="AWS S3 Upload (3).png"/>
                     <pic:cNvPicPr/>
                   </pic:nvPicPr>
                   <pic:blipFill>
-                    <a:blip r:embed="rId7">
+                    <a:blip r:embed="rId9">
+                      <a:extLst>
+                        <a:ext uri="{28A0092B-C50C-407E-A947-70E740481C1C}">
+                          <a14:useLocalDpi xmlns:a14="http://schemas.microsoft.com/office/drawing/2010/main" val="0"/>
+                        </a:ext>
+                      </a:extLst>
+                    </a:blip>
+                    <a:stretch>
+                      <a:fillRect/>
+                    </a:stretch>
+                  </pic:blipFill>
+                  <pic:spPr>
+                    <a:xfrm>
+                      <a:off x="0" y="0"/>
+                      <a:ext cx="5943600" cy="3082925"/>
+                    </a:xfrm>
+                    <a:prstGeom prst="rect">
+                      <a:avLst/>
+                    </a:prstGeom>
+                  </pic:spPr>
+                </pic:pic>
+              </a:graphicData>
+            </a:graphic>
+          </wp:inline>
+        </w:drawing>
+      </w:r>
+    </w:p>
+    <w:p/>
+    <w:p>
+      <w:pPr>
+        <w:pStyle w:val="Heading2"/>
+      </w:pPr>
+      <w:bookmarkStart w:id="5" w:name="_Toc6396437"/>
+      <w:r>
+        <w:t xml:space="preserve">Upload URL -&gt; </w:t>
+      </w:r>
+      <w:proofErr w:type="spellStart"/>
+      <w:r>
+        <w:t>Cleversafe</w:t>
+      </w:r>
+      <w:bookmarkEnd w:id="5"/>
+      <w:proofErr w:type="spellEnd"/>
+    </w:p>
+    <w:p>
+      <w:r>
+        <w:rPr>
+          <w:noProof/>
+        </w:rPr>
+        <w:drawing>
+          <wp:inline distT="0" distB="0" distL="0" distR="0" wp14:anchorId="70369694" wp14:editId="3F88FBF9">
+            <wp:extent cx="5943600" cy="2615565"/>
+            <wp:effectExtent l="0" t="0" r="0" b="635"/>
+            <wp:docPr id="2" name="Picture 2" descr="A screenshot of a cell phone&#10;&#10;Description automatically generated"/>
+            <wp:cNvGraphicFramePr>
+              <a:graphicFrameLocks xmlns:a="http://schemas.openxmlformats.org/drawingml/2006/main" noChangeAspect="1"/>
+            </wp:cNvGraphicFramePr>
+            <a:graphic xmlns:a="http://schemas.openxmlformats.org/drawingml/2006/main">
+              <a:graphicData uri="http://schemas.openxmlformats.org/drawingml/2006/picture">
+                <pic:pic xmlns:pic="http://schemas.openxmlformats.org/drawingml/2006/picture">
+                  <pic:nvPicPr>
+                    <pic:cNvPr id="2" name="Upload URL.png"/>
+                    <pic:cNvPicPr/>
+                  </pic:nvPicPr>
+                  <pic:blipFill>
+                    <a:blip r:embed="rId10">
                       <a:extLst>
                         <a:ext uri="{28A0092B-C50C-407E-A947-70E740481C1C}">
                           <a14:useLocalDpi xmlns:a14="http://schemas.microsoft.com/office/drawing/2010/main" val="0"/>
@@ -3000,80 +3808,10 @@
       <w:pPr>
         <w:pStyle w:val="Heading2"/>
       </w:pPr>
-      <w:bookmarkStart w:id="5" w:name="_Toc5819013"/>
-      <w:r>
-        <w:t>Upload URL</w:t>
-      </w:r>
-      <w:r>
-        <w:t xml:space="preserve"> -&gt; </w:t>
-      </w:r>
-      <w:proofErr w:type="spellStart"/>
-      <w:r>
-        <w:t>Cleversafe</w:t>
-      </w:r>
-      <w:bookmarkEnd w:id="5"/>
-      <w:proofErr w:type="spellEnd"/>
-    </w:p>
-    <w:p>
-      <w:r>
-        <w:rPr>
-          <w:noProof/>
-        </w:rPr>
-        <w:drawing>
-          <wp:inline distT="0" distB="0" distL="0" distR="0" wp14:anchorId="70369694" wp14:editId="3F88FBF9">
-            <wp:extent cx="5943600" cy="2615565"/>
-            <wp:effectExtent l="0" t="0" r="0" b="635"/>
-            <wp:docPr id="2" name="Picture 2" descr="A screenshot of a cell phone&#10;&#10;Description automatically generated"/>
-            <wp:cNvGraphicFramePr>
-              <a:graphicFrameLocks xmlns:a="http://schemas.openxmlformats.org/drawingml/2006/main" noChangeAspect="1"/>
-            </wp:cNvGraphicFramePr>
-            <a:graphic xmlns:a="http://schemas.openxmlformats.org/drawingml/2006/main">
-              <a:graphicData uri="http://schemas.openxmlformats.org/drawingml/2006/picture">
-                <pic:pic xmlns:pic="http://schemas.openxmlformats.org/drawingml/2006/picture">
-                  <pic:nvPicPr>
-                    <pic:cNvPr id="2" name="Upload URL.png"/>
-                    <pic:cNvPicPr/>
-                  </pic:nvPicPr>
-                  <pic:blipFill>
-                    <a:blip r:embed="rId8">
-                      <a:extLst>
-                        <a:ext uri="{28A0092B-C50C-407E-A947-70E740481C1C}">
-                          <a14:useLocalDpi xmlns:a14="http://schemas.microsoft.com/office/drawing/2010/main" val="0"/>
-                        </a:ext>
-                      </a:extLst>
-                    </a:blip>
-                    <a:stretch>
-                      <a:fillRect/>
-                    </a:stretch>
-                  </pic:blipFill>
-                  <pic:spPr>
-                    <a:xfrm>
-                      <a:off x="0" y="0"/>
-                      <a:ext cx="5943600" cy="2615565"/>
-                    </a:xfrm>
-                    <a:prstGeom prst="rect">
-                      <a:avLst/>
-                    </a:prstGeom>
-                  </pic:spPr>
-                </pic:pic>
-              </a:graphicData>
-            </a:graphic>
-          </wp:inline>
-        </w:drawing>
-      </w:r>
-    </w:p>
-    <w:p/>
-    <w:p>
-      <w:pPr>
-        <w:pStyle w:val="Heading2"/>
-      </w:pPr>
-      <w:bookmarkStart w:id="6" w:name="_Toc5819014"/>
+      <w:bookmarkStart w:id="6" w:name="_Toc6396438"/>
       <w:r>
         <w:lastRenderedPageBreak/>
-        <w:t>Globus</w:t>
-      </w:r>
-      <w:r>
-        <w:t xml:space="preserve"> -&gt; </w:t>
+        <w:t xml:space="preserve">Globus -&gt; </w:t>
       </w:r>
       <w:proofErr w:type="spellStart"/>
       <w:r>
@@ -3106,7 +3844,7 @@
                     <pic:cNvPicPr/>
                   </pic:nvPicPr>
                   <pic:blipFill>
-                    <a:blip r:embed="rId9">
+                    <a:blip r:embed="rId11">
                       <a:extLst>
                         <a:ext uri="{28A0092B-C50C-407E-A947-70E740481C1C}">
                           <a14:useLocalDpi xmlns:a14="http://schemas.microsoft.com/office/drawing/2010/main" val="0"/>
@@ -3138,12 +3876,12 @@
       <w:pPr>
         <w:pStyle w:val="Heading2"/>
       </w:pPr>
-      <w:bookmarkStart w:id="7" w:name="_Toc5819015"/>
-      <w:r>
-        <w:t xml:space="preserve">Sync -&gt; </w:t>
-      </w:r>
-      <w:r>
-        <w:t>POSIX</w:t>
+      <w:bookmarkStart w:id="7" w:name="_Toc6396439"/>
+      <w:r>
+        <w:t>API Attachment</w:t>
+      </w:r>
+      <w:r>
+        <w:t xml:space="preserve"> -&gt; POSIX</w:t>
       </w:r>
       <w:bookmarkEnd w:id="7"/>
     </w:p>
@@ -3168,7 +3906,7 @@
                     <pic:cNvPicPr/>
                   </pic:nvPicPr>
                   <pic:blipFill>
-                    <a:blip r:embed="rId10">
+                    <a:blip r:embed="rId12">
                       <a:extLst>
                         <a:ext uri="{28A0092B-C50C-407E-A947-70E740481C1C}">
                           <a14:useLocalDpi xmlns:a14="http://schemas.microsoft.com/office/drawing/2010/main" val="0"/>
@@ -3209,12 +3947,9 @@
       <w:pPr>
         <w:pStyle w:val="Heading2"/>
       </w:pPr>
-      <w:bookmarkStart w:id="8" w:name="_Toc5819016"/>
-      <w:r>
-        <w:t xml:space="preserve">Globus -&gt; </w:t>
-      </w:r>
-      <w:r>
-        <w:t>POSIX</w:t>
+      <w:bookmarkStart w:id="8" w:name="_Toc6396440"/>
+      <w:r>
+        <w:t>Globus -&gt; POSIX</w:t>
       </w:r>
       <w:bookmarkEnd w:id="8"/>
     </w:p>
@@ -3239,7 +3974,7 @@
                     <pic:cNvPicPr/>
                   </pic:nvPicPr>
                   <pic:blipFill>
-                    <a:blip r:embed="rId11">
+                    <a:blip r:embed="rId13">
                       <a:extLst>
                         <a:ext uri="{28A0092B-C50C-407E-A947-70E740481C1C}">
                           <a14:useLocalDpi xmlns:a14="http://schemas.microsoft.com/office/drawing/2010/main" val="0"/>
@@ -3266,15 +4001,1628 @@
         </w:drawing>
       </w:r>
     </w:p>
+    <w:p>
+      <w:pPr>
+        <w:spacing w:before="0" w:after="0"/>
+        <w:jc w:val="left"/>
+      </w:pPr>
+      <w:r>
+        <w:br w:type="page"/>
+      </w:r>
+    </w:p>
+    <w:p>
+      <w:pPr>
+        <w:pStyle w:val="Heading1"/>
+        <w:numPr>
+          <w:ilvl w:val="0"/>
+          <w:numId w:val="4"/>
+        </w:numPr>
+      </w:pPr>
+      <w:bookmarkStart w:id="9" w:name="_Toc6396441"/>
+      <w:r>
+        <w:lastRenderedPageBreak/>
+        <w:t>Download</w:t>
+      </w:r>
+      <w:bookmarkEnd w:id="9"/>
+    </w:p>
+    <w:p>
+      <w:pPr>
+        <w:jc w:val="left"/>
+        <w:rPr>
+          <w:rFonts w:asciiTheme="minorHAnsi" w:hAnsiTheme="minorHAnsi" w:cstheme="minorHAnsi"/>
+        </w:rPr>
+      </w:pPr>
+      <w:r>
+        <w:rPr>
+          <w:rFonts w:asciiTheme="minorHAnsi" w:hAnsiTheme="minorHAnsi" w:cstheme="minorHAnsi"/>
+        </w:rPr>
+        <w:t xml:space="preserve">The process of file download is tracked in the DB table HPC_DATA_OBJECT_DOWNLOAD_TASK. Each row in this table represents an </w:t>
+      </w:r>
+      <w:r>
+        <w:rPr>
+          <w:rFonts w:asciiTheme="minorHAnsi" w:hAnsiTheme="minorHAnsi" w:cstheme="minorHAnsi"/>
+          <w:b/>
+          <w:bCs/>
+        </w:rPr>
+        <w:t>active</w:t>
+      </w:r>
+      <w:r>
+        <w:rPr>
+          <w:rFonts w:asciiTheme="minorHAnsi" w:hAnsiTheme="minorHAnsi" w:cstheme="minorHAnsi"/>
+        </w:rPr>
+        <w:t xml:space="preserve"> download task of a single file. Once the task is completed (successfully or not), the results are recorded in HPC_DOWNLOAD_TASK_RESULT</w:t>
+      </w:r>
+      <w:r>
+        <w:rPr>
+          <w:rFonts w:asciiTheme="minorHAnsi" w:hAnsiTheme="minorHAnsi" w:cstheme="minorHAnsi"/>
+        </w:rPr>
+        <w:t xml:space="preserve">, and the </w:t>
+      </w:r>
+      <w:r>
+        <w:rPr>
+          <w:rFonts w:asciiTheme="minorHAnsi" w:hAnsiTheme="minorHAnsi" w:cstheme="minorHAnsi"/>
+        </w:rPr>
+        <w:t>task is deleted.</w:t>
+      </w:r>
+    </w:p>
+    <w:p>
+      <w:pPr>
+        <w:jc w:val="left"/>
+        <w:rPr>
+          <w:rFonts w:asciiTheme="minorHAnsi" w:hAnsiTheme="minorHAnsi" w:cstheme="minorHAnsi"/>
+        </w:rPr>
+      </w:pPr>
+      <w:r>
+        <w:rPr>
+          <w:rFonts w:asciiTheme="minorHAnsi" w:hAnsiTheme="minorHAnsi" w:cstheme="minorHAnsi"/>
+        </w:rPr>
+        <w:t xml:space="preserve">The </w:t>
+      </w:r>
+      <w:r>
+        <w:rPr>
+          <w:rFonts w:asciiTheme="minorHAnsi" w:hAnsiTheme="minorHAnsi" w:cstheme="minorHAnsi"/>
+        </w:rPr>
+        <w:t>download</w:t>
+      </w:r>
+      <w:r>
+        <w:rPr>
+          <w:rFonts w:asciiTheme="minorHAnsi" w:hAnsiTheme="minorHAnsi" w:cstheme="minorHAnsi"/>
+        </w:rPr>
+        <w:t xml:space="preserve"> data transfer process is controlled by 2 </w:t>
+      </w:r>
+      <w:r>
+        <w:rPr>
+          <w:rFonts w:asciiTheme="minorHAnsi" w:hAnsiTheme="minorHAnsi" w:cstheme="minorHAnsi"/>
+        </w:rPr>
+        <w:t>columns in the HPC_DATA_OBJECT_DOWNLOAD_TASK table:</w:t>
+      </w:r>
+    </w:p>
+    <w:p>
+      <w:pPr>
+        <w:pStyle w:val="ListParagraph"/>
+        <w:numPr>
+          <w:ilvl w:val="0"/>
+          <w:numId w:val="5"/>
+        </w:numPr>
+        <w:jc w:val="left"/>
+        <w:rPr>
+          <w:rFonts w:asciiTheme="minorHAnsi" w:hAnsiTheme="minorHAnsi" w:cstheme="minorHAnsi"/>
+        </w:rPr>
+      </w:pPr>
+      <w:r>
+        <w:rPr>
+          <w:rFonts w:asciiTheme="minorHAnsi" w:hAnsiTheme="minorHAnsi" w:cstheme="minorHAnsi"/>
+        </w:rPr>
+        <w:t>DATA_TRANSFER_TYPE</w:t>
+      </w:r>
+      <w:r>
+        <w:rPr>
+          <w:rFonts w:asciiTheme="minorHAnsi" w:hAnsiTheme="minorHAnsi" w:cstheme="minorHAnsi"/>
+        </w:rPr>
+        <w:t xml:space="preserve"> – The data transfer proxy that is engaged in </w:t>
+      </w:r>
+      <w:r>
+        <w:rPr>
+          <w:rFonts w:asciiTheme="minorHAnsi" w:hAnsiTheme="minorHAnsi" w:cstheme="minorHAnsi"/>
+        </w:rPr>
+        <w:t>download</w:t>
+      </w:r>
+      <w:r>
+        <w:rPr>
+          <w:rFonts w:asciiTheme="minorHAnsi" w:hAnsiTheme="minorHAnsi" w:cstheme="minorHAnsi"/>
+        </w:rPr>
+        <w:t xml:space="preserve"> (S3 or GLOBUS). Please note that in a particular case (wil</w:t>
+      </w:r>
+      <w:r>
+        <w:rPr>
+          <w:rFonts w:asciiTheme="minorHAnsi" w:hAnsiTheme="minorHAnsi" w:cstheme="minorHAnsi"/>
+        </w:rPr>
+        <w:t>l</w:t>
+      </w:r>
+      <w:r>
+        <w:rPr>
+          <w:rFonts w:asciiTheme="minorHAnsi" w:hAnsiTheme="minorHAnsi" w:cstheme="minorHAnsi"/>
+        </w:rPr>
+        <w:t xml:space="preserve"> be discussed later) both data transfer proxies are used to </w:t>
+      </w:r>
+      <w:r>
+        <w:rPr>
+          <w:rFonts w:asciiTheme="minorHAnsi" w:hAnsiTheme="minorHAnsi" w:cstheme="minorHAnsi"/>
+        </w:rPr>
+        <w:t>download</w:t>
+      </w:r>
+      <w:r>
+        <w:rPr>
+          <w:rFonts w:asciiTheme="minorHAnsi" w:hAnsiTheme="minorHAnsi" w:cstheme="minorHAnsi"/>
+        </w:rPr>
+        <w:t xml:space="preserve"> a file.</w:t>
+      </w:r>
+    </w:p>
+    <w:p>
+      <w:pPr>
+        <w:pStyle w:val="ListParagraph"/>
+        <w:numPr>
+          <w:ilvl w:val="0"/>
+          <w:numId w:val="5"/>
+        </w:numPr>
+        <w:jc w:val="left"/>
+        <w:rPr>
+          <w:rFonts w:asciiTheme="minorHAnsi" w:hAnsiTheme="minorHAnsi" w:cstheme="minorHAnsi"/>
+        </w:rPr>
+      </w:pPr>
+      <w:r>
+        <w:rPr>
+          <w:rFonts w:asciiTheme="minorHAnsi" w:hAnsiTheme="minorHAnsi" w:cstheme="minorHAnsi"/>
+        </w:rPr>
+        <w:t>DATA_TRANSFER_STATUS</w:t>
+      </w:r>
+      <w:r>
+        <w:rPr>
+          <w:rFonts w:asciiTheme="minorHAnsi" w:hAnsiTheme="minorHAnsi" w:cstheme="minorHAnsi"/>
+        </w:rPr>
+        <w:t xml:space="preserve"> – represents a ‘state’ the transfer is in (e.g</w:t>
+      </w:r>
+      <w:r>
+        <w:rPr>
+          <w:rFonts w:asciiTheme="minorHAnsi" w:hAnsiTheme="minorHAnsi" w:cstheme="minorHAnsi"/>
+        </w:rPr>
+        <w:t>.</w:t>
+      </w:r>
+      <w:r>
+        <w:rPr>
+          <w:rFonts w:asciiTheme="minorHAnsi" w:hAnsiTheme="minorHAnsi" w:cstheme="minorHAnsi"/>
+        </w:rPr>
+        <w:t xml:space="preserve"> IN_PROGRESS)</w:t>
+      </w:r>
+    </w:p>
+    <w:p>
+      <w:pPr>
+        <w:rPr>
+          <w:rFonts w:asciiTheme="minorHAnsi" w:hAnsiTheme="minorHAnsi" w:cstheme="minorHAnsi"/>
+        </w:rPr>
+      </w:pPr>
+    </w:p>
+    <w:p>
+      <w:pPr>
+        <w:rPr>
+          <w:rFonts w:asciiTheme="minorHAnsi" w:hAnsiTheme="minorHAnsi" w:cstheme="minorHAnsi"/>
+        </w:rPr>
+      </w:pPr>
+      <w:r>
+        <w:rPr>
+          <w:rFonts w:asciiTheme="minorHAnsi" w:hAnsiTheme="minorHAnsi" w:cstheme="minorHAnsi"/>
+        </w:rPr>
+        <w:t xml:space="preserve">The following </w:t>
+      </w:r>
+      <w:r>
+        <w:rPr>
+          <w:rFonts w:asciiTheme="minorHAnsi" w:hAnsiTheme="minorHAnsi" w:cstheme="minorHAnsi"/>
+        </w:rPr>
+        <w:t>download</w:t>
+      </w:r>
+      <w:r>
+        <w:rPr>
+          <w:rFonts w:asciiTheme="minorHAnsi" w:hAnsiTheme="minorHAnsi" w:cstheme="minorHAnsi"/>
+        </w:rPr>
+        <w:t xml:space="preserve"> scenarios are supported:</w:t>
+      </w:r>
+    </w:p>
+    <w:tbl>
+      <w:tblPr>
+        <w:tblStyle w:val="TableGrid"/>
+        <w:tblW w:w="0" w:type="auto"/>
+        <w:tblLook w:val="04A0" w:firstRow="1" w:lastRow="0" w:firstColumn="1" w:lastColumn="0" w:noHBand="0" w:noVBand="1"/>
+      </w:tblPr>
+      <w:tblGrid>
+        <w:gridCol w:w="535"/>
+        <w:gridCol w:w="2160"/>
+        <w:gridCol w:w="1800"/>
+        <w:gridCol w:w="1530"/>
+      </w:tblGrid>
+      <w:tr>
+        <w:tc>
+          <w:tcPr>
+            <w:tcW w:w="535" w:type="dxa"/>
+          </w:tcPr>
+          <w:p>
+            <w:pPr>
+              <w:ind w:left="0"/>
+              <w:jc w:val="center"/>
+              <w:rPr>
+                <w:rFonts w:asciiTheme="minorHAnsi" w:hAnsiTheme="minorHAnsi" w:cstheme="minorHAnsi"/>
+                <w:b/>
+                <w:bCs/>
+                <w:sz w:val="24"/>
+                <w:szCs w:val="24"/>
+              </w:rPr>
+            </w:pPr>
+          </w:p>
+        </w:tc>
+        <w:tc>
+          <w:tcPr>
+            <w:tcW w:w="2160" w:type="dxa"/>
+          </w:tcPr>
+          <w:p>
+            <w:pPr>
+              <w:ind w:left="0"/>
+              <w:jc w:val="center"/>
+              <w:rPr>
+                <w:rFonts w:asciiTheme="minorHAnsi" w:hAnsiTheme="minorHAnsi" w:cstheme="minorHAnsi"/>
+                <w:b/>
+                <w:bCs/>
+                <w:sz w:val="24"/>
+                <w:szCs w:val="24"/>
+              </w:rPr>
+            </w:pPr>
+            <w:r>
+              <w:rPr>
+                <w:rFonts w:asciiTheme="minorHAnsi" w:hAnsiTheme="minorHAnsi" w:cstheme="minorHAnsi"/>
+                <w:b/>
+                <w:bCs/>
+                <w:sz w:val="24"/>
+                <w:szCs w:val="24"/>
+              </w:rPr>
+              <w:t>Destination</w:t>
+            </w:r>
+          </w:p>
+        </w:tc>
+        <w:tc>
+          <w:tcPr>
+            <w:tcW w:w="1800" w:type="dxa"/>
+          </w:tcPr>
+          <w:p>
+            <w:pPr>
+              <w:ind w:left="0"/>
+              <w:rPr>
+                <w:rFonts w:asciiTheme="minorHAnsi" w:hAnsiTheme="minorHAnsi" w:cstheme="minorHAnsi"/>
+                <w:b/>
+                <w:bCs/>
+                <w:sz w:val="24"/>
+                <w:szCs w:val="24"/>
+              </w:rPr>
+            </w:pPr>
+            <w:r>
+              <w:rPr>
+                <w:rFonts w:asciiTheme="minorHAnsi" w:hAnsiTheme="minorHAnsi" w:cstheme="minorHAnsi"/>
+                <w:b/>
+                <w:bCs/>
+                <w:sz w:val="24"/>
+                <w:szCs w:val="24"/>
+              </w:rPr>
+              <w:t xml:space="preserve">Sync / </w:t>
+            </w:r>
+            <w:proofErr w:type="spellStart"/>
+            <w:r>
+              <w:rPr>
+                <w:rFonts w:asciiTheme="minorHAnsi" w:hAnsiTheme="minorHAnsi" w:cstheme="minorHAnsi"/>
+                <w:b/>
+                <w:bCs/>
+                <w:sz w:val="24"/>
+                <w:szCs w:val="24"/>
+              </w:rPr>
+              <w:t>Async</w:t>
+            </w:r>
+            <w:proofErr w:type="spellEnd"/>
+          </w:p>
+        </w:tc>
+        <w:tc>
+          <w:tcPr>
+            <w:tcW w:w="1530" w:type="dxa"/>
+          </w:tcPr>
+          <w:p>
+            <w:pPr>
+              <w:ind w:left="0"/>
+              <w:jc w:val="center"/>
+              <w:rPr>
+                <w:rFonts w:asciiTheme="minorHAnsi" w:hAnsiTheme="minorHAnsi" w:cstheme="minorHAnsi"/>
+                <w:b/>
+                <w:bCs/>
+                <w:sz w:val="24"/>
+                <w:szCs w:val="24"/>
+              </w:rPr>
+            </w:pPr>
+            <w:r>
+              <w:rPr>
+                <w:rFonts w:asciiTheme="minorHAnsi" w:hAnsiTheme="minorHAnsi" w:cstheme="minorHAnsi"/>
+                <w:b/>
+                <w:bCs/>
+                <w:sz w:val="24"/>
+                <w:szCs w:val="24"/>
+              </w:rPr>
+              <w:t>Archive</w:t>
+            </w:r>
+          </w:p>
+        </w:tc>
+      </w:tr>
+      <w:tr>
+        <w:tc>
+          <w:tcPr>
+            <w:tcW w:w="535" w:type="dxa"/>
+          </w:tcPr>
+          <w:p>
+            <w:pPr>
+              <w:ind w:left="0"/>
+              <w:rPr>
+                <w:rFonts w:asciiTheme="minorHAnsi" w:hAnsiTheme="minorHAnsi" w:cstheme="minorHAnsi"/>
+                <w:sz w:val="24"/>
+                <w:szCs w:val="24"/>
+              </w:rPr>
+            </w:pPr>
+            <w:r>
+              <w:rPr>
+                <w:rFonts w:asciiTheme="minorHAnsi" w:hAnsiTheme="minorHAnsi" w:cstheme="minorHAnsi"/>
+                <w:sz w:val="24"/>
+                <w:szCs w:val="24"/>
+              </w:rPr>
+              <w:t>3</w:t>
+            </w:r>
+            <w:r>
+              <w:rPr>
+                <w:rFonts w:asciiTheme="minorHAnsi" w:hAnsiTheme="minorHAnsi" w:cstheme="minorHAnsi"/>
+                <w:sz w:val="24"/>
+                <w:szCs w:val="24"/>
+              </w:rPr>
+              <w:t>.1</w:t>
+            </w:r>
+          </w:p>
+        </w:tc>
+        <w:tc>
+          <w:tcPr>
+            <w:tcW w:w="2160" w:type="dxa"/>
+          </w:tcPr>
+          <w:p>
+            <w:pPr>
+              <w:ind w:left="0"/>
+              <w:rPr>
+                <w:rFonts w:asciiTheme="minorHAnsi" w:hAnsiTheme="minorHAnsi" w:cstheme="minorHAnsi"/>
+                <w:sz w:val="24"/>
+                <w:szCs w:val="24"/>
+              </w:rPr>
+            </w:pPr>
+            <w:r>
+              <w:rPr>
+                <w:rFonts w:asciiTheme="minorHAnsi" w:hAnsiTheme="minorHAnsi" w:cstheme="minorHAnsi"/>
+                <w:sz w:val="24"/>
+                <w:szCs w:val="24"/>
+              </w:rPr>
+              <w:t>API attachment</w:t>
+            </w:r>
+          </w:p>
+        </w:tc>
+        <w:tc>
+          <w:tcPr>
+            <w:tcW w:w="1800" w:type="dxa"/>
+          </w:tcPr>
+          <w:p>
+            <w:pPr>
+              <w:ind w:left="0"/>
+              <w:rPr>
+                <w:rFonts w:asciiTheme="minorHAnsi" w:hAnsiTheme="minorHAnsi" w:cstheme="minorHAnsi"/>
+                <w:sz w:val="24"/>
+                <w:szCs w:val="24"/>
+              </w:rPr>
+            </w:pPr>
+            <w:r>
+              <w:rPr>
+                <w:rFonts w:asciiTheme="minorHAnsi" w:hAnsiTheme="minorHAnsi" w:cstheme="minorHAnsi"/>
+                <w:sz w:val="24"/>
+                <w:szCs w:val="24"/>
+              </w:rPr>
+              <w:t>Sync</w:t>
+            </w:r>
+          </w:p>
+        </w:tc>
+        <w:tc>
+          <w:tcPr>
+            <w:tcW w:w="1530" w:type="dxa"/>
+          </w:tcPr>
+          <w:p>
+            <w:pPr>
+              <w:ind w:left="0"/>
+              <w:rPr>
+                <w:rFonts w:asciiTheme="minorHAnsi" w:hAnsiTheme="minorHAnsi" w:cstheme="minorHAnsi"/>
+                <w:sz w:val="24"/>
+                <w:szCs w:val="24"/>
+              </w:rPr>
+            </w:pPr>
+            <w:proofErr w:type="spellStart"/>
+            <w:r>
+              <w:rPr>
+                <w:rFonts w:asciiTheme="minorHAnsi" w:hAnsiTheme="minorHAnsi" w:cstheme="minorHAnsi"/>
+                <w:sz w:val="24"/>
+                <w:szCs w:val="24"/>
+              </w:rPr>
+              <w:t>Cleversafe</w:t>
+            </w:r>
+            <w:proofErr w:type="spellEnd"/>
+          </w:p>
+        </w:tc>
+      </w:tr>
+      <w:tr>
+        <w:tc>
+          <w:tcPr>
+            <w:tcW w:w="535" w:type="dxa"/>
+          </w:tcPr>
+          <w:p>
+            <w:pPr>
+              <w:ind w:left="0"/>
+              <w:rPr>
+                <w:rFonts w:asciiTheme="minorHAnsi" w:hAnsiTheme="minorHAnsi" w:cstheme="minorHAnsi"/>
+                <w:sz w:val="24"/>
+                <w:szCs w:val="24"/>
+              </w:rPr>
+            </w:pPr>
+            <w:r>
+              <w:rPr>
+                <w:rFonts w:asciiTheme="minorHAnsi" w:hAnsiTheme="minorHAnsi" w:cstheme="minorHAnsi"/>
+                <w:sz w:val="24"/>
+                <w:szCs w:val="24"/>
+              </w:rPr>
+              <w:t>3</w:t>
+            </w:r>
+            <w:r>
+              <w:rPr>
+                <w:rFonts w:asciiTheme="minorHAnsi" w:hAnsiTheme="minorHAnsi" w:cstheme="minorHAnsi"/>
+                <w:sz w:val="24"/>
+                <w:szCs w:val="24"/>
+              </w:rPr>
+              <w:t xml:space="preserve">.2 </w:t>
+            </w:r>
+          </w:p>
+        </w:tc>
+        <w:tc>
+          <w:tcPr>
+            <w:tcW w:w="2160" w:type="dxa"/>
+          </w:tcPr>
+          <w:p>
+            <w:pPr>
+              <w:ind w:left="0"/>
+              <w:rPr>
+                <w:rFonts w:asciiTheme="minorHAnsi" w:hAnsiTheme="minorHAnsi" w:cstheme="minorHAnsi"/>
+                <w:sz w:val="24"/>
+                <w:szCs w:val="24"/>
+              </w:rPr>
+            </w:pPr>
+            <w:r>
+              <w:rPr>
+                <w:rFonts w:asciiTheme="minorHAnsi" w:hAnsiTheme="minorHAnsi" w:cstheme="minorHAnsi"/>
+                <w:sz w:val="24"/>
+                <w:szCs w:val="24"/>
+              </w:rPr>
+              <w:t>AWS S3</w:t>
+            </w:r>
+          </w:p>
+        </w:tc>
+        <w:tc>
+          <w:tcPr>
+            <w:tcW w:w="1800" w:type="dxa"/>
+          </w:tcPr>
+          <w:p>
+            <w:pPr>
+              <w:ind w:left="0"/>
+              <w:rPr>
+                <w:rFonts w:asciiTheme="minorHAnsi" w:hAnsiTheme="minorHAnsi" w:cstheme="minorHAnsi"/>
+                <w:sz w:val="24"/>
+                <w:szCs w:val="24"/>
+              </w:rPr>
+            </w:pPr>
+            <w:proofErr w:type="spellStart"/>
+            <w:r>
+              <w:rPr>
+                <w:rFonts w:asciiTheme="minorHAnsi" w:hAnsiTheme="minorHAnsi" w:cstheme="minorHAnsi"/>
+                <w:sz w:val="24"/>
+                <w:szCs w:val="24"/>
+              </w:rPr>
+              <w:t>Async</w:t>
+            </w:r>
+            <w:proofErr w:type="spellEnd"/>
+          </w:p>
+        </w:tc>
+        <w:tc>
+          <w:tcPr>
+            <w:tcW w:w="1530" w:type="dxa"/>
+          </w:tcPr>
+          <w:p>
+            <w:pPr>
+              <w:ind w:left="0"/>
+              <w:rPr>
+                <w:rFonts w:asciiTheme="minorHAnsi" w:hAnsiTheme="minorHAnsi" w:cstheme="minorHAnsi"/>
+                <w:sz w:val="24"/>
+                <w:szCs w:val="24"/>
+              </w:rPr>
+            </w:pPr>
+            <w:proofErr w:type="spellStart"/>
+            <w:r>
+              <w:rPr>
+                <w:rFonts w:asciiTheme="minorHAnsi" w:hAnsiTheme="minorHAnsi" w:cstheme="minorHAnsi"/>
+                <w:sz w:val="24"/>
+                <w:szCs w:val="24"/>
+              </w:rPr>
+              <w:t>Cleversafe</w:t>
+            </w:r>
+            <w:proofErr w:type="spellEnd"/>
+          </w:p>
+        </w:tc>
+      </w:tr>
+      <w:tr>
+        <w:tc>
+          <w:tcPr>
+            <w:tcW w:w="535" w:type="dxa"/>
+          </w:tcPr>
+          <w:p>
+            <w:pPr>
+              <w:ind w:left="0"/>
+              <w:rPr>
+                <w:rFonts w:asciiTheme="minorHAnsi" w:hAnsiTheme="minorHAnsi" w:cstheme="minorHAnsi"/>
+                <w:sz w:val="24"/>
+                <w:szCs w:val="24"/>
+              </w:rPr>
+            </w:pPr>
+            <w:r>
+              <w:rPr>
+                <w:rFonts w:asciiTheme="minorHAnsi" w:hAnsiTheme="minorHAnsi" w:cstheme="minorHAnsi"/>
+                <w:sz w:val="24"/>
+                <w:szCs w:val="24"/>
+              </w:rPr>
+              <w:t>3</w:t>
+            </w:r>
+            <w:r>
+              <w:rPr>
+                <w:rFonts w:asciiTheme="minorHAnsi" w:hAnsiTheme="minorHAnsi" w:cstheme="minorHAnsi"/>
+                <w:sz w:val="24"/>
+                <w:szCs w:val="24"/>
+              </w:rPr>
+              <w:t>.3</w:t>
+            </w:r>
+          </w:p>
+        </w:tc>
+        <w:tc>
+          <w:tcPr>
+            <w:tcW w:w="2160" w:type="dxa"/>
+          </w:tcPr>
+          <w:p>
+            <w:pPr>
+              <w:ind w:left="0"/>
+              <w:rPr>
+                <w:rFonts w:asciiTheme="minorHAnsi" w:hAnsiTheme="minorHAnsi" w:cstheme="minorHAnsi"/>
+                <w:sz w:val="24"/>
+                <w:szCs w:val="24"/>
+              </w:rPr>
+            </w:pPr>
+            <w:r>
+              <w:rPr>
+                <w:rFonts w:asciiTheme="minorHAnsi" w:hAnsiTheme="minorHAnsi" w:cstheme="minorHAnsi"/>
+                <w:sz w:val="24"/>
+                <w:szCs w:val="24"/>
+              </w:rPr>
+              <w:t>Download</w:t>
+            </w:r>
+            <w:r>
+              <w:rPr>
+                <w:rFonts w:asciiTheme="minorHAnsi" w:hAnsiTheme="minorHAnsi" w:cstheme="minorHAnsi"/>
+                <w:sz w:val="24"/>
+                <w:szCs w:val="24"/>
+              </w:rPr>
+              <w:t xml:space="preserve"> URL</w:t>
+            </w:r>
+          </w:p>
+        </w:tc>
+        <w:tc>
+          <w:tcPr>
+            <w:tcW w:w="1800" w:type="dxa"/>
+          </w:tcPr>
+          <w:p>
+            <w:pPr>
+              <w:ind w:left="0"/>
+              <w:rPr>
+                <w:rFonts w:asciiTheme="minorHAnsi" w:hAnsiTheme="minorHAnsi" w:cstheme="minorHAnsi"/>
+                <w:sz w:val="24"/>
+                <w:szCs w:val="24"/>
+              </w:rPr>
+            </w:pPr>
+            <w:proofErr w:type="spellStart"/>
+            <w:r>
+              <w:rPr>
+                <w:rFonts w:asciiTheme="minorHAnsi" w:hAnsiTheme="minorHAnsi" w:cstheme="minorHAnsi"/>
+                <w:sz w:val="24"/>
+                <w:szCs w:val="24"/>
+              </w:rPr>
+              <w:t>Async</w:t>
+            </w:r>
+            <w:proofErr w:type="spellEnd"/>
+          </w:p>
+        </w:tc>
+        <w:tc>
+          <w:tcPr>
+            <w:tcW w:w="1530" w:type="dxa"/>
+          </w:tcPr>
+          <w:p>
+            <w:pPr>
+              <w:ind w:left="0"/>
+              <w:rPr>
+                <w:rFonts w:asciiTheme="minorHAnsi" w:hAnsiTheme="minorHAnsi" w:cstheme="minorHAnsi"/>
+                <w:sz w:val="24"/>
+                <w:szCs w:val="24"/>
+              </w:rPr>
+            </w:pPr>
+            <w:proofErr w:type="spellStart"/>
+            <w:r>
+              <w:rPr>
+                <w:rFonts w:asciiTheme="minorHAnsi" w:hAnsiTheme="minorHAnsi" w:cstheme="minorHAnsi"/>
+                <w:sz w:val="24"/>
+                <w:szCs w:val="24"/>
+              </w:rPr>
+              <w:t>Cleversafe</w:t>
+            </w:r>
+            <w:proofErr w:type="spellEnd"/>
+          </w:p>
+        </w:tc>
+      </w:tr>
+      <w:tr>
+        <w:tc>
+          <w:tcPr>
+            <w:tcW w:w="535" w:type="dxa"/>
+          </w:tcPr>
+          <w:p>
+            <w:pPr>
+              <w:ind w:left="0"/>
+              <w:rPr>
+                <w:rFonts w:asciiTheme="minorHAnsi" w:hAnsiTheme="minorHAnsi" w:cstheme="minorHAnsi"/>
+                <w:sz w:val="24"/>
+                <w:szCs w:val="24"/>
+              </w:rPr>
+            </w:pPr>
+            <w:r>
+              <w:rPr>
+                <w:rFonts w:asciiTheme="minorHAnsi" w:hAnsiTheme="minorHAnsi" w:cstheme="minorHAnsi"/>
+                <w:sz w:val="24"/>
+                <w:szCs w:val="24"/>
+              </w:rPr>
+              <w:t>3</w:t>
+            </w:r>
+            <w:r>
+              <w:rPr>
+                <w:rFonts w:asciiTheme="minorHAnsi" w:hAnsiTheme="minorHAnsi" w:cstheme="minorHAnsi"/>
+                <w:sz w:val="24"/>
+                <w:szCs w:val="24"/>
+              </w:rPr>
+              <w:t>.4</w:t>
+            </w:r>
+          </w:p>
+        </w:tc>
+        <w:tc>
+          <w:tcPr>
+            <w:tcW w:w="2160" w:type="dxa"/>
+          </w:tcPr>
+          <w:p>
+            <w:pPr>
+              <w:ind w:left="0"/>
+              <w:rPr>
+                <w:rFonts w:asciiTheme="minorHAnsi" w:hAnsiTheme="minorHAnsi" w:cstheme="minorHAnsi"/>
+                <w:sz w:val="24"/>
+                <w:szCs w:val="24"/>
+              </w:rPr>
+            </w:pPr>
+            <w:r>
+              <w:rPr>
+                <w:rFonts w:asciiTheme="minorHAnsi" w:hAnsiTheme="minorHAnsi" w:cstheme="minorHAnsi"/>
+                <w:sz w:val="24"/>
+                <w:szCs w:val="24"/>
+              </w:rPr>
+              <w:t xml:space="preserve">Globus </w:t>
+            </w:r>
+          </w:p>
+        </w:tc>
+        <w:tc>
+          <w:tcPr>
+            <w:tcW w:w="1800" w:type="dxa"/>
+          </w:tcPr>
+          <w:p>
+            <w:pPr>
+              <w:ind w:left="0"/>
+              <w:rPr>
+                <w:rFonts w:asciiTheme="minorHAnsi" w:hAnsiTheme="minorHAnsi" w:cstheme="minorHAnsi"/>
+                <w:sz w:val="24"/>
+                <w:szCs w:val="24"/>
+              </w:rPr>
+            </w:pPr>
+            <w:proofErr w:type="spellStart"/>
+            <w:r>
+              <w:rPr>
+                <w:rFonts w:asciiTheme="minorHAnsi" w:hAnsiTheme="minorHAnsi" w:cstheme="minorHAnsi"/>
+                <w:sz w:val="24"/>
+                <w:szCs w:val="24"/>
+              </w:rPr>
+              <w:t>Async</w:t>
+            </w:r>
+            <w:proofErr w:type="spellEnd"/>
+          </w:p>
+        </w:tc>
+        <w:tc>
+          <w:tcPr>
+            <w:tcW w:w="1530" w:type="dxa"/>
+          </w:tcPr>
+          <w:p>
+            <w:pPr>
+              <w:ind w:left="0"/>
+              <w:rPr>
+                <w:rFonts w:asciiTheme="minorHAnsi" w:hAnsiTheme="minorHAnsi" w:cstheme="minorHAnsi"/>
+                <w:sz w:val="24"/>
+                <w:szCs w:val="24"/>
+              </w:rPr>
+            </w:pPr>
+            <w:proofErr w:type="spellStart"/>
+            <w:r>
+              <w:rPr>
+                <w:rFonts w:asciiTheme="minorHAnsi" w:hAnsiTheme="minorHAnsi" w:cstheme="minorHAnsi"/>
+                <w:sz w:val="24"/>
+                <w:szCs w:val="24"/>
+              </w:rPr>
+              <w:t>Cleversafe</w:t>
+            </w:r>
+            <w:proofErr w:type="spellEnd"/>
+          </w:p>
+        </w:tc>
+      </w:tr>
+      <w:tr>
+        <w:tc>
+          <w:tcPr>
+            <w:tcW w:w="535" w:type="dxa"/>
+          </w:tcPr>
+          <w:p>
+            <w:pPr>
+              <w:ind w:left="0"/>
+              <w:rPr>
+                <w:rFonts w:asciiTheme="minorHAnsi" w:hAnsiTheme="minorHAnsi" w:cstheme="minorHAnsi"/>
+                <w:sz w:val="24"/>
+                <w:szCs w:val="24"/>
+              </w:rPr>
+            </w:pPr>
+            <w:r>
+              <w:rPr>
+                <w:rFonts w:asciiTheme="minorHAnsi" w:hAnsiTheme="minorHAnsi" w:cstheme="minorHAnsi"/>
+                <w:sz w:val="24"/>
+                <w:szCs w:val="24"/>
+              </w:rPr>
+              <w:t>3</w:t>
+            </w:r>
+            <w:r>
+              <w:rPr>
+                <w:rFonts w:asciiTheme="minorHAnsi" w:hAnsiTheme="minorHAnsi" w:cstheme="minorHAnsi"/>
+                <w:sz w:val="24"/>
+                <w:szCs w:val="24"/>
+              </w:rPr>
+              <w:t>.5</w:t>
+            </w:r>
+          </w:p>
+        </w:tc>
+        <w:tc>
+          <w:tcPr>
+            <w:tcW w:w="2160" w:type="dxa"/>
+          </w:tcPr>
+          <w:p>
+            <w:pPr>
+              <w:ind w:left="0"/>
+              <w:rPr>
+                <w:rFonts w:asciiTheme="minorHAnsi" w:hAnsiTheme="minorHAnsi" w:cstheme="minorHAnsi"/>
+                <w:sz w:val="24"/>
+                <w:szCs w:val="24"/>
+              </w:rPr>
+            </w:pPr>
+            <w:r>
+              <w:rPr>
+                <w:rFonts w:asciiTheme="minorHAnsi" w:hAnsiTheme="minorHAnsi" w:cstheme="minorHAnsi"/>
+                <w:sz w:val="24"/>
+                <w:szCs w:val="24"/>
+              </w:rPr>
+              <w:t>API Attachment</w:t>
+            </w:r>
+          </w:p>
+        </w:tc>
+        <w:tc>
+          <w:tcPr>
+            <w:tcW w:w="1800" w:type="dxa"/>
+          </w:tcPr>
+          <w:p>
+            <w:pPr>
+              <w:ind w:left="0"/>
+              <w:rPr>
+                <w:rFonts w:asciiTheme="minorHAnsi" w:hAnsiTheme="minorHAnsi" w:cstheme="minorHAnsi"/>
+                <w:sz w:val="24"/>
+                <w:szCs w:val="24"/>
+              </w:rPr>
+            </w:pPr>
+            <w:r>
+              <w:rPr>
+                <w:rFonts w:asciiTheme="minorHAnsi" w:hAnsiTheme="minorHAnsi" w:cstheme="minorHAnsi"/>
+                <w:sz w:val="24"/>
+                <w:szCs w:val="24"/>
+              </w:rPr>
+              <w:t>Sync</w:t>
+            </w:r>
+          </w:p>
+        </w:tc>
+        <w:tc>
+          <w:tcPr>
+            <w:tcW w:w="1530" w:type="dxa"/>
+          </w:tcPr>
+          <w:p>
+            <w:pPr>
+              <w:ind w:left="0"/>
+              <w:rPr>
+                <w:rFonts w:asciiTheme="minorHAnsi" w:hAnsiTheme="minorHAnsi" w:cstheme="minorHAnsi"/>
+                <w:sz w:val="24"/>
+                <w:szCs w:val="24"/>
+              </w:rPr>
+            </w:pPr>
+            <w:r>
+              <w:rPr>
+                <w:rFonts w:asciiTheme="minorHAnsi" w:hAnsiTheme="minorHAnsi" w:cstheme="minorHAnsi"/>
+                <w:sz w:val="24"/>
+                <w:szCs w:val="24"/>
+              </w:rPr>
+              <w:t>POSIX</w:t>
+            </w:r>
+          </w:p>
+        </w:tc>
+      </w:tr>
+      <w:tr>
+        <w:tc>
+          <w:tcPr>
+            <w:tcW w:w="535" w:type="dxa"/>
+          </w:tcPr>
+          <w:p>
+            <w:pPr>
+              <w:ind w:left="0"/>
+              <w:rPr>
+                <w:rFonts w:asciiTheme="minorHAnsi" w:hAnsiTheme="minorHAnsi" w:cstheme="minorHAnsi"/>
+                <w:sz w:val="24"/>
+                <w:szCs w:val="24"/>
+              </w:rPr>
+            </w:pPr>
+            <w:r>
+              <w:rPr>
+                <w:rFonts w:asciiTheme="minorHAnsi" w:hAnsiTheme="minorHAnsi" w:cstheme="minorHAnsi"/>
+                <w:sz w:val="24"/>
+                <w:szCs w:val="24"/>
+              </w:rPr>
+              <w:t>3</w:t>
+            </w:r>
+            <w:r>
+              <w:rPr>
+                <w:rFonts w:asciiTheme="minorHAnsi" w:hAnsiTheme="minorHAnsi" w:cstheme="minorHAnsi"/>
+                <w:sz w:val="24"/>
+                <w:szCs w:val="24"/>
+              </w:rPr>
+              <w:t>.6</w:t>
+            </w:r>
+          </w:p>
+        </w:tc>
+        <w:tc>
+          <w:tcPr>
+            <w:tcW w:w="2160" w:type="dxa"/>
+          </w:tcPr>
+          <w:p>
+            <w:pPr>
+              <w:ind w:left="0"/>
+              <w:rPr>
+                <w:rFonts w:asciiTheme="minorHAnsi" w:hAnsiTheme="minorHAnsi" w:cstheme="minorHAnsi"/>
+                <w:sz w:val="24"/>
+                <w:szCs w:val="24"/>
+              </w:rPr>
+            </w:pPr>
+            <w:r>
+              <w:rPr>
+                <w:rFonts w:asciiTheme="minorHAnsi" w:hAnsiTheme="minorHAnsi" w:cstheme="minorHAnsi"/>
+                <w:sz w:val="24"/>
+                <w:szCs w:val="24"/>
+              </w:rPr>
+              <w:t>Globus</w:t>
+            </w:r>
+          </w:p>
+        </w:tc>
+        <w:tc>
+          <w:tcPr>
+            <w:tcW w:w="1800" w:type="dxa"/>
+          </w:tcPr>
+          <w:p>
+            <w:pPr>
+              <w:ind w:left="0"/>
+              <w:rPr>
+                <w:rFonts w:asciiTheme="minorHAnsi" w:hAnsiTheme="minorHAnsi" w:cstheme="minorHAnsi"/>
+                <w:sz w:val="24"/>
+                <w:szCs w:val="24"/>
+              </w:rPr>
+            </w:pPr>
+            <w:proofErr w:type="spellStart"/>
+            <w:r>
+              <w:rPr>
+                <w:rFonts w:asciiTheme="minorHAnsi" w:hAnsiTheme="minorHAnsi" w:cstheme="minorHAnsi"/>
+                <w:sz w:val="24"/>
+                <w:szCs w:val="24"/>
+              </w:rPr>
+              <w:t>Async</w:t>
+            </w:r>
+            <w:proofErr w:type="spellEnd"/>
+          </w:p>
+        </w:tc>
+        <w:tc>
+          <w:tcPr>
+            <w:tcW w:w="1530" w:type="dxa"/>
+          </w:tcPr>
+          <w:p>
+            <w:pPr>
+              <w:ind w:left="0"/>
+              <w:rPr>
+                <w:rFonts w:asciiTheme="minorHAnsi" w:hAnsiTheme="minorHAnsi" w:cstheme="minorHAnsi"/>
+                <w:sz w:val="24"/>
+                <w:szCs w:val="24"/>
+              </w:rPr>
+            </w:pPr>
+            <w:r>
+              <w:rPr>
+                <w:rFonts w:asciiTheme="minorHAnsi" w:hAnsiTheme="minorHAnsi" w:cstheme="minorHAnsi"/>
+                <w:sz w:val="24"/>
+                <w:szCs w:val="24"/>
+              </w:rPr>
+              <w:t>POSIX</w:t>
+            </w:r>
+          </w:p>
+        </w:tc>
+      </w:tr>
+    </w:tbl>
+    <w:p/>
+    <w:p>
+      <w:pPr>
+        <w:rPr>
+          <w:rFonts w:asciiTheme="minorHAnsi" w:hAnsiTheme="minorHAnsi" w:cstheme="minorHAnsi"/>
+        </w:rPr>
+      </w:pPr>
+      <w:r>
+        <w:rPr>
+          <w:rFonts w:asciiTheme="minorHAnsi" w:hAnsiTheme="minorHAnsi" w:cstheme="minorHAnsi"/>
+        </w:rPr>
+        <w:t xml:space="preserve">For each scenario, a </w:t>
+      </w:r>
+      <w:proofErr w:type="spellStart"/>
+      <w:r>
+        <w:rPr>
+          <w:rFonts w:asciiTheme="minorHAnsi" w:hAnsiTheme="minorHAnsi" w:cstheme="minorHAnsi"/>
+        </w:rPr>
+        <w:t>statechart</w:t>
+      </w:r>
+      <w:proofErr w:type="spellEnd"/>
+      <w:r>
+        <w:rPr>
+          <w:rFonts w:asciiTheme="minorHAnsi" w:hAnsiTheme="minorHAnsi" w:cstheme="minorHAnsi"/>
+        </w:rPr>
+        <w:t xml:space="preserve"> shows the process and the values of the 2 </w:t>
+      </w:r>
+      <w:r>
+        <w:rPr>
+          <w:rFonts w:asciiTheme="minorHAnsi" w:hAnsiTheme="minorHAnsi" w:cstheme="minorHAnsi"/>
+        </w:rPr>
+        <w:t>columns</w:t>
+      </w:r>
+      <w:r>
+        <w:rPr>
+          <w:rFonts w:asciiTheme="minorHAnsi" w:hAnsiTheme="minorHAnsi" w:cstheme="minorHAnsi"/>
+        </w:rPr>
+        <w:t xml:space="preserve"> used to track and complete the </w:t>
+      </w:r>
+      <w:r>
+        <w:rPr>
+          <w:rFonts w:asciiTheme="minorHAnsi" w:hAnsiTheme="minorHAnsi" w:cstheme="minorHAnsi"/>
+        </w:rPr>
+        <w:t>download</w:t>
+      </w:r>
+    </w:p>
+    <w:p/>
+    <w:p>
+      <w:pPr>
+        <w:pStyle w:val="Heading2"/>
+      </w:pPr>
+      <w:bookmarkStart w:id="10" w:name="_Toc6396442"/>
+      <w:proofErr w:type="spellStart"/>
+      <w:r>
+        <w:t>Cleversafe</w:t>
+      </w:r>
+      <w:proofErr w:type="spellEnd"/>
+      <w:r>
+        <w:t xml:space="preserve"> -&gt; API Attachment</w:t>
+      </w:r>
+      <w:bookmarkEnd w:id="10"/>
+    </w:p>
+    <w:p>
+      <w:pPr>
+        <w:ind w:left="360"/>
+        <w:jc w:val="left"/>
+        <w:rPr>
+          <w:rFonts w:asciiTheme="minorHAnsi" w:hAnsiTheme="minorHAnsi" w:cstheme="minorHAnsi"/>
+        </w:rPr>
+      </w:pPr>
+      <w:r>
+        <w:rPr>
+          <w:rFonts w:asciiTheme="minorHAnsi" w:hAnsiTheme="minorHAnsi" w:cstheme="minorHAnsi"/>
+        </w:rPr>
+        <w:t>This download is performed synchronously, and not tracked in the HPC_DATA_OBJECT_DOWNLOAD_TASK table. The user wait</w:t>
+      </w:r>
+      <w:r>
+        <w:rPr>
+          <w:rFonts w:asciiTheme="minorHAnsi" w:hAnsiTheme="minorHAnsi" w:cstheme="minorHAnsi"/>
+        </w:rPr>
+        <w:t>s</w:t>
+      </w:r>
+      <w:r>
+        <w:rPr>
+          <w:rFonts w:asciiTheme="minorHAnsi" w:hAnsiTheme="minorHAnsi" w:cstheme="minorHAnsi"/>
+        </w:rPr>
+        <w:t xml:space="preserve"> for the API call to complete, and the file is attached to the API response</w:t>
+      </w:r>
+    </w:p>
+    <w:p>
+      <w:pPr>
+        <w:ind w:left="360"/>
+        <w:rPr>
+          <w:rFonts w:asciiTheme="minorHAnsi" w:hAnsiTheme="minorHAnsi" w:cstheme="minorHAnsi"/>
+        </w:rPr>
+      </w:pPr>
+    </w:p>
+    <w:p>
+      <w:pPr>
+        <w:pStyle w:val="Heading2"/>
+      </w:pPr>
+      <w:bookmarkStart w:id="11" w:name="_Toc6396443"/>
+      <w:proofErr w:type="spellStart"/>
+      <w:r>
+        <w:lastRenderedPageBreak/>
+        <w:t>Cleversafe</w:t>
+      </w:r>
+      <w:proofErr w:type="spellEnd"/>
+      <w:r>
+        <w:t xml:space="preserve"> -&gt; AWS S3</w:t>
+      </w:r>
+      <w:bookmarkEnd w:id="11"/>
+    </w:p>
+    <w:p>
+      <w:r>
+        <w:rPr>
+          <w:noProof/>
+        </w:rPr>
+        <w:drawing>
+          <wp:inline distT="0" distB="0" distL="0" distR="0" wp14:anchorId="7B085806" wp14:editId="69586CC7">
+            <wp:extent cx="5930900" cy="3657600"/>
+            <wp:effectExtent l="0" t="0" r="0" b="0"/>
+            <wp:docPr id="6" name="Picture 6" descr="A screenshot of a cell phone&#10;&#10;Description automatically generated"/>
+            <wp:cNvGraphicFramePr>
+              <a:graphicFrameLocks xmlns:a="http://schemas.openxmlformats.org/drawingml/2006/main" noChangeAspect="1"/>
+            </wp:cNvGraphicFramePr>
+            <a:graphic xmlns:a="http://schemas.openxmlformats.org/drawingml/2006/main">
+              <a:graphicData uri="http://schemas.openxmlformats.org/drawingml/2006/picture">
+                <pic:pic xmlns:pic="http://schemas.openxmlformats.org/drawingml/2006/picture">
+                  <pic:nvPicPr>
+                    <pic:cNvPr id="6" name="AWS Download.png"/>
+                    <pic:cNvPicPr/>
+                  </pic:nvPicPr>
+                  <pic:blipFill>
+                    <a:blip r:embed="rId14">
+                      <a:extLst>
+                        <a:ext uri="{28A0092B-C50C-407E-A947-70E740481C1C}">
+                          <a14:useLocalDpi xmlns:a14="http://schemas.microsoft.com/office/drawing/2010/main" val="0"/>
+                        </a:ext>
+                      </a:extLst>
+                    </a:blip>
+                    <a:stretch>
+                      <a:fillRect/>
+                    </a:stretch>
+                  </pic:blipFill>
+                  <pic:spPr>
+                    <a:xfrm>
+                      <a:off x="0" y="0"/>
+                      <a:ext cx="5930900" cy="3657600"/>
+                    </a:xfrm>
+                    <a:prstGeom prst="rect">
+                      <a:avLst/>
+                    </a:prstGeom>
+                  </pic:spPr>
+                </pic:pic>
+              </a:graphicData>
+            </a:graphic>
+          </wp:inline>
+        </w:drawing>
+      </w:r>
+    </w:p>
+    <w:p/>
+    <w:p>
+      <w:pPr>
+        <w:pStyle w:val="Heading2"/>
+      </w:pPr>
+      <w:bookmarkStart w:id="12" w:name="_Toc6396444"/>
+      <w:proofErr w:type="spellStart"/>
+      <w:r>
+        <w:t>Cleversafe</w:t>
+      </w:r>
+      <w:proofErr w:type="spellEnd"/>
+      <w:r>
+        <w:t xml:space="preserve"> -&gt; </w:t>
+      </w:r>
+      <w:r>
+        <w:t>Download URL</w:t>
+      </w:r>
+      <w:bookmarkEnd w:id="12"/>
+    </w:p>
+    <w:p>
+      <w:pPr>
+        <w:ind w:left="360"/>
+        <w:rPr>
+          <w:rFonts w:asciiTheme="minorHAnsi" w:hAnsiTheme="minorHAnsi" w:cstheme="minorHAnsi"/>
+        </w:rPr>
+      </w:pPr>
+      <w:r>
+        <w:rPr>
+          <w:rFonts w:asciiTheme="minorHAnsi" w:hAnsiTheme="minorHAnsi" w:cstheme="minorHAnsi"/>
+        </w:rPr>
+        <w:t xml:space="preserve">The request to generate a download URL is performed synchronously. The API returns the URL that the user can use to download the file directly from </w:t>
+      </w:r>
+      <w:proofErr w:type="spellStart"/>
+      <w:r>
+        <w:rPr>
+          <w:rFonts w:asciiTheme="minorHAnsi" w:hAnsiTheme="minorHAnsi" w:cstheme="minorHAnsi"/>
+        </w:rPr>
+        <w:t>Cleversafe</w:t>
+      </w:r>
+      <w:proofErr w:type="spellEnd"/>
+      <w:r>
+        <w:rPr>
+          <w:rFonts w:asciiTheme="minorHAnsi" w:hAnsiTheme="minorHAnsi" w:cstheme="minorHAnsi"/>
+        </w:rPr>
+        <w:t xml:space="preserve">. This download is not tracked in the </w:t>
+      </w:r>
+      <w:r>
+        <w:rPr>
+          <w:rFonts w:asciiTheme="minorHAnsi" w:hAnsiTheme="minorHAnsi" w:cstheme="minorHAnsi"/>
+        </w:rPr>
+        <w:t>HPC_DATA_OBJECT_DOWNLOAD_TASK table</w:t>
+      </w:r>
+      <w:r>
+        <w:rPr>
+          <w:rFonts w:asciiTheme="minorHAnsi" w:hAnsiTheme="minorHAnsi" w:cstheme="minorHAnsi"/>
+        </w:rPr>
+        <w:t>.</w:t>
+      </w:r>
+    </w:p>
+    <w:p>
+      <w:pPr>
+        <w:pStyle w:val="Heading2"/>
+        <w:numPr>
+          <w:ilvl w:val="0"/>
+          <w:numId w:val="0"/>
+        </w:numPr>
+        <w:ind w:left="360"/>
+        <w:rPr>
+          <w:b w:val="0"/>
+          <w:bCs w:val="0"/>
+        </w:rPr>
+      </w:pPr>
+    </w:p>
+    <w:p>
+      <w:pPr>
+        <w:pStyle w:val="Heading2"/>
+      </w:pPr>
+      <w:bookmarkStart w:id="13" w:name="_Toc6396445"/>
+      <w:proofErr w:type="spellStart"/>
+      <w:r>
+        <w:t>Cleversafe</w:t>
+      </w:r>
+      <w:proofErr w:type="spellEnd"/>
+      <w:r>
+        <w:t xml:space="preserve"> -&gt; </w:t>
+      </w:r>
+      <w:r>
+        <w:t>Globus</w:t>
+      </w:r>
+      <w:r>
+        <w:t xml:space="preserve"> (2-Hop </w:t>
+      </w:r>
+      <w:r>
+        <w:t>Download</w:t>
+      </w:r>
+      <w:r>
+        <w:t>)</w:t>
+      </w:r>
+      <w:bookmarkEnd w:id="13"/>
+    </w:p>
+    <w:p>
+      <w:pPr>
+        <w:ind w:left="360"/>
+      </w:pPr>
+      <w:r>
+        <w:rPr>
+          <w:noProof/>
+        </w:rPr>
+        <w:drawing>
+          <wp:inline distT="0" distB="0" distL="0" distR="0" wp14:anchorId="5EEE21EF" wp14:editId="077C11BD">
+            <wp:extent cx="5943600" cy="4667250"/>
+            <wp:effectExtent l="0" t="0" r="0" b="6350"/>
+            <wp:docPr id="8" name="Picture 8" descr="A picture containing screenshot&#10;&#10;Description automatically generated"/>
+            <wp:cNvGraphicFramePr>
+              <a:graphicFrameLocks xmlns:a="http://schemas.openxmlformats.org/drawingml/2006/main" noChangeAspect="1"/>
+            </wp:cNvGraphicFramePr>
+            <a:graphic xmlns:a="http://schemas.openxmlformats.org/drawingml/2006/main">
+              <a:graphicData uri="http://schemas.openxmlformats.org/drawingml/2006/picture">
+                <pic:pic xmlns:pic="http://schemas.openxmlformats.org/drawingml/2006/picture">
+                  <pic:nvPicPr>
+                    <pic:cNvPr id="8" name="2-hop Download.png"/>
+                    <pic:cNvPicPr/>
+                  </pic:nvPicPr>
+                  <pic:blipFill>
+                    <a:blip r:embed="rId15">
+                      <a:extLst>
+                        <a:ext uri="{28A0092B-C50C-407E-A947-70E740481C1C}">
+                          <a14:useLocalDpi xmlns:a14="http://schemas.microsoft.com/office/drawing/2010/main" val="0"/>
+                        </a:ext>
+                      </a:extLst>
+                    </a:blip>
+                    <a:stretch>
+                      <a:fillRect/>
+                    </a:stretch>
+                  </pic:blipFill>
+                  <pic:spPr>
+                    <a:xfrm>
+                      <a:off x="0" y="0"/>
+                      <a:ext cx="5943600" cy="4667250"/>
+                    </a:xfrm>
+                    <a:prstGeom prst="rect">
+                      <a:avLst/>
+                    </a:prstGeom>
+                  </pic:spPr>
+                </pic:pic>
+              </a:graphicData>
+            </a:graphic>
+          </wp:inline>
+        </w:drawing>
+      </w:r>
+    </w:p>
+    <w:p>
+      <w:pPr>
+        <w:pStyle w:val="Heading2"/>
+      </w:pPr>
+      <w:bookmarkStart w:id="14" w:name="_Toc6396446"/>
+      <w:r>
+        <w:t>POSIX</w:t>
+      </w:r>
+      <w:r>
+        <w:t xml:space="preserve"> -&gt; API Attachment</w:t>
+      </w:r>
+      <w:bookmarkEnd w:id="14"/>
+    </w:p>
+    <w:p>
+      <w:pPr>
+        <w:ind w:left="360"/>
+        <w:jc w:val="left"/>
+        <w:rPr>
+          <w:rFonts w:asciiTheme="minorHAnsi" w:hAnsiTheme="minorHAnsi" w:cstheme="minorHAnsi"/>
+        </w:rPr>
+      </w:pPr>
+      <w:r>
+        <w:rPr>
+          <w:rFonts w:asciiTheme="minorHAnsi" w:hAnsiTheme="minorHAnsi" w:cstheme="minorHAnsi"/>
+        </w:rPr>
+        <w:t>This download is performed synchronously, and not tracked in the HPC_DATA_OBJECT_DOWNLOAD_TASK table. The user waits for the API call to complete, and the file is attached to the API response</w:t>
+      </w:r>
+    </w:p>
+    <w:p>
+      <w:pPr>
+        <w:ind w:left="360"/>
+        <w:jc w:val="left"/>
+        <w:rPr>
+          <w:rFonts w:asciiTheme="minorHAnsi" w:hAnsiTheme="minorHAnsi" w:cstheme="minorHAnsi"/>
+        </w:rPr>
+      </w:pPr>
+    </w:p>
+    <w:p>
+      <w:pPr>
+        <w:pStyle w:val="Heading2"/>
+      </w:pPr>
+      <w:bookmarkStart w:id="15" w:name="_Toc6396447"/>
+      <w:r>
+        <w:lastRenderedPageBreak/>
+        <w:t xml:space="preserve">POSIX -&gt; </w:t>
+      </w:r>
+      <w:r>
+        <w:t>Globus</w:t>
+      </w:r>
+      <w:bookmarkEnd w:id="15"/>
+    </w:p>
+    <w:p>
+      <w:r>
+        <w:rPr>
+          <w:noProof/>
+        </w:rPr>
+        <w:drawing>
+          <wp:inline distT="0" distB="0" distL="0" distR="0" wp14:anchorId="0A8A8918" wp14:editId="6522008A">
+            <wp:extent cx="5943600" cy="2073910"/>
+            <wp:effectExtent l="0" t="0" r="0" b="0"/>
+            <wp:docPr id="9" name="Picture 9" descr="A screenshot of a cell phone&#10;&#10;Description automatically generated"/>
+            <wp:cNvGraphicFramePr>
+              <a:graphicFrameLocks xmlns:a="http://schemas.openxmlformats.org/drawingml/2006/main" noChangeAspect="1"/>
+            </wp:cNvGraphicFramePr>
+            <a:graphic xmlns:a="http://schemas.openxmlformats.org/drawingml/2006/main">
+              <a:graphicData uri="http://schemas.openxmlformats.org/drawingml/2006/picture">
+                <pic:pic xmlns:pic="http://schemas.openxmlformats.org/drawingml/2006/picture">
+                  <pic:nvPicPr>
+                    <pic:cNvPr id="9" name="POSIX Globus Download.png"/>
+                    <pic:cNvPicPr/>
+                  </pic:nvPicPr>
+                  <pic:blipFill>
+                    <a:blip r:embed="rId16">
+                      <a:extLst>
+                        <a:ext uri="{28A0092B-C50C-407E-A947-70E740481C1C}">
+                          <a14:useLocalDpi xmlns:a14="http://schemas.microsoft.com/office/drawing/2010/main" val="0"/>
+                        </a:ext>
+                      </a:extLst>
+                    </a:blip>
+                    <a:stretch>
+                      <a:fillRect/>
+                    </a:stretch>
+                  </pic:blipFill>
+                  <pic:spPr>
+                    <a:xfrm>
+                      <a:off x="0" y="0"/>
+                      <a:ext cx="5943600" cy="2073910"/>
+                    </a:xfrm>
+                    <a:prstGeom prst="rect">
+                      <a:avLst/>
+                    </a:prstGeom>
+                  </pic:spPr>
+                </pic:pic>
+              </a:graphicData>
+            </a:graphic>
+          </wp:inline>
+        </w:drawing>
+      </w:r>
+    </w:p>
+    <w:p>
+      <w:pPr>
+        <w:ind w:left="360"/>
+        <w:jc w:val="left"/>
+        <w:rPr>
+          <w:rFonts w:asciiTheme="minorHAnsi" w:hAnsiTheme="minorHAnsi" w:cstheme="minorHAnsi"/>
+        </w:rPr>
+      </w:pPr>
+    </w:p>
+    <w:p>
+      <w:pPr>
+        <w:ind w:left="360"/>
+        <w:jc w:val="left"/>
+        <w:rPr>
+          <w:rFonts w:asciiTheme="minorHAnsi" w:hAnsiTheme="minorHAnsi" w:cstheme="minorHAnsi"/>
+        </w:rPr>
+      </w:pPr>
+    </w:p>
+    <w:p>
+      <w:pPr>
+        <w:pStyle w:val="Heading2"/>
+        <w:numPr>
+          <w:ilvl w:val="0"/>
+          <w:numId w:val="0"/>
+        </w:numPr>
+        <w:ind w:left="360"/>
+        <w:rPr>
+          <w:b w:val="0"/>
+          <w:bCs w:val="0"/>
+        </w:rPr>
+      </w:pPr>
+    </w:p>
     <w:p/>
     <w:sectPr>
+      <w:footerReference w:type="even" r:id="rId17"/>
+      <w:footerReference w:type="default" r:id="rId18"/>
       <w:pgSz w:w="12240" w:h="15840"/>
       <w:pgMar w:top="1440" w:right="1440" w:bottom="1440" w:left="1440" w:header="720" w:footer="720" w:gutter="0"/>
       <w:cols w:space="720"/>
+      <w:titlePg/>
       <w:docGrid w:linePitch="360"/>
     </w:sectPr>
   </w:body>
 </w:document>
+</file>
+
+<file path=word/endnotes.xml><?xml version="1.0" encoding="utf-8"?>
+<w:endnotes xmlns:wpc="http://schemas.microsoft.com/office/word/2010/wordprocessingCanvas" xmlns:cx="http://schemas.microsoft.com/office/drawing/2014/chartex" xmlns:cx1="http://schemas.microsoft.com/office/drawing/2015/9/8/chartex" xmlns:cx2="http://schemas.microsoft.com/office/drawing/2015/10/21/chartex" xmlns:cx3="http://schemas.microsoft.com/office/drawing/2016/5/9/chartex" xmlns:cx4="http://schemas.microsoft.com/office/drawing/2016/5/10/chartex" xmlns:cx5="http://schemas.microsoft.com/office/drawing/2016/5/11/chartex" xmlns:cx6="http://schemas.microsoft.com/office/drawing/2016/5/12/chartex" xmlns:cx7="http://schemas.microsoft.com/office/drawing/2016/5/13/chartex" xmlns:cx8="http://schemas.microsoft.com/office/drawing/2016/5/14/chartex" xmlns:mc="http://schemas.openxmlformats.org/markup-compatibility/2006" xmlns:aink="http://schemas.microsoft.com/office/drawing/2016/ink" xmlns:am3d="http://schemas.microsoft.com/office/drawing/2017/model3d" xmlns:o="urn:schemas-microsoft-com:office:office" xmlns:r="http://schemas.openxmlformats.org/officeDocument/2006/relationships" xmlns:m="http://schemas.openxmlformats.org/officeDocument/2006/math" xmlns:v="urn:schemas-microsoft-com:vml" xmlns:wp14="http://schemas.microsoft.com/office/word/2010/wordprocessingDrawing" xmlns:wp="http://schemas.openxmlformats.org/drawingml/2006/wordprocessingDrawing" xmlns:w10="urn:schemas-microsoft-com:office:word" xmlns:w="http://schemas.openxmlformats.org/wordprocessingml/2006/main" xmlns:w14="http://schemas.microsoft.com/office/word/2010/wordml" xmlns:w15="http://schemas.microsoft.com/office/word/2012/wordml" xmlns:w16cid="http://schemas.microsoft.com/office/word/2016/wordml/cid" xmlns:w16se="http://schemas.microsoft.com/office/word/2015/wordml/symex" xmlns:wpg="http://schemas.microsoft.com/office/word/2010/wordprocessingGroup" xmlns:wpi="http://schemas.microsoft.com/office/word/2010/wordprocessingInk" xmlns:wne="http://schemas.microsoft.com/office/word/2006/wordml" xmlns:wps="http://schemas.microsoft.com/office/word/2010/wordprocessingShape" mc:Ignorable="w14 w15 w16se w16cid wp14">
+  <w:endnote w:type="separator" w:id="-1">
+    <w:p>
+      <w:pPr>
+        <w:spacing w:before="0" w:after="0"/>
+      </w:pPr>
+      <w:r>
+        <w:separator/>
+      </w:r>
+    </w:p>
+  </w:endnote>
+  <w:endnote w:type="continuationSeparator" w:id="0">
+    <w:p>
+      <w:pPr>
+        <w:spacing w:before="0" w:after="0"/>
+      </w:pPr>
+      <w:r>
+        <w:continuationSeparator/>
+      </w:r>
+    </w:p>
+  </w:endnote>
+</w:endnotes>
+</file>
+
+<file path=word/footer1.xml><?xml version="1.0" encoding="utf-8"?>
+<w:ftr xmlns:wpc="http://schemas.microsoft.com/office/word/2010/wordprocessingCanvas" xmlns:cx="http://schemas.microsoft.com/office/drawing/2014/chartex" xmlns:cx1="http://schemas.microsoft.com/office/drawing/2015/9/8/chartex" xmlns:cx2="http://schemas.microsoft.com/office/drawing/2015/10/21/chartex" xmlns:cx3="http://schemas.microsoft.com/office/drawing/2016/5/9/chartex" xmlns:cx4="http://schemas.microsoft.com/office/drawing/2016/5/10/chartex" xmlns:cx5="http://schemas.microsoft.com/office/drawing/2016/5/11/chartex" xmlns:cx6="http://schemas.microsoft.com/office/drawing/2016/5/12/chartex" xmlns:cx7="http://schemas.microsoft.com/office/drawing/2016/5/13/chartex" xmlns:cx8="http://schemas.microsoft.com/office/drawing/2016/5/14/chartex" xmlns:mc="http://schemas.openxmlformats.org/markup-compatibility/2006" xmlns:aink="http://schemas.microsoft.com/office/drawing/2016/ink" xmlns:am3d="http://schemas.microsoft.com/office/drawing/2017/model3d" xmlns:o="urn:schemas-microsoft-com:office:office" xmlns:r="http://schemas.openxmlformats.org/officeDocument/2006/relationships" xmlns:m="http://schemas.openxmlformats.org/officeDocument/2006/math" xmlns:v="urn:schemas-microsoft-com:vml" xmlns:wp14="http://schemas.microsoft.com/office/word/2010/wordprocessingDrawing" xmlns:wp="http://schemas.openxmlformats.org/drawingml/2006/wordprocessingDrawing" xmlns:w10="urn:schemas-microsoft-com:office:word" xmlns:w="http://schemas.openxmlformats.org/wordprocessingml/2006/main" xmlns:w14="http://schemas.microsoft.com/office/word/2010/wordml" xmlns:w15="http://schemas.microsoft.com/office/word/2012/wordml" xmlns:w16cid="http://schemas.microsoft.com/office/word/2016/wordml/cid" xmlns:w16se="http://schemas.microsoft.com/office/word/2015/wordml/symex" xmlns:wpg="http://schemas.microsoft.com/office/word/2010/wordprocessingGroup" xmlns:wpi="http://schemas.microsoft.com/office/word/2010/wordprocessingInk" xmlns:wne="http://schemas.microsoft.com/office/word/2006/wordml" xmlns:wps="http://schemas.microsoft.com/office/word/2010/wordprocessingShape" mc:Ignorable="w14 w15 w16se w16cid wp14">
+  <w:sdt>
+    <w:sdtPr>
+      <w:rPr>
+        <w:rStyle w:val="PageNumber"/>
+      </w:rPr>
+      <w:id w:val="-674801508"/>
+      <w:docPartObj>
+        <w:docPartGallery w:val="Page Numbers (Bottom of Page)"/>
+        <w:docPartUnique/>
+      </w:docPartObj>
+    </w:sdtPr>
+    <w:sdtEndPr>
+      <w:rPr>
+        <w:rStyle w:val="PageNumber"/>
+      </w:rPr>
+    </w:sdtEndPr>
+    <w:sdtContent>
+      <w:p>
+        <w:pPr>
+          <w:pStyle w:val="Footer"/>
+          <w:framePr w:wrap="none" w:vAnchor="text" w:hAnchor="margin" w:xAlign="right" w:y="1"/>
+          <w:rPr>
+            <w:rStyle w:val="PageNumber"/>
+          </w:rPr>
+        </w:pPr>
+        <w:r>
+          <w:rPr>
+            <w:rStyle w:val="PageNumber"/>
+          </w:rPr>
+          <w:fldChar w:fldCharType="begin"/>
+        </w:r>
+        <w:r>
+          <w:rPr>
+            <w:rStyle w:val="PageNumber"/>
+          </w:rPr>
+          <w:instrText xml:space="preserve"> PAGE </w:instrText>
+        </w:r>
+        <w:r>
+          <w:rPr>
+            <w:rStyle w:val="PageNumber"/>
+          </w:rPr>
+          <w:fldChar w:fldCharType="end"/>
+        </w:r>
+      </w:p>
+    </w:sdtContent>
+  </w:sdt>
+  <w:p>
+    <w:pPr>
+      <w:pStyle w:val="Footer"/>
+      <w:ind w:right="360"/>
+    </w:pPr>
+  </w:p>
+</w:ftr>
+</file>
+
+<file path=word/footer2.xml><?xml version="1.0" encoding="utf-8"?>
+<w:ftr xmlns:wpc="http://schemas.microsoft.com/office/word/2010/wordprocessingCanvas" xmlns:cx="http://schemas.microsoft.com/office/drawing/2014/chartex" xmlns:cx1="http://schemas.microsoft.com/office/drawing/2015/9/8/chartex" xmlns:cx2="http://schemas.microsoft.com/office/drawing/2015/10/21/chartex" xmlns:cx3="http://schemas.microsoft.com/office/drawing/2016/5/9/chartex" xmlns:cx4="http://schemas.microsoft.com/office/drawing/2016/5/10/chartex" xmlns:cx5="http://schemas.microsoft.com/office/drawing/2016/5/11/chartex" xmlns:cx6="http://schemas.microsoft.com/office/drawing/2016/5/12/chartex" xmlns:cx7="http://schemas.microsoft.com/office/drawing/2016/5/13/chartex" xmlns:cx8="http://schemas.microsoft.com/office/drawing/2016/5/14/chartex" xmlns:mc="http://schemas.openxmlformats.org/markup-compatibility/2006" xmlns:aink="http://schemas.microsoft.com/office/drawing/2016/ink" xmlns:am3d="http://schemas.microsoft.com/office/drawing/2017/model3d" xmlns:o="urn:schemas-microsoft-com:office:office" xmlns:r="http://schemas.openxmlformats.org/officeDocument/2006/relationships" xmlns:m="http://schemas.openxmlformats.org/officeDocument/2006/math" xmlns:v="urn:schemas-microsoft-com:vml" xmlns:wp14="http://schemas.microsoft.com/office/word/2010/wordprocessingDrawing" xmlns:wp="http://schemas.openxmlformats.org/drawingml/2006/wordprocessingDrawing" xmlns:w10="urn:schemas-microsoft-com:office:word" xmlns:w="http://schemas.openxmlformats.org/wordprocessingml/2006/main" xmlns:w14="http://schemas.microsoft.com/office/word/2010/wordml" xmlns:w15="http://schemas.microsoft.com/office/word/2012/wordml" xmlns:w16cid="http://schemas.microsoft.com/office/word/2016/wordml/cid" xmlns:w16se="http://schemas.microsoft.com/office/word/2015/wordml/symex" xmlns:wpg="http://schemas.microsoft.com/office/word/2010/wordprocessingGroup" xmlns:wpi="http://schemas.microsoft.com/office/word/2010/wordprocessingInk" xmlns:wne="http://schemas.microsoft.com/office/word/2006/wordml" xmlns:wps="http://schemas.microsoft.com/office/word/2010/wordprocessingShape" mc:Ignorable="w14 w15 w16se w16cid wp14">
+  <w:sdt>
+    <w:sdtPr>
+      <w:rPr>
+        <w:rStyle w:val="PageNumber"/>
+      </w:rPr>
+      <w:id w:val="-995489406"/>
+      <w:docPartObj>
+        <w:docPartGallery w:val="Page Numbers (Bottom of Page)"/>
+        <w:docPartUnique/>
+      </w:docPartObj>
+    </w:sdtPr>
+    <w:sdtEndPr>
+      <w:rPr>
+        <w:rStyle w:val="PageNumber"/>
+      </w:rPr>
+    </w:sdtEndPr>
+    <w:sdtContent>
+      <w:p>
+        <w:pPr>
+          <w:pStyle w:val="Footer"/>
+          <w:framePr w:wrap="none" w:vAnchor="text" w:hAnchor="margin" w:xAlign="right" w:y="1"/>
+          <w:rPr>
+            <w:rStyle w:val="PageNumber"/>
+          </w:rPr>
+        </w:pPr>
+        <w:r>
+          <w:rPr>
+            <w:rStyle w:val="PageNumber"/>
+          </w:rPr>
+          <w:fldChar w:fldCharType="begin"/>
+        </w:r>
+        <w:r>
+          <w:rPr>
+            <w:rStyle w:val="PageNumber"/>
+          </w:rPr>
+          <w:instrText xml:space="preserve"> PAGE </w:instrText>
+        </w:r>
+        <w:r>
+          <w:rPr>
+            <w:rStyle w:val="PageNumber"/>
+          </w:rPr>
+          <w:fldChar w:fldCharType="separate"/>
+        </w:r>
+        <w:r>
+          <w:rPr>
+            <w:rStyle w:val="PageNumber"/>
+            <w:noProof/>
+          </w:rPr>
+          <w:t>2</w:t>
+        </w:r>
+        <w:r>
+          <w:rPr>
+            <w:rStyle w:val="PageNumber"/>
+          </w:rPr>
+          <w:fldChar w:fldCharType="end"/>
+        </w:r>
+      </w:p>
+    </w:sdtContent>
+  </w:sdt>
+  <w:p>
+    <w:pPr>
+      <w:pStyle w:val="Footer"/>
+      <w:ind w:right="360"/>
+    </w:pPr>
+  </w:p>
+</w:ftr>
+</file>
+
+<file path=word/footnotes.xml><?xml version="1.0" encoding="utf-8"?>
+<w:footnotes xmlns:wpc="http://schemas.microsoft.com/office/word/2010/wordprocessingCanvas" xmlns:cx="http://schemas.microsoft.com/office/drawing/2014/chartex" xmlns:cx1="http://schemas.microsoft.com/office/drawing/2015/9/8/chartex" xmlns:cx2="http://schemas.microsoft.com/office/drawing/2015/10/21/chartex" xmlns:cx3="http://schemas.microsoft.com/office/drawing/2016/5/9/chartex" xmlns:cx4="http://schemas.microsoft.com/office/drawing/2016/5/10/chartex" xmlns:cx5="http://schemas.microsoft.com/office/drawing/2016/5/11/chartex" xmlns:cx6="http://schemas.microsoft.com/office/drawing/2016/5/12/chartex" xmlns:cx7="http://schemas.microsoft.com/office/drawing/2016/5/13/chartex" xmlns:cx8="http://schemas.microsoft.com/office/drawing/2016/5/14/chartex" xmlns:mc="http://schemas.openxmlformats.org/markup-compatibility/2006" xmlns:aink="http://schemas.microsoft.com/office/drawing/2016/ink" xmlns:am3d="http://schemas.microsoft.com/office/drawing/2017/model3d" xmlns:o="urn:schemas-microsoft-com:office:office" xmlns:r="http://schemas.openxmlformats.org/officeDocument/2006/relationships" xmlns:m="http://schemas.openxmlformats.org/officeDocument/2006/math" xmlns:v="urn:schemas-microsoft-com:vml" xmlns:wp14="http://schemas.microsoft.com/office/word/2010/wordprocessingDrawing" xmlns:wp="http://schemas.openxmlformats.org/drawingml/2006/wordprocessingDrawing" xmlns:w10="urn:schemas-microsoft-com:office:word" xmlns:w="http://schemas.openxmlformats.org/wordprocessingml/2006/main" xmlns:w14="http://schemas.microsoft.com/office/word/2010/wordml" xmlns:w15="http://schemas.microsoft.com/office/word/2012/wordml" xmlns:w16cid="http://schemas.microsoft.com/office/word/2016/wordml/cid" xmlns:w16se="http://schemas.microsoft.com/office/word/2015/wordml/symex" xmlns:wpg="http://schemas.microsoft.com/office/word/2010/wordprocessingGroup" xmlns:wpi="http://schemas.microsoft.com/office/word/2010/wordprocessingInk" xmlns:wne="http://schemas.microsoft.com/office/word/2006/wordml" xmlns:wps="http://schemas.microsoft.com/office/word/2010/wordprocessingShape" mc:Ignorable="w14 w15 w16se w16cid wp14">
+  <w:footnote w:type="separator" w:id="-1">
+    <w:p>
+      <w:pPr>
+        <w:spacing w:before="0" w:after="0"/>
+      </w:pPr>
+      <w:r>
+        <w:separator/>
+      </w:r>
+    </w:p>
+  </w:footnote>
+  <w:footnote w:type="continuationSeparator" w:id="0">
+    <w:p>
+      <w:pPr>
+        <w:spacing w:before="0" w:after="0"/>
+      </w:pPr>
+      <w:r>
+        <w:continuationSeparator/>
+      </w:r>
+    </w:p>
+  </w:footnote>
+</w:footnotes>
 </file>
 
 <file path=word/numbering.xml><?xml version="1.0" encoding="utf-8"?>
@@ -3489,7 +5837,7 @@
   <w:abstractNum w:abstractNumId="2" w15:restartNumberingAfterBreak="0">
     <w:nsid w:val="1DDD5D01"/>
     <w:multiLevelType w:val="multilevel"/>
-    <w:tmpl w:val="03CAB426"/>
+    <w:tmpl w:val="58FE990E"/>
     <w:lvl w:ilvl="0">
       <w:start w:val="1"/>
       <w:numFmt w:val="decimal"/>
@@ -3915,6 +6263,36 @@
     </w:lvlOverride>
   </w:num>
   <w:num w:numId="9">
+    <w:abstractNumId w:val="2"/>
+    <w:lvlOverride w:ilvl="0">
+      <w:startOverride w:val="1"/>
+    </w:lvlOverride>
+    <w:lvlOverride w:ilvl="1">
+      <w:startOverride w:val="1"/>
+    </w:lvlOverride>
+    <w:lvlOverride w:ilvl="2">
+      <w:startOverride w:val="1"/>
+    </w:lvlOverride>
+    <w:lvlOverride w:ilvl="3">
+      <w:startOverride w:val="1"/>
+    </w:lvlOverride>
+    <w:lvlOverride w:ilvl="4">
+      <w:startOverride w:val="1"/>
+    </w:lvlOverride>
+    <w:lvlOverride w:ilvl="5">
+      <w:startOverride w:val="1"/>
+    </w:lvlOverride>
+    <w:lvlOverride w:ilvl="6">
+      <w:startOverride w:val="1"/>
+    </w:lvlOverride>
+    <w:lvlOverride w:ilvl="7">
+      <w:startOverride w:val="1"/>
+    </w:lvlOverride>
+    <w:lvlOverride w:ilvl="8">
+      <w:startOverride w:val="1"/>
+    </w:lvlOverride>
+  </w:num>
+  <w:num w:numId="10">
     <w:abstractNumId w:val="2"/>
     <w:lvlOverride w:ilvl="0">
       <w:startOverride w:val="1"/>
@@ -4383,7 +6761,7 @@
     <w:autoRedefine/>
     <w:uiPriority w:val="9"/>
     <w:qFormat/>
-    <w:rsid w:val="00F07134"/>
+    <w:rsid w:val="00A12C96"/>
     <w:pPr>
       <w:keepNext/>
       <w:keepLines/>
@@ -4630,7 +7008,7 @@
     <w:basedOn w:val="DefaultParagraphFont"/>
     <w:link w:val="Heading2"/>
     <w:uiPriority w:val="9"/>
-    <w:rsid w:val="00F07134"/>
+    <w:rsid w:val="00A12C96"/>
     <w:rPr>
       <w:rFonts w:eastAsia="Arial Unicode MS" w:cstheme="minorHAnsi"/>
       <w:b/>
@@ -5207,6 +7585,79 @@
       <w:szCs w:val="18"/>
     </w:rPr>
   </w:style>
+  <w:style w:type="paragraph" w:styleId="FootnoteText">
+    <w:name w:val="footnote text"/>
+    <w:basedOn w:val="Normal"/>
+    <w:link w:val="FootnoteTextChar"/>
+    <w:uiPriority w:val="99"/>
+    <w:semiHidden/>
+    <w:unhideWhenUsed/>
+    <w:rsid w:val="004F32EE"/>
+    <w:pPr>
+      <w:spacing w:before="0" w:after="0"/>
+    </w:pPr>
+    <w:rPr>
+      <w:sz w:val="20"/>
+      <w:szCs w:val="20"/>
+    </w:rPr>
+  </w:style>
+  <w:style w:type="character" w:customStyle="1" w:styleId="FootnoteTextChar">
+    <w:name w:val="Footnote Text Char"/>
+    <w:basedOn w:val="DefaultParagraphFont"/>
+    <w:link w:val="FootnoteText"/>
+    <w:uiPriority w:val="99"/>
+    <w:semiHidden/>
+    <w:rsid w:val="004F32EE"/>
+    <w:rPr>
+      <w:rFonts w:ascii="Times New Roman" w:eastAsia="Times New Roman" w:hAnsi="Times New Roman" w:cs="Times New Roman"/>
+      <w:sz w:val="20"/>
+      <w:szCs w:val="20"/>
+    </w:rPr>
+  </w:style>
+  <w:style w:type="character" w:styleId="FootnoteReference">
+    <w:name w:val="footnote reference"/>
+    <w:basedOn w:val="DefaultParagraphFont"/>
+    <w:uiPriority w:val="99"/>
+    <w:semiHidden/>
+    <w:unhideWhenUsed/>
+    <w:rsid w:val="004F32EE"/>
+    <w:rPr>
+      <w:vertAlign w:val="superscript"/>
+    </w:rPr>
+  </w:style>
+  <w:style w:type="paragraph" w:styleId="Footer">
+    <w:name w:val="footer"/>
+    <w:basedOn w:val="Normal"/>
+    <w:link w:val="FooterChar"/>
+    <w:uiPriority w:val="99"/>
+    <w:unhideWhenUsed/>
+    <w:rsid w:val="004F32EE"/>
+    <w:pPr>
+      <w:tabs>
+        <w:tab w:val="center" w:pos="4680"/>
+        <w:tab w:val="right" w:pos="9360"/>
+      </w:tabs>
+      <w:spacing w:before="0" w:after="0"/>
+    </w:pPr>
+  </w:style>
+  <w:style w:type="character" w:customStyle="1" w:styleId="FooterChar">
+    <w:name w:val="Footer Char"/>
+    <w:basedOn w:val="DefaultParagraphFont"/>
+    <w:link w:val="Footer"/>
+    <w:uiPriority w:val="99"/>
+    <w:rsid w:val="004F32EE"/>
+    <w:rPr>
+      <w:rFonts w:ascii="Times New Roman" w:eastAsia="Times New Roman" w:hAnsi="Times New Roman" w:cs="Times New Roman"/>
+    </w:rPr>
+  </w:style>
+  <w:style w:type="character" w:styleId="PageNumber">
+    <w:name w:val="page number"/>
+    <w:basedOn w:val="DefaultParagraphFont"/>
+    <w:uiPriority w:val="99"/>
+    <w:semiHidden/>
+    <w:unhideWhenUsed/>
+    <w:rsid w:val="004F32EE"/>
+  </w:style>
 </w:styles>
 </file>
 
@@ -5476,7 +7927,7 @@
 </file>
 
 <file path=customXml/itemProps1.xml><?xml version="1.0" encoding="utf-8"?>
-<ds:datastoreItem xmlns:ds="http://schemas.openxmlformats.org/officeDocument/2006/customXml" ds:itemID="{31A8DAD2-30D8-8F42-8A97-F6C86030937D}">
+<ds:datastoreItem xmlns:ds="http://schemas.openxmlformats.org/officeDocument/2006/customXml" ds:itemID="{2AAD4194-7213-0140-8451-B47483C26F1B}">
   <ds:schemaRefs>
     <ds:schemaRef ds:uri="http://schemas.openxmlformats.org/officeDocument/2006/bibliography"/>
   </ds:schemaRefs>

</xml_diff>

<commit_message>
Updated documentation after completing removal of 2hop upload
</commit_message>
<xml_diff>
--- a/doc/development/HPCDME_DataTransfer_Process.docx
+++ b/doc/development/HPCDME_DataTransfer_Process.docx
@@ -136,7 +136,7 @@
           <w:rFonts w:ascii="Arial" w:hAnsi="Arial" w:cs="Arial"/>
           <w:b/>
         </w:rPr>
-        <w:t>0</w:t>
+        <w:t>1</w:t>
       </w:r>
     </w:p>
     <w:p>
@@ -185,7 +185,7 @@
         <w:rPr>
           <w:rFonts w:ascii="Arial" w:hAnsi="Arial" w:cs="Arial"/>
         </w:rPr>
-        <w:t>03</w:t>
+        <w:t>06</w:t>
       </w:r>
       <w:r>
         <w:rPr>
@@ -197,7 +197,13 @@
         <w:rPr>
           <w:rFonts w:ascii="Arial" w:hAnsi="Arial" w:cs="Arial"/>
         </w:rPr>
-        <w:t>27</w:t>
+        <w:t>2</w:t>
+      </w:r>
+      <w:r>
+        <w:rPr>
+          <w:rFonts w:ascii="Arial" w:hAnsi="Arial" w:cs="Arial"/>
+        </w:rPr>
+        <w:t>5</w:t>
       </w:r>
       <w:r>
         <w:rPr>
@@ -536,6 +542,89 @@
                 <w:rFonts w:cs="Arial"/>
               </w:rPr>
               <w:t>Initial Draft</w:t>
+            </w:r>
+          </w:p>
+        </w:tc>
+      </w:tr>
+      <w:tr>
+        <w:trPr>
+          <w:trHeight w:val="411"/>
+        </w:trPr>
+        <w:tc>
+          <w:tcPr>
+            <w:tcW w:w="929" w:type="dxa"/>
+          </w:tcPr>
+          <w:p>
+            <w:pPr>
+              <w:pStyle w:val="Tabletext"/>
+              <w:jc w:val="center"/>
+              <w:rPr>
+                <w:rFonts w:cs="Arial"/>
+              </w:rPr>
+            </w:pPr>
+            <w:r>
+              <w:rPr>
+                <w:rFonts w:cs="Arial"/>
+              </w:rPr>
+              <w:t>1.1</w:t>
+            </w:r>
+          </w:p>
+        </w:tc>
+        <w:tc>
+          <w:tcPr>
+            <w:tcW w:w="1739" w:type="dxa"/>
+          </w:tcPr>
+          <w:p>
+            <w:pPr>
+              <w:pStyle w:val="Tabletext"/>
+              <w:rPr>
+                <w:rFonts w:cs="Arial"/>
+              </w:rPr>
+            </w:pPr>
+            <w:r>
+              <w:rPr>
+                <w:rFonts w:cs="Arial"/>
+              </w:rPr>
+              <w:t>Eran Rosenberg</w:t>
+            </w:r>
+          </w:p>
+        </w:tc>
+        <w:tc>
+          <w:tcPr>
+            <w:tcW w:w="1281" w:type="dxa"/>
+          </w:tcPr>
+          <w:p>
+            <w:pPr>
+              <w:pStyle w:val="Tabletext"/>
+              <w:jc w:val="center"/>
+              <w:rPr>
+                <w:rFonts w:cs="Arial"/>
+              </w:rPr>
+            </w:pPr>
+            <w:r>
+              <w:rPr>
+                <w:rFonts w:cs="Arial"/>
+              </w:rPr>
+              <w:t>06/25/2019</w:t>
+            </w:r>
+          </w:p>
+        </w:tc>
+        <w:tc>
+          <w:tcPr>
+            <w:tcW w:w="5492" w:type="dxa"/>
+          </w:tcPr>
+          <w:p>
+            <w:pPr>
+              <w:pStyle w:val="Tabletext"/>
+              <w:rPr>
+                <w:rFonts w:cs="Arial"/>
+              </w:rPr>
+            </w:pPr>
+            <w:r>
+              <w:rPr>
+                <w:rFonts w:cs="Arial"/>
+              </w:rPr>
+              <w:t>Updated document after removal of 2-hop solution</w:t>
             </w:r>
           </w:p>
         </w:tc>
@@ -620,7 +709,7 @@
             </w:rPr>
             <w:fldChar w:fldCharType="separate"/>
           </w:r>
-          <w:hyperlink w:anchor="_Toc6396433" w:history="1">
+          <w:hyperlink w:anchor="_Toc12389711" w:history="1">
             <w:r>
               <w:rPr>
                 <w:rStyle w:val="Hyperlink"/>
@@ -666,7 +755,7 @@
                 <w:noProof/>
                 <w:webHidden/>
               </w:rPr>
-              <w:instrText xml:space="preserve"> PAGEREF _Toc6396433 \h </w:instrText>
+              <w:instrText xml:space="preserve"> PAGEREF _Toc12389711 \h </w:instrText>
             </w:r>
             <w:r>
               <w:rPr>
@@ -712,7 +801,7 @@
               <w:lang w:bidi="he-IL"/>
             </w:rPr>
           </w:pPr>
-          <w:hyperlink w:anchor="_Toc6396434" w:history="1">
+          <w:hyperlink w:anchor="_Toc12389712" w:history="1">
             <w:r>
               <w:rPr>
                 <w:rStyle w:val="Hyperlink"/>
@@ -758,7 +847,7 @@
                 <w:noProof/>
                 <w:webHidden/>
               </w:rPr>
-              <w:instrText xml:space="preserve"> PAGEREF _Toc6396434 \h </w:instrText>
+              <w:instrText xml:space="preserve"> PAGEREF _Toc12389712 \h </w:instrText>
             </w:r>
             <w:r>
               <w:rPr>
@@ -806,7 +895,7 @@
               <w:lang w:bidi="he-IL"/>
             </w:rPr>
           </w:pPr>
-          <w:hyperlink w:anchor="_Toc6396435" w:history="1">
+          <w:hyperlink w:anchor="_Toc12389713" w:history="1">
             <w:r>
               <w:rPr>
                 <w:rStyle w:val="Hyperlink"/>
@@ -854,7 +943,7 @@
                 <w:noProof/>
                 <w:webHidden/>
               </w:rPr>
-              <w:instrText xml:space="preserve"> PAGEREF _Toc6396435 \h </w:instrText>
+              <w:instrText xml:space="preserve"> PAGEREF _Toc12389713 \h </w:instrText>
             </w:r>
             <w:r>
               <w:rPr>
@@ -902,7 +991,7 @@
               <w:lang w:bidi="he-IL"/>
             </w:rPr>
           </w:pPr>
-          <w:hyperlink w:anchor="_Toc6396436" w:history="1">
+          <w:hyperlink w:anchor="_Toc12389714" w:history="1">
             <w:r>
               <w:rPr>
                 <w:rStyle w:val="Hyperlink"/>
@@ -950,7 +1039,7 @@
                 <w:noProof/>
                 <w:webHidden/>
               </w:rPr>
-              <w:instrText xml:space="preserve"> PAGEREF _Toc6396436 \h </w:instrText>
+              <w:instrText xml:space="preserve"> PAGEREF _Toc12389714 \h </w:instrText>
             </w:r>
             <w:r>
               <w:rPr>
@@ -998,7 +1087,7 @@
               <w:lang w:bidi="he-IL"/>
             </w:rPr>
           </w:pPr>
-          <w:hyperlink w:anchor="_Toc6396437" w:history="1">
+          <w:hyperlink w:anchor="_Toc12389715" w:history="1">
             <w:r>
               <w:rPr>
                 <w:rStyle w:val="Hyperlink"/>
@@ -1046,7 +1135,7 @@
                 <w:noProof/>
                 <w:webHidden/>
               </w:rPr>
-              <w:instrText xml:space="preserve"> PAGEREF _Toc6396437 \h </w:instrText>
+              <w:instrText xml:space="preserve"> PAGEREF _Toc12389715 \h </w:instrText>
             </w:r>
             <w:r>
               <w:rPr>
@@ -1094,7 +1183,7 @@
               <w:lang w:bidi="he-IL"/>
             </w:rPr>
           </w:pPr>
-          <w:hyperlink w:anchor="_Toc6396438" w:history="1">
+          <w:hyperlink w:anchor="_Toc12389716" w:history="1">
             <w:r>
               <w:rPr>
                 <w:rStyle w:val="Hyperlink"/>
@@ -1121,7 +1210,7 @@
                 <w:rFonts w:eastAsiaTheme="majorEastAsia"/>
                 <w:noProof/>
               </w:rPr>
-              <w:t>Globus -&gt; Cleversafe (2-Hop Upload)</w:t>
+              <w:t>API Attachment -&gt; POSIX</w:t>
             </w:r>
             <w:r>
               <w:rPr>
@@ -1142,7 +1231,7 @@
                 <w:noProof/>
                 <w:webHidden/>
               </w:rPr>
-              <w:instrText xml:space="preserve"> PAGEREF _Toc6396438 \h </w:instrText>
+              <w:instrText xml:space="preserve"> PAGEREF _Toc12389716 \h </w:instrText>
             </w:r>
             <w:r>
               <w:rPr>
@@ -1190,7 +1279,7 @@
               <w:lang w:bidi="he-IL"/>
             </w:rPr>
           </w:pPr>
-          <w:hyperlink w:anchor="_Toc6396439" w:history="1">
+          <w:hyperlink w:anchor="_Toc12389717" w:history="1">
             <w:r>
               <w:rPr>
                 <w:rStyle w:val="Hyperlink"/>
@@ -1217,7 +1306,7 @@
                 <w:rFonts w:eastAsiaTheme="majorEastAsia"/>
                 <w:noProof/>
               </w:rPr>
-              <w:t>API Attachment -&gt; POSIX</w:t>
+              <w:t>Globus -&gt; Cleversafe / POSIX</w:t>
             </w:r>
             <w:r>
               <w:rPr>
@@ -1238,7 +1327,7 @@
                 <w:noProof/>
                 <w:webHidden/>
               </w:rPr>
-              <w:instrText xml:space="preserve"> PAGEREF _Toc6396439 \h </w:instrText>
+              <w:instrText xml:space="preserve"> PAGEREF _Toc12389717 \h </w:instrText>
             </w:r>
             <w:r>
               <w:rPr>
@@ -1259,6 +1348,98 @@
                 <w:webHidden/>
               </w:rPr>
               <w:t>7</w:t>
+            </w:r>
+            <w:r>
+              <w:rPr>
+                <w:noProof/>
+                <w:webHidden/>
+              </w:rPr>
+              <w:fldChar w:fldCharType="end"/>
+            </w:r>
+          </w:hyperlink>
+        </w:p>
+        <w:p>
+          <w:pPr>
+            <w:pStyle w:val="TOC1"/>
+            <w:tabs>
+              <w:tab w:val="left" w:pos="480"/>
+              <w:tab w:val="right" w:leader="dot" w:pos="9350"/>
+            </w:tabs>
+            <w:rPr>
+              <w:rFonts w:eastAsiaTheme="minorEastAsia" w:cstheme="minorBidi"/>
+              <w:b w:val="0"/>
+              <w:bCs w:val="0"/>
+              <w:noProof/>
+              <w:lang w:bidi="he-IL"/>
+            </w:rPr>
+          </w:pPr>
+          <w:hyperlink w:anchor="_Toc12389718" w:history="1">
+            <w:r>
+              <w:rPr>
+                <w:rStyle w:val="Hyperlink"/>
+                <w:rFonts w:eastAsiaTheme="majorEastAsia"/>
+                <w:noProof/>
+              </w:rPr>
+              <w:t>3.</w:t>
+            </w:r>
+            <w:r>
+              <w:rPr>
+                <w:rFonts w:eastAsiaTheme="minorEastAsia" w:cstheme="minorBidi"/>
+                <w:b w:val="0"/>
+                <w:bCs w:val="0"/>
+                <w:noProof/>
+                <w:lang w:bidi="he-IL"/>
+              </w:rPr>
+              <w:tab/>
+            </w:r>
+            <w:r>
+              <w:rPr>
+                <w:rStyle w:val="Hyperlink"/>
+                <w:rFonts w:eastAsiaTheme="majorEastAsia"/>
+                <w:noProof/>
+              </w:rPr>
+              <w:t>Download</w:t>
+            </w:r>
+            <w:r>
+              <w:rPr>
+                <w:noProof/>
+                <w:webHidden/>
+              </w:rPr>
+              <w:tab/>
+            </w:r>
+            <w:r>
+              <w:rPr>
+                <w:noProof/>
+                <w:webHidden/>
+              </w:rPr>
+              <w:fldChar w:fldCharType="begin"/>
+            </w:r>
+            <w:r>
+              <w:rPr>
+                <w:noProof/>
+                <w:webHidden/>
+              </w:rPr>
+              <w:instrText xml:space="preserve"> PAGEREF _Toc12389718 \h </w:instrText>
+            </w:r>
+            <w:r>
+              <w:rPr>
+                <w:noProof/>
+                <w:webHidden/>
+              </w:rPr>
+            </w:r>
+            <w:r>
+              <w:rPr>
+                <w:noProof/>
+                <w:webHidden/>
+              </w:rPr>
+              <w:fldChar w:fldCharType="separate"/>
+            </w:r>
+            <w:r>
+              <w:rPr>
+                <w:noProof/>
+                <w:webHidden/>
+              </w:rPr>
+              <w:t>8</w:t>
             </w:r>
             <w:r>
               <w:rPr>
@@ -1286,14 +1467,14 @@
               <w:lang w:bidi="he-IL"/>
             </w:rPr>
           </w:pPr>
-          <w:hyperlink w:anchor="_Toc6396440" w:history="1">
+          <w:hyperlink w:anchor="_Toc12389719" w:history="1">
             <w:r>
               <w:rPr>
                 <w:rStyle w:val="Hyperlink"/>
                 <w:rFonts w:eastAsiaTheme="majorEastAsia"/>
                 <w:noProof/>
               </w:rPr>
-              <w:t>2.6.</w:t>
+              <w:t>3.1.</w:t>
             </w:r>
             <w:r>
               <w:rPr>
@@ -1313,7 +1494,7 @@
                 <w:rFonts w:eastAsiaTheme="majorEastAsia"/>
                 <w:noProof/>
               </w:rPr>
-              <w:t>Globus -&gt; POSIX</w:t>
+              <w:t>Cleversafe -&gt; API Attachment</w:t>
             </w:r>
             <w:r>
               <w:rPr>
@@ -1334,99 +1515,7 @@
                 <w:noProof/>
                 <w:webHidden/>
               </w:rPr>
-              <w:instrText xml:space="preserve"> PAGEREF _Toc6396440 \h </w:instrText>
-            </w:r>
-            <w:r>
-              <w:rPr>
-                <w:noProof/>
-                <w:webHidden/>
-              </w:rPr>
-            </w:r>
-            <w:r>
-              <w:rPr>
-                <w:noProof/>
-                <w:webHidden/>
-              </w:rPr>
-              <w:fldChar w:fldCharType="separate"/>
-            </w:r>
-            <w:r>
-              <w:rPr>
-                <w:noProof/>
-                <w:webHidden/>
-              </w:rPr>
-              <w:t>7</w:t>
-            </w:r>
-            <w:r>
-              <w:rPr>
-                <w:noProof/>
-                <w:webHidden/>
-              </w:rPr>
-              <w:fldChar w:fldCharType="end"/>
-            </w:r>
-          </w:hyperlink>
-        </w:p>
-        <w:p>
-          <w:pPr>
-            <w:pStyle w:val="TOC1"/>
-            <w:tabs>
-              <w:tab w:val="left" w:pos="480"/>
-              <w:tab w:val="right" w:leader="dot" w:pos="9350"/>
-            </w:tabs>
-            <w:rPr>
-              <w:rFonts w:eastAsiaTheme="minorEastAsia" w:cstheme="minorBidi"/>
-              <w:b w:val="0"/>
-              <w:bCs w:val="0"/>
-              <w:noProof/>
-              <w:lang w:bidi="he-IL"/>
-            </w:rPr>
-          </w:pPr>
-          <w:hyperlink w:anchor="_Toc6396441" w:history="1">
-            <w:r>
-              <w:rPr>
-                <w:rStyle w:val="Hyperlink"/>
-                <w:rFonts w:eastAsiaTheme="majorEastAsia"/>
-                <w:noProof/>
-              </w:rPr>
-              <w:t>3.</w:t>
-            </w:r>
-            <w:r>
-              <w:rPr>
-                <w:rFonts w:eastAsiaTheme="minorEastAsia" w:cstheme="minorBidi"/>
-                <w:b w:val="0"/>
-                <w:bCs w:val="0"/>
-                <w:noProof/>
-                <w:lang w:bidi="he-IL"/>
-              </w:rPr>
-              <w:tab/>
-            </w:r>
-            <w:r>
-              <w:rPr>
-                <w:rStyle w:val="Hyperlink"/>
-                <w:rFonts w:eastAsiaTheme="majorEastAsia"/>
-                <w:noProof/>
-              </w:rPr>
-              <w:t>Download</w:t>
-            </w:r>
-            <w:r>
-              <w:rPr>
-                <w:noProof/>
-                <w:webHidden/>
-              </w:rPr>
-              <w:tab/>
-            </w:r>
-            <w:r>
-              <w:rPr>
-                <w:noProof/>
-                <w:webHidden/>
-              </w:rPr>
-              <w:fldChar w:fldCharType="begin"/>
-            </w:r>
-            <w:r>
-              <w:rPr>
-                <w:noProof/>
-                <w:webHidden/>
-              </w:rPr>
-              <w:instrText xml:space="preserve"> PAGEREF _Toc6396441 \h </w:instrText>
+              <w:instrText xml:space="preserve"> PAGEREF _Toc12389719 \h </w:instrText>
             </w:r>
             <w:r>
               <w:rPr>
@@ -1474,14 +1563,14 @@
               <w:lang w:bidi="he-IL"/>
             </w:rPr>
           </w:pPr>
-          <w:hyperlink w:anchor="_Toc6396442" w:history="1">
+          <w:hyperlink w:anchor="_Toc12389720" w:history="1">
             <w:r>
               <w:rPr>
                 <w:rStyle w:val="Hyperlink"/>
                 <w:rFonts w:eastAsiaTheme="majorEastAsia"/>
                 <w:noProof/>
               </w:rPr>
-              <w:t>3.1.</w:t>
+              <w:t>3.2.</w:t>
             </w:r>
             <w:r>
               <w:rPr>
@@ -1501,7 +1590,7 @@
                 <w:rFonts w:eastAsiaTheme="majorEastAsia"/>
                 <w:noProof/>
               </w:rPr>
-              <w:t>Cleversafe -&gt; API Attachment</w:t>
+              <w:t>Cleversafe -&gt; AWS S3</w:t>
             </w:r>
             <w:r>
               <w:rPr>
@@ -1522,7 +1611,7 @@
                 <w:noProof/>
                 <w:webHidden/>
               </w:rPr>
-              <w:instrText xml:space="preserve"> PAGEREF _Toc6396442 \h </w:instrText>
+              <w:instrText xml:space="preserve"> PAGEREF _Toc12389720 \h </w:instrText>
             </w:r>
             <w:r>
               <w:rPr>
@@ -1542,7 +1631,7 @@
                 <w:noProof/>
                 <w:webHidden/>
               </w:rPr>
-              <w:t>8</w:t>
+              <w:t>9</w:t>
             </w:r>
             <w:r>
               <w:rPr>
@@ -1570,14 +1659,14 @@
               <w:lang w:bidi="he-IL"/>
             </w:rPr>
           </w:pPr>
-          <w:hyperlink w:anchor="_Toc6396443" w:history="1">
+          <w:hyperlink w:anchor="_Toc12389721" w:history="1">
             <w:r>
               <w:rPr>
                 <w:rStyle w:val="Hyperlink"/>
                 <w:rFonts w:eastAsiaTheme="majorEastAsia"/>
                 <w:noProof/>
               </w:rPr>
-              <w:t>3.2.</w:t>
+              <w:t>3.3.</w:t>
             </w:r>
             <w:r>
               <w:rPr>
@@ -1597,7 +1686,7 @@
                 <w:rFonts w:eastAsiaTheme="majorEastAsia"/>
                 <w:noProof/>
               </w:rPr>
-              <w:t>Cleversafe -&gt; AWS S3</w:t>
+              <w:t>Cleversafe -&gt; Download URL</w:t>
             </w:r>
             <w:r>
               <w:rPr>
@@ -1618,7 +1707,7 @@
                 <w:noProof/>
                 <w:webHidden/>
               </w:rPr>
-              <w:instrText xml:space="preserve"> PAGEREF _Toc6396443 \h </w:instrText>
+              <w:instrText xml:space="preserve"> PAGEREF _Toc12389721 \h </w:instrText>
             </w:r>
             <w:r>
               <w:rPr>
@@ -1666,14 +1755,14 @@
               <w:lang w:bidi="he-IL"/>
             </w:rPr>
           </w:pPr>
-          <w:hyperlink w:anchor="_Toc6396444" w:history="1">
+          <w:hyperlink w:anchor="_Toc12389722" w:history="1">
             <w:r>
               <w:rPr>
                 <w:rStyle w:val="Hyperlink"/>
                 <w:rFonts w:eastAsiaTheme="majorEastAsia"/>
                 <w:noProof/>
               </w:rPr>
-              <w:t>3.3.</w:t>
+              <w:t>3.4.</w:t>
             </w:r>
             <w:r>
               <w:rPr>
@@ -1693,7 +1782,7 @@
                 <w:rFonts w:eastAsiaTheme="majorEastAsia"/>
                 <w:noProof/>
               </w:rPr>
-              <w:t>Cleversafe -&gt; Download URL</w:t>
+              <w:t>POSIX -&gt; API Attachment</w:t>
             </w:r>
             <w:r>
               <w:rPr>
@@ -1714,7 +1803,7 @@
                 <w:noProof/>
                 <w:webHidden/>
               </w:rPr>
-              <w:instrText xml:space="preserve"> PAGEREF _Toc6396444 \h </w:instrText>
+              <w:instrText xml:space="preserve"> PAGEREF _Toc12389722 \h </w:instrText>
             </w:r>
             <w:r>
               <w:rPr>
@@ -1762,14 +1851,14 @@
               <w:lang w:bidi="he-IL"/>
             </w:rPr>
           </w:pPr>
-          <w:hyperlink w:anchor="_Toc6396445" w:history="1">
+          <w:hyperlink w:anchor="_Toc12389723" w:history="1">
             <w:r>
               <w:rPr>
                 <w:rStyle w:val="Hyperlink"/>
                 <w:rFonts w:eastAsiaTheme="majorEastAsia"/>
                 <w:noProof/>
               </w:rPr>
-              <w:t>3.4.</w:t>
+              <w:t>3.5.</w:t>
             </w:r>
             <w:r>
               <w:rPr>
@@ -1789,7 +1878,7 @@
                 <w:rFonts w:eastAsiaTheme="majorEastAsia"/>
                 <w:noProof/>
               </w:rPr>
-              <w:t>Cleversafe -&gt; Globus (2-Hop Download)</w:t>
+              <w:t>Cleversafe / POSIX -&gt; Globus</w:t>
             </w:r>
             <w:r>
               <w:rPr>
@@ -1810,7 +1899,7 @@
                 <w:noProof/>
                 <w:webHidden/>
               </w:rPr>
-              <w:instrText xml:space="preserve"> PAGEREF _Toc6396445 \h </w:instrText>
+              <w:instrText xml:space="preserve"> PAGEREF _Toc12389723 \h </w:instrText>
             </w:r>
             <w:r>
               <w:rPr>
@@ -1831,198 +1920,6 @@
                 <w:webHidden/>
               </w:rPr>
               <w:t>10</w:t>
-            </w:r>
-            <w:r>
-              <w:rPr>
-                <w:noProof/>
-                <w:webHidden/>
-              </w:rPr>
-              <w:fldChar w:fldCharType="end"/>
-            </w:r>
-          </w:hyperlink>
-        </w:p>
-        <w:p>
-          <w:pPr>
-            <w:pStyle w:val="TOC2"/>
-            <w:tabs>
-              <w:tab w:val="left" w:pos="960"/>
-              <w:tab w:val="right" w:leader="dot" w:pos="9350"/>
-            </w:tabs>
-            <w:rPr>
-              <w:rFonts w:eastAsiaTheme="minorEastAsia" w:cstheme="minorBidi"/>
-              <w:b w:val="0"/>
-              <w:bCs w:val="0"/>
-              <w:noProof/>
-              <w:sz w:val="24"/>
-              <w:szCs w:val="24"/>
-              <w:lang w:bidi="he-IL"/>
-            </w:rPr>
-          </w:pPr>
-          <w:hyperlink w:anchor="_Toc6396446" w:history="1">
-            <w:r>
-              <w:rPr>
-                <w:rStyle w:val="Hyperlink"/>
-                <w:rFonts w:eastAsiaTheme="majorEastAsia"/>
-                <w:noProof/>
-              </w:rPr>
-              <w:t>3.5.</w:t>
-            </w:r>
-            <w:r>
-              <w:rPr>
-                <w:rFonts w:eastAsiaTheme="minorEastAsia" w:cstheme="minorBidi"/>
-                <w:b w:val="0"/>
-                <w:bCs w:val="0"/>
-                <w:noProof/>
-                <w:sz w:val="24"/>
-                <w:szCs w:val="24"/>
-                <w:lang w:bidi="he-IL"/>
-              </w:rPr>
-              <w:tab/>
-            </w:r>
-            <w:r>
-              <w:rPr>
-                <w:rStyle w:val="Hyperlink"/>
-                <w:rFonts w:eastAsiaTheme="majorEastAsia"/>
-                <w:noProof/>
-              </w:rPr>
-              <w:t>POSIX -&gt; API Attachment</w:t>
-            </w:r>
-            <w:r>
-              <w:rPr>
-                <w:noProof/>
-                <w:webHidden/>
-              </w:rPr>
-              <w:tab/>
-            </w:r>
-            <w:r>
-              <w:rPr>
-                <w:noProof/>
-                <w:webHidden/>
-              </w:rPr>
-              <w:fldChar w:fldCharType="begin"/>
-            </w:r>
-            <w:r>
-              <w:rPr>
-                <w:noProof/>
-                <w:webHidden/>
-              </w:rPr>
-              <w:instrText xml:space="preserve"> PAGEREF _Toc6396446 \h </w:instrText>
-            </w:r>
-            <w:r>
-              <w:rPr>
-                <w:noProof/>
-                <w:webHidden/>
-              </w:rPr>
-            </w:r>
-            <w:r>
-              <w:rPr>
-                <w:noProof/>
-                <w:webHidden/>
-              </w:rPr>
-              <w:fldChar w:fldCharType="separate"/>
-            </w:r>
-            <w:r>
-              <w:rPr>
-                <w:noProof/>
-                <w:webHidden/>
-              </w:rPr>
-              <w:t>10</w:t>
-            </w:r>
-            <w:r>
-              <w:rPr>
-                <w:noProof/>
-                <w:webHidden/>
-              </w:rPr>
-              <w:fldChar w:fldCharType="end"/>
-            </w:r>
-          </w:hyperlink>
-        </w:p>
-        <w:p>
-          <w:pPr>
-            <w:pStyle w:val="TOC2"/>
-            <w:tabs>
-              <w:tab w:val="left" w:pos="960"/>
-              <w:tab w:val="right" w:leader="dot" w:pos="9350"/>
-            </w:tabs>
-            <w:rPr>
-              <w:rFonts w:eastAsiaTheme="minorEastAsia" w:cstheme="minorBidi"/>
-              <w:b w:val="0"/>
-              <w:bCs w:val="0"/>
-              <w:noProof/>
-              <w:sz w:val="24"/>
-              <w:szCs w:val="24"/>
-              <w:lang w:bidi="he-IL"/>
-            </w:rPr>
-          </w:pPr>
-          <w:hyperlink w:anchor="_Toc6396447" w:history="1">
-            <w:r>
-              <w:rPr>
-                <w:rStyle w:val="Hyperlink"/>
-                <w:rFonts w:eastAsiaTheme="majorEastAsia"/>
-                <w:noProof/>
-              </w:rPr>
-              <w:t>3.6.</w:t>
-            </w:r>
-            <w:r>
-              <w:rPr>
-                <w:rFonts w:eastAsiaTheme="minorEastAsia" w:cstheme="minorBidi"/>
-                <w:b w:val="0"/>
-                <w:bCs w:val="0"/>
-                <w:noProof/>
-                <w:sz w:val="24"/>
-                <w:szCs w:val="24"/>
-                <w:lang w:bidi="he-IL"/>
-              </w:rPr>
-              <w:tab/>
-            </w:r>
-            <w:r>
-              <w:rPr>
-                <w:rStyle w:val="Hyperlink"/>
-                <w:rFonts w:eastAsiaTheme="majorEastAsia"/>
-                <w:noProof/>
-              </w:rPr>
-              <w:t>POSIX -&gt; Globus</w:t>
-            </w:r>
-            <w:r>
-              <w:rPr>
-                <w:noProof/>
-                <w:webHidden/>
-              </w:rPr>
-              <w:tab/>
-            </w:r>
-            <w:r>
-              <w:rPr>
-                <w:noProof/>
-                <w:webHidden/>
-              </w:rPr>
-              <w:fldChar w:fldCharType="begin"/>
-            </w:r>
-            <w:r>
-              <w:rPr>
-                <w:noProof/>
-                <w:webHidden/>
-              </w:rPr>
-              <w:instrText xml:space="preserve"> PAGEREF _Toc6396447 \h </w:instrText>
-            </w:r>
-            <w:r>
-              <w:rPr>
-                <w:noProof/>
-                <w:webHidden/>
-              </w:rPr>
-            </w:r>
-            <w:r>
-              <w:rPr>
-                <w:noProof/>
-                <w:webHidden/>
-              </w:rPr>
-              <w:fldChar w:fldCharType="separate"/>
-            </w:r>
-            <w:r>
-              <w:rPr>
-                <w:noProof/>
-                <w:webHidden/>
-              </w:rPr>
-              <w:t>11</w:t>
             </w:r>
             <w:r>
               <w:rPr>
@@ -2047,7 +1944,10 @@
     </w:sdt>
     <w:p/>
     <w:p/>
-    <w:p/>
+    <w:p>
+      <w:bookmarkStart w:id="0" w:name="_GoBack"/>
+      <w:bookmarkEnd w:id="0"/>
+    </w:p>
     <w:p/>
     <w:p/>
     <w:p>
@@ -2065,8 +1965,6 @@
       <w:r>
         <w:br w:type="page"/>
       </w:r>
-      <w:bookmarkStart w:id="0" w:name="_GoBack"/>
-      <w:bookmarkEnd w:id="0"/>
     </w:p>
     <w:p>
       <w:pPr>
@@ -2076,7 +1974,7 @@
           <w:numId w:val="4"/>
         </w:numPr>
       </w:pPr>
-      <w:bookmarkStart w:id="1" w:name="_Toc6396433"/>
+      <w:bookmarkStart w:id="1" w:name="_Toc12389711"/>
       <w:r>
         <w:lastRenderedPageBreak/>
         <w:t>Introduction</w:t>
@@ -2363,14 +2261,16 @@
                 <w:szCs w:val="24"/>
               </w:rPr>
             </w:pPr>
-            <w:r>
-              <w:rPr>
-                <w:rFonts w:asciiTheme="minorHAnsi" w:hAnsiTheme="minorHAnsi" w:cstheme="minorHAnsi"/>
-                <w:sz w:val="24"/>
-                <w:szCs w:val="24"/>
-              </w:rPr>
-              <w:t>Temporary (Server’s Globus Endpoint)</w:t>
-            </w:r>
+            <w:proofErr w:type="spellStart"/>
+            <w:r>
+              <w:rPr>
+                <w:rFonts w:asciiTheme="minorHAnsi" w:hAnsiTheme="minorHAnsi" w:cstheme="minorHAnsi"/>
+                <w:sz w:val="24"/>
+                <w:szCs w:val="24"/>
+              </w:rPr>
+              <w:t>Cleversafe</w:t>
+            </w:r>
+            <w:proofErr w:type="spellEnd"/>
           </w:p>
         </w:tc>
         <w:tc>
@@ -2392,58 +2292,15 @@
                 <w:sz w:val="24"/>
                 <w:szCs w:val="24"/>
               </w:rPr>
-              <w:t>Globus</w:t>
-            </w:r>
-          </w:p>
-        </w:tc>
-      </w:tr>
-      <w:tr>
-        <w:tc>
-          <w:tcPr>
-            <w:tcW w:w="4045" w:type="dxa"/>
-          </w:tcPr>
-          <w:p>
-            <w:pPr>
-              <w:ind w:left="0"/>
-              <w:jc w:val="left"/>
-              <w:rPr>
-                <w:rFonts w:asciiTheme="minorHAnsi" w:hAnsiTheme="minorHAnsi" w:cstheme="minorHAnsi"/>
-                <w:sz w:val="24"/>
-                <w:szCs w:val="24"/>
-              </w:rPr>
-            </w:pPr>
-            <w:proofErr w:type="spellStart"/>
-            <w:r>
-              <w:rPr>
-                <w:rFonts w:asciiTheme="minorHAnsi" w:hAnsiTheme="minorHAnsi" w:cstheme="minorHAnsi"/>
-                <w:sz w:val="24"/>
-                <w:szCs w:val="24"/>
-              </w:rPr>
-              <w:t>Cleversafe</w:t>
-            </w:r>
-            <w:proofErr w:type="spellEnd"/>
-          </w:p>
-        </w:tc>
-        <w:tc>
-          <w:tcPr>
-            <w:tcW w:w="2880" w:type="dxa"/>
-          </w:tcPr>
-          <w:p>
-            <w:pPr>
-              <w:ind w:left="0"/>
-              <w:rPr>
-                <w:rFonts w:asciiTheme="minorHAnsi" w:hAnsiTheme="minorHAnsi" w:cstheme="minorHAnsi"/>
-                <w:sz w:val="24"/>
-                <w:szCs w:val="24"/>
-              </w:rPr>
-            </w:pPr>
-            <w:r>
-              <w:rPr>
-                <w:rFonts w:asciiTheme="minorHAnsi" w:hAnsiTheme="minorHAnsi" w:cstheme="minorHAnsi"/>
-                <w:sz w:val="24"/>
-                <w:szCs w:val="24"/>
-              </w:rPr>
               <w:t>S3</w:t>
+            </w:r>
+            <w:r>
+              <w:rPr>
+                <w:rFonts w:asciiTheme="minorHAnsi" w:hAnsiTheme="minorHAnsi" w:cstheme="minorHAnsi"/>
+                <w:sz w:val="24"/>
+                <w:szCs w:val="24"/>
+              </w:rPr>
+              <w:t xml:space="preserve"> / Globus</w:t>
             </w:r>
           </w:p>
         </w:tc>
@@ -2692,7 +2549,7 @@
           <w:numId w:val="4"/>
         </w:numPr>
       </w:pPr>
-      <w:bookmarkStart w:id="2" w:name="_Toc6396434"/>
+      <w:bookmarkStart w:id="2" w:name="_Toc12389712"/>
       <w:r>
         <w:lastRenderedPageBreak/>
         <w:t>Upload (Data Registration)</w:t>
@@ -2751,19 +2608,33 @@
         <w:rPr>
           <w:rFonts w:asciiTheme="minorHAnsi" w:hAnsiTheme="minorHAnsi" w:cstheme="minorHAnsi"/>
         </w:rPr>
-        <w:t xml:space="preserve"> – The data transfer proxy that is engaged in upload (S3 or GLOBUS). Please note that in a particular case (wi</w:t>
-      </w:r>
-      <w:r>
-        <w:rPr>
-          <w:rFonts w:asciiTheme="minorHAnsi" w:hAnsiTheme="minorHAnsi" w:cstheme="minorHAnsi"/>
-        </w:rPr>
-        <w:t>l</w:t>
-      </w:r>
-      <w:r>
-        <w:rPr>
-          <w:rFonts w:asciiTheme="minorHAnsi" w:hAnsiTheme="minorHAnsi" w:cstheme="minorHAnsi"/>
-        </w:rPr>
-        <w:t>l be discussed later) both data transfer proxies are used to upload a file.</w:t>
+        <w:t xml:space="preserve"> – The data transfer proxy that is engaged in upload </w:t>
+      </w:r>
+      <w:r>
+        <w:rPr>
+          <w:rFonts w:asciiTheme="minorHAnsi" w:hAnsiTheme="minorHAnsi" w:cstheme="minorHAnsi"/>
+        </w:rPr>
+        <w:t xml:space="preserve">to the </w:t>
+      </w:r>
+      <w:proofErr w:type="gramStart"/>
+      <w:r>
+        <w:rPr>
+          <w:rFonts w:asciiTheme="minorHAnsi" w:hAnsiTheme="minorHAnsi" w:cstheme="minorHAnsi"/>
+        </w:rPr>
+        <w:t>archive</w:t>
+      </w:r>
+      <w:r>
+        <w:rPr>
+          <w:rFonts w:asciiTheme="minorHAnsi" w:hAnsiTheme="minorHAnsi" w:cstheme="minorHAnsi"/>
+        </w:rPr>
+        <w:t>(</w:t>
+      </w:r>
+      <w:proofErr w:type="gramEnd"/>
+      <w:r>
+        <w:rPr>
+          <w:rFonts w:asciiTheme="minorHAnsi" w:hAnsiTheme="minorHAnsi" w:cstheme="minorHAnsi"/>
+        </w:rPr>
+        <w:t xml:space="preserve">S3 or GLOBUS). </w:t>
       </w:r>
     </w:p>
     <w:p>
@@ -2925,10 +2796,18 @@
                 <w:sz w:val="24"/>
                 <w:szCs w:val="24"/>
               </w:rPr>
-              <w:t xml:space="preserve">Sync / </w:t>
-            </w:r>
-            <w:proofErr w:type="spellStart"/>
-            <w:r>
+              <w:t>Sync / Async</w:t>
+            </w:r>
+          </w:p>
+        </w:tc>
+        <w:tc>
+          <w:tcPr>
+            <w:tcW w:w="1530" w:type="dxa"/>
+          </w:tcPr>
+          <w:p>
+            <w:pPr>
+              <w:ind w:left="0"/>
+              <w:jc w:val="center"/>
               <w:rPr>
                 <w:rFonts w:asciiTheme="minorHAnsi" w:hAnsiTheme="minorHAnsi" w:cstheme="minorHAnsi"/>
                 <w:b/>
@@ -2936,19 +2815,8 @@
                 <w:sz w:val="24"/>
                 <w:szCs w:val="24"/>
               </w:rPr>
-              <w:t>Async</w:t>
-            </w:r>
-            <w:proofErr w:type="spellEnd"/>
-          </w:p>
-        </w:tc>
-        <w:tc>
-          <w:tcPr>
-            <w:tcW w:w="1530" w:type="dxa"/>
-          </w:tcPr>
-          <w:p>
-            <w:pPr>
-              <w:ind w:left="0"/>
-              <w:jc w:val="center"/>
+            </w:pPr>
+            <w:r>
               <w:rPr>
                 <w:rFonts w:asciiTheme="minorHAnsi" w:hAnsiTheme="minorHAnsi" w:cstheme="minorHAnsi"/>
                 <w:b/>
@@ -2956,15 +2824,6 @@
                 <w:sz w:val="24"/>
                 <w:szCs w:val="24"/>
               </w:rPr>
-            </w:pPr>
-            <w:r>
-              <w:rPr>
-                <w:rFonts w:asciiTheme="minorHAnsi" w:hAnsiTheme="minorHAnsi" w:cstheme="minorHAnsi"/>
-                <w:b/>
-                <w:bCs/>
-                <w:sz w:val="24"/>
-                <w:szCs w:val="24"/>
-              </w:rPr>
               <w:t>Archive</w:t>
             </w:r>
           </w:p>
@@ -3134,7 +2993,6 @@
                 <w:szCs w:val="24"/>
               </w:rPr>
             </w:pPr>
-            <w:proofErr w:type="spellStart"/>
             <w:r>
               <w:rPr>
                 <w:rFonts w:asciiTheme="minorHAnsi" w:hAnsiTheme="minorHAnsi" w:cstheme="minorHAnsi"/>
@@ -3143,7 +3001,6 @@
               </w:rPr>
               <w:t>Async</w:t>
             </w:r>
-            <w:proofErr w:type="spellEnd"/>
           </w:p>
         </w:tc>
         <w:tc>
@@ -3232,7 +3089,6 @@
                 <w:szCs w:val="24"/>
               </w:rPr>
             </w:pPr>
-            <w:proofErr w:type="spellStart"/>
             <w:r>
               <w:rPr>
                 <w:rFonts w:asciiTheme="minorHAnsi" w:hAnsiTheme="minorHAnsi" w:cstheme="minorHAnsi"/>
@@ -3241,7 +3097,6 @@
               </w:rPr>
               <w:t>Async</w:t>
             </w:r>
-            <w:proofErr w:type="spellEnd"/>
           </w:p>
         </w:tc>
         <w:tc>
@@ -3330,7 +3185,6 @@
                 <w:szCs w:val="24"/>
               </w:rPr>
             </w:pPr>
-            <w:proofErr w:type="spellStart"/>
             <w:r>
               <w:rPr>
                 <w:rFonts w:asciiTheme="minorHAnsi" w:hAnsiTheme="minorHAnsi" w:cstheme="minorHAnsi"/>
@@ -3339,7 +3193,6 @@
               </w:rPr>
               <w:t>Async</w:t>
             </w:r>
-            <w:proofErr w:type="spellEnd"/>
           </w:p>
         </w:tc>
         <w:tc>
@@ -3522,7 +3375,6 @@
                 <w:szCs w:val="24"/>
               </w:rPr>
             </w:pPr>
-            <w:proofErr w:type="spellStart"/>
             <w:r>
               <w:rPr>
                 <w:rFonts w:asciiTheme="minorHAnsi" w:hAnsiTheme="minorHAnsi" w:cstheme="minorHAnsi"/>
@@ -3531,7 +3383,6 @@
               </w:rPr>
               <w:t>Async</w:t>
             </w:r>
-            <w:proofErr w:type="spellEnd"/>
           </w:p>
         </w:tc>
         <w:tc>
@@ -3591,7 +3442,7 @@
       <w:pPr>
         <w:pStyle w:val="Heading2"/>
       </w:pPr>
-      <w:bookmarkStart w:id="3" w:name="_Toc6396435"/>
+      <w:bookmarkStart w:id="3" w:name="_Toc12389713"/>
       <w:r>
         <w:t>API Attachment</w:t>
       </w:r>
@@ -3675,7 +3526,7 @@
       <w:pPr>
         <w:pStyle w:val="Heading2"/>
       </w:pPr>
-      <w:bookmarkStart w:id="4" w:name="_Toc6396436"/>
+      <w:bookmarkStart w:id="4" w:name="_Toc12389714"/>
       <w:r>
         <w:lastRenderedPageBreak/>
         <w:t xml:space="preserve">AWS S3 </w:t>
@@ -3744,7 +3595,7 @@
       <w:pPr>
         <w:pStyle w:val="Heading2"/>
       </w:pPr>
-      <w:bookmarkStart w:id="5" w:name="_Toc6396437"/>
+      <w:bookmarkStart w:id="5" w:name="_Toc12389715"/>
       <w:r>
         <w:t xml:space="preserve">Upload URL -&gt; </w:t>
       </w:r>
@@ -3808,82 +3659,15 @@
       <w:pPr>
         <w:pStyle w:val="Heading2"/>
       </w:pPr>
-      <w:bookmarkStart w:id="6" w:name="_Toc6396438"/>
+      <w:bookmarkStart w:id="6" w:name="_Toc12389716"/>
       <w:r>
         <w:lastRenderedPageBreak/>
-        <w:t xml:space="preserve">Globus -&gt; </w:t>
-      </w:r>
-      <w:proofErr w:type="spellStart"/>
-      <w:r>
-        <w:t>Cleversafe</w:t>
-      </w:r>
-      <w:proofErr w:type="spellEnd"/>
-      <w:r>
-        <w:t xml:space="preserve"> (2-Hop Upload)</w:t>
+        <w:t>API Attachment</w:t>
+      </w:r>
+      <w:r>
+        <w:t xml:space="preserve"> -&gt; POSIX</w:t>
       </w:r>
       <w:bookmarkEnd w:id="6"/>
-    </w:p>
-    <w:p>
-      <w:r>
-        <w:rPr>
-          <w:noProof/>
-        </w:rPr>
-        <w:drawing>
-          <wp:inline distT="0" distB="0" distL="0" distR="0" wp14:anchorId="66528D35" wp14:editId="65B2EC94">
-            <wp:extent cx="5943600" cy="2083435"/>
-            <wp:effectExtent l="0" t="0" r="0" b="0"/>
-            <wp:docPr id="3" name="Picture 3" descr="A screenshot of a cell phone&#10;&#10;Description automatically generated"/>
-            <wp:cNvGraphicFramePr>
-              <a:graphicFrameLocks xmlns:a="http://schemas.openxmlformats.org/drawingml/2006/main" noChangeAspect="1"/>
-            </wp:cNvGraphicFramePr>
-            <a:graphic xmlns:a="http://schemas.openxmlformats.org/drawingml/2006/main">
-              <a:graphicData uri="http://schemas.openxmlformats.org/drawingml/2006/picture">
-                <pic:pic xmlns:pic="http://schemas.openxmlformats.org/drawingml/2006/picture">
-                  <pic:nvPicPr>
-                    <pic:cNvPr id="3" name="Upload URL (1).png"/>
-                    <pic:cNvPicPr/>
-                  </pic:nvPicPr>
-                  <pic:blipFill>
-                    <a:blip r:embed="rId11">
-                      <a:extLst>
-                        <a:ext uri="{28A0092B-C50C-407E-A947-70E740481C1C}">
-                          <a14:useLocalDpi xmlns:a14="http://schemas.microsoft.com/office/drawing/2010/main" val="0"/>
-                        </a:ext>
-                      </a:extLst>
-                    </a:blip>
-                    <a:stretch>
-                      <a:fillRect/>
-                    </a:stretch>
-                  </pic:blipFill>
-                  <pic:spPr>
-                    <a:xfrm>
-                      <a:off x="0" y="0"/>
-                      <a:ext cx="5943600" cy="2083435"/>
-                    </a:xfrm>
-                    <a:prstGeom prst="rect">
-                      <a:avLst/>
-                    </a:prstGeom>
-                  </pic:spPr>
-                </pic:pic>
-              </a:graphicData>
-            </a:graphic>
-          </wp:inline>
-        </w:drawing>
-      </w:r>
-    </w:p>
-    <w:p/>
-    <w:p>
-      <w:pPr>
-        <w:pStyle w:val="Heading2"/>
-      </w:pPr>
-      <w:bookmarkStart w:id="7" w:name="_Toc6396439"/>
-      <w:r>
-        <w:t>API Attachment</w:t>
-      </w:r>
-      <w:r>
-        <w:t xml:space="preserve"> -&gt; POSIX</w:t>
-      </w:r>
-      <w:bookmarkEnd w:id="7"/>
     </w:p>
     <w:p>
       <w:r>
@@ -3906,7 +3690,7 @@
                     <pic:cNvPicPr/>
                   </pic:nvPicPr>
                   <pic:blipFill>
-                    <a:blip r:embed="rId12">
+                    <a:blip r:embed="rId11">
                       <a:extLst>
                         <a:ext uri="{28A0092B-C50C-407E-A947-70E740481C1C}">
                           <a14:useLocalDpi xmlns:a14="http://schemas.microsoft.com/office/drawing/2010/main" val="0"/>
@@ -3947,11 +3731,22 @@
       <w:pPr>
         <w:pStyle w:val="Heading2"/>
       </w:pPr>
-      <w:bookmarkStart w:id="8" w:name="_Toc6396440"/>
-      <w:r>
-        <w:t>Globus -&gt; POSIX</w:t>
-      </w:r>
-      <w:bookmarkEnd w:id="8"/>
+      <w:bookmarkStart w:id="7" w:name="_Toc12389717"/>
+      <w:r>
+        <w:t xml:space="preserve">Globus -&gt; </w:t>
+      </w:r>
+      <w:proofErr w:type="spellStart"/>
+      <w:r>
+        <w:t>Cleversafe</w:t>
+      </w:r>
+      <w:proofErr w:type="spellEnd"/>
+      <w:r>
+        <w:t xml:space="preserve"> / </w:t>
+      </w:r>
+      <w:r>
+        <w:t>POSIX</w:t>
+      </w:r>
+      <w:bookmarkEnd w:id="7"/>
     </w:p>
     <w:p>
       <w:r>
@@ -3959,7 +3754,7 @@
           <w:noProof/>
         </w:rPr>
         <w:drawing>
-          <wp:inline distT="0" distB="0" distL="0" distR="0" wp14:anchorId="2F16D55B" wp14:editId="4622306C">
+          <wp:inline distT="0" distB="0" distL="0" distR="0" wp14:anchorId="2F16D55B" wp14:editId="60F13848">
             <wp:extent cx="5943600" cy="1832610"/>
             <wp:effectExtent l="0" t="0" r="0" b="0"/>
             <wp:docPr id="7" name="Picture 7"/>
@@ -3974,7 +3769,7 @@
                     <pic:cNvPicPr/>
                   </pic:nvPicPr>
                   <pic:blipFill>
-                    <a:blip r:embed="rId13">
+                    <a:blip r:embed="rId12">
                       <a:extLst>
                         <a:ext uri="{28A0092B-C50C-407E-A947-70E740481C1C}">
                           <a14:useLocalDpi xmlns:a14="http://schemas.microsoft.com/office/drawing/2010/main" val="0"/>
@@ -3993,6 +3788,9 @@
                     <a:prstGeom prst="rect">
                       <a:avLst/>
                     </a:prstGeom>
+                    <a:solidFill>
+                      <a:schemeClr val="accent1"/>
+                    </a:solidFill>
                   </pic:spPr>
                 </pic:pic>
               </a:graphicData>
@@ -4018,12 +3816,12 @@
           <w:numId w:val="4"/>
         </w:numPr>
       </w:pPr>
-      <w:bookmarkStart w:id="9" w:name="_Toc6396441"/>
+      <w:bookmarkStart w:id="8" w:name="_Toc12389718"/>
       <w:r>
         <w:lastRenderedPageBreak/>
         <w:t>Download</w:t>
       </w:r>
-      <w:bookmarkEnd w:id="9"/>
+      <w:bookmarkEnd w:id="8"/>
     </w:p>
     <w:p>
       <w:pPr>
@@ -4131,31 +3929,7 @@
         <w:rPr>
           <w:rFonts w:asciiTheme="minorHAnsi" w:hAnsiTheme="minorHAnsi" w:cstheme="minorHAnsi"/>
         </w:rPr>
-        <w:t xml:space="preserve"> (S3 or GLOBUS). Please note that in a particular case (wil</w:t>
-      </w:r>
-      <w:r>
-        <w:rPr>
-          <w:rFonts w:asciiTheme="minorHAnsi" w:hAnsiTheme="minorHAnsi" w:cstheme="minorHAnsi"/>
-        </w:rPr>
-        <w:t>l</w:t>
-      </w:r>
-      <w:r>
-        <w:rPr>
-          <w:rFonts w:asciiTheme="minorHAnsi" w:hAnsiTheme="minorHAnsi" w:cstheme="minorHAnsi"/>
-        </w:rPr>
-        <w:t xml:space="preserve"> be discussed later) both data transfer proxies are used to </w:t>
-      </w:r>
-      <w:r>
-        <w:rPr>
-          <w:rFonts w:asciiTheme="minorHAnsi" w:hAnsiTheme="minorHAnsi" w:cstheme="minorHAnsi"/>
-        </w:rPr>
-        <w:t>download</w:t>
-      </w:r>
-      <w:r>
-        <w:rPr>
-          <w:rFonts w:asciiTheme="minorHAnsi" w:hAnsiTheme="minorHAnsi" w:cstheme="minorHAnsi"/>
-        </w:rPr>
-        <w:t xml:space="preserve"> a file.</w:t>
+        <w:t xml:space="preserve"> (S3 or GLOBUS). </w:t>
       </w:r>
     </w:p>
     <w:p>
@@ -4309,10 +4083,18 @@
                 <w:sz w:val="24"/>
                 <w:szCs w:val="24"/>
               </w:rPr>
-              <w:t xml:space="preserve">Sync / </w:t>
-            </w:r>
-            <w:proofErr w:type="spellStart"/>
-            <w:r>
+              <w:t>Sync / Async</w:t>
+            </w:r>
+          </w:p>
+        </w:tc>
+        <w:tc>
+          <w:tcPr>
+            <w:tcW w:w="1530" w:type="dxa"/>
+          </w:tcPr>
+          <w:p>
+            <w:pPr>
+              <w:ind w:left="0"/>
+              <w:jc w:val="center"/>
               <w:rPr>
                 <w:rFonts w:asciiTheme="minorHAnsi" w:hAnsiTheme="minorHAnsi" w:cstheme="minorHAnsi"/>
                 <w:b/>
@@ -4320,19 +4102,8 @@
                 <w:sz w:val="24"/>
                 <w:szCs w:val="24"/>
               </w:rPr>
-              <w:t>Async</w:t>
-            </w:r>
-            <w:proofErr w:type="spellEnd"/>
-          </w:p>
-        </w:tc>
-        <w:tc>
-          <w:tcPr>
-            <w:tcW w:w="1530" w:type="dxa"/>
-          </w:tcPr>
-          <w:p>
-            <w:pPr>
-              <w:ind w:left="0"/>
-              <w:jc w:val="center"/>
+            </w:pPr>
+            <w:r>
               <w:rPr>
                 <w:rFonts w:asciiTheme="minorHAnsi" w:hAnsiTheme="minorHAnsi" w:cstheme="minorHAnsi"/>
                 <w:b/>
@@ -4340,15 +4111,6 @@
                 <w:sz w:val="24"/>
                 <w:szCs w:val="24"/>
               </w:rPr>
-            </w:pPr>
-            <w:r>
-              <w:rPr>
-                <w:rFonts w:asciiTheme="minorHAnsi" w:hAnsiTheme="minorHAnsi" w:cstheme="minorHAnsi"/>
-                <w:b/>
-                <w:bCs/>
-                <w:sz w:val="24"/>
-                <w:szCs w:val="24"/>
-              </w:rPr>
               <w:t>Archive</w:t>
             </w:r>
           </w:p>
@@ -4526,7 +4288,6 @@
                 <w:szCs w:val="24"/>
               </w:rPr>
             </w:pPr>
-            <w:proofErr w:type="spellStart"/>
             <w:r>
               <w:rPr>
                 <w:rFonts w:asciiTheme="minorHAnsi" w:hAnsiTheme="minorHAnsi" w:cstheme="minorHAnsi"/>
@@ -4535,7 +4296,6 @@
               </w:rPr>
               <w:t>Async</w:t>
             </w:r>
-            <w:proofErr w:type="spellEnd"/>
           </w:p>
         </w:tc>
         <w:tc>
@@ -4640,7 +4400,6 @@
                 <w:szCs w:val="24"/>
               </w:rPr>
             </w:pPr>
-            <w:proofErr w:type="spellStart"/>
             <w:r>
               <w:rPr>
                 <w:rFonts w:asciiTheme="minorHAnsi" w:hAnsiTheme="minorHAnsi" w:cstheme="minorHAnsi"/>
@@ -4649,7 +4408,6 @@
               </w:rPr>
               <w:t>Async</w:t>
             </w:r>
-            <w:proofErr w:type="spellEnd"/>
           </w:p>
         </w:tc>
         <w:tc>
@@ -4746,7 +4504,6 @@
                 <w:szCs w:val="24"/>
               </w:rPr>
             </w:pPr>
-            <w:proofErr w:type="spellStart"/>
             <w:r>
               <w:rPr>
                 <w:rFonts w:asciiTheme="minorHAnsi" w:hAnsiTheme="minorHAnsi" w:cstheme="minorHAnsi"/>
@@ -4755,7 +4512,6 @@
               </w:rPr>
               <w:t>Async</w:t>
             </w:r>
-            <w:proofErr w:type="spellEnd"/>
           </w:p>
         </w:tc>
         <w:tc>
@@ -4954,7 +4710,6 @@
                 <w:szCs w:val="24"/>
               </w:rPr>
             </w:pPr>
-            <w:proofErr w:type="spellStart"/>
             <w:r>
               <w:rPr>
                 <w:rFonts w:asciiTheme="minorHAnsi" w:hAnsiTheme="minorHAnsi" w:cstheme="minorHAnsi"/>
@@ -4963,7 +4718,6 @@
               </w:rPr>
               <w:t>Async</w:t>
             </w:r>
-            <w:proofErr w:type="spellEnd"/>
           </w:p>
         </w:tc>
         <w:tc>
@@ -5042,7 +4796,7 @@
       <w:pPr>
         <w:pStyle w:val="Heading2"/>
       </w:pPr>
-      <w:bookmarkStart w:id="10" w:name="_Toc6396442"/>
+      <w:bookmarkStart w:id="9" w:name="_Toc12389719"/>
       <w:proofErr w:type="spellStart"/>
       <w:r>
         <w:t>Cleversafe</w:t>
@@ -5051,7 +4805,7 @@
       <w:r>
         <w:t xml:space="preserve"> -&gt; API Attachment</w:t>
       </w:r>
-      <w:bookmarkEnd w:id="10"/>
+      <w:bookmarkEnd w:id="9"/>
     </w:p>
     <w:p>
       <w:pPr>
@@ -5092,7 +4846,7 @@
       <w:pPr>
         <w:pStyle w:val="Heading2"/>
       </w:pPr>
-      <w:bookmarkStart w:id="11" w:name="_Toc6396443"/>
+      <w:bookmarkStart w:id="10" w:name="_Toc12389720"/>
       <w:proofErr w:type="spellStart"/>
       <w:r>
         <w:lastRenderedPageBreak/>
@@ -5102,7 +4856,7 @@
       <w:r>
         <w:t xml:space="preserve"> -&gt; AWS S3</w:t>
       </w:r>
-      <w:bookmarkEnd w:id="11"/>
+      <w:bookmarkEnd w:id="10"/>
     </w:p>
     <w:p>
       <w:r>
@@ -5125,7 +4879,7 @@
                     <pic:cNvPicPr/>
                   </pic:nvPicPr>
                   <pic:blipFill>
-                    <a:blip r:embed="rId14">
+                    <a:blip r:embed="rId13">
                       <a:extLst>
                         <a:ext uri="{28A0092B-C50C-407E-A947-70E740481C1C}">
                           <a14:useLocalDpi xmlns:a14="http://schemas.microsoft.com/office/drawing/2010/main" val="0"/>
@@ -5157,71 +4911,83 @@
       <w:pPr>
         <w:pStyle w:val="Heading2"/>
       </w:pPr>
-      <w:bookmarkStart w:id="12" w:name="_Toc6396444"/>
+      <w:bookmarkStart w:id="11" w:name="_Toc12389721"/>
       <w:proofErr w:type="spellStart"/>
       <w:r>
         <w:t>Cleversafe</w:t>
       </w:r>
       <w:proofErr w:type="spellEnd"/>
       <w:r>
-        <w:t xml:space="preserve"> -&gt; </w:t>
-      </w:r>
-      <w:r>
-        <w:t>Download URL</w:t>
+        <w:t xml:space="preserve"> -&gt; Download URL</w:t>
+      </w:r>
+      <w:bookmarkEnd w:id="11"/>
+    </w:p>
+    <w:p>
+      <w:pPr>
+        <w:ind w:left="360"/>
+        <w:rPr>
+          <w:rFonts w:asciiTheme="minorHAnsi" w:hAnsiTheme="minorHAnsi" w:cstheme="minorHAnsi"/>
+        </w:rPr>
+      </w:pPr>
+      <w:r>
+        <w:rPr>
+          <w:rFonts w:asciiTheme="minorHAnsi" w:hAnsiTheme="minorHAnsi" w:cstheme="minorHAnsi"/>
+        </w:rPr>
+        <w:t xml:space="preserve">The request to generate a download URL is performed synchronously. The API returns the URL that the user can use to download the file directly from </w:t>
+      </w:r>
+      <w:proofErr w:type="spellStart"/>
+      <w:r>
+        <w:rPr>
+          <w:rFonts w:asciiTheme="minorHAnsi" w:hAnsiTheme="minorHAnsi" w:cstheme="minorHAnsi"/>
+        </w:rPr>
+        <w:t>Cleversafe</w:t>
+      </w:r>
+      <w:proofErr w:type="spellEnd"/>
+      <w:r>
+        <w:rPr>
+          <w:rFonts w:asciiTheme="minorHAnsi" w:hAnsiTheme="minorHAnsi" w:cstheme="minorHAnsi"/>
+        </w:rPr>
+        <w:t>. This download is not tracked in the HPC_DATA_OBJECT_DOWNLOAD_TASK table</w:t>
+      </w:r>
+      <w:r>
+        <w:rPr>
+          <w:rFonts w:asciiTheme="minorHAnsi" w:hAnsiTheme="minorHAnsi" w:cstheme="minorHAnsi"/>
+        </w:rPr>
+        <w:t>.</w:t>
+      </w:r>
+    </w:p>
+    <w:p/>
+    <w:p>
+      <w:pPr>
+        <w:pStyle w:val="Heading2"/>
+      </w:pPr>
+      <w:bookmarkStart w:id="12" w:name="_Toc12389722"/>
+      <w:r>
+        <w:t>POSIX -&gt; API Attachment</w:t>
       </w:r>
       <w:bookmarkEnd w:id="12"/>
     </w:p>
     <w:p>
       <w:pPr>
         <w:ind w:left="360"/>
-        <w:rPr>
-          <w:rFonts w:asciiTheme="minorHAnsi" w:hAnsiTheme="minorHAnsi" w:cstheme="minorHAnsi"/>
-        </w:rPr>
-      </w:pPr>
-      <w:r>
-        <w:rPr>
-          <w:rFonts w:asciiTheme="minorHAnsi" w:hAnsiTheme="minorHAnsi" w:cstheme="minorHAnsi"/>
-        </w:rPr>
-        <w:t xml:space="preserve">The request to generate a download URL is performed synchronously. The API returns the URL that the user can use to download the file directly from </w:t>
-      </w:r>
-      <w:proofErr w:type="spellStart"/>
-      <w:r>
-        <w:rPr>
-          <w:rFonts w:asciiTheme="minorHAnsi" w:hAnsiTheme="minorHAnsi" w:cstheme="minorHAnsi"/>
-        </w:rPr>
-        <w:t>Cleversafe</w:t>
-      </w:r>
-      <w:proofErr w:type="spellEnd"/>
-      <w:r>
-        <w:rPr>
-          <w:rFonts w:asciiTheme="minorHAnsi" w:hAnsiTheme="minorHAnsi" w:cstheme="minorHAnsi"/>
-        </w:rPr>
-        <w:t xml:space="preserve">. This download is not tracked in the </w:t>
-      </w:r>
-      <w:r>
-        <w:rPr>
-          <w:rFonts w:asciiTheme="minorHAnsi" w:hAnsiTheme="minorHAnsi" w:cstheme="minorHAnsi"/>
-        </w:rPr>
-        <w:t>HPC_DATA_OBJECT_DOWNLOAD_TASK table</w:t>
-      </w:r>
-      <w:r>
-        <w:rPr>
-          <w:rFonts w:asciiTheme="minorHAnsi" w:hAnsiTheme="minorHAnsi" w:cstheme="minorHAnsi"/>
-        </w:rPr>
-        <w:t>.</w:t>
+        <w:jc w:val="left"/>
+        <w:rPr>
+          <w:rFonts w:asciiTheme="minorHAnsi" w:hAnsiTheme="minorHAnsi" w:cstheme="minorHAnsi"/>
+        </w:rPr>
+      </w:pPr>
+      <w:r>
+        <w:rPr>
+          <w:rFonts w:asciiTheme="minorHAnsi" w:hAnsiTheme="minorHAnsi" w:cstheme="minorHAnsi"/>
+        </w:rPr>
+        <w:t>This download is performed synchronously, and not tracked in the HPC_DATA_OBJECT_DOWNLOAD_TASK table. The user waits for the API call to complete, and the file is attached to the API response</w:t>
       </w:r>
     </w:p>
     <w:p>
       <w:pPr>
-        <w:pStyle w:val="Heading2"/>
-        <w:numPr>
-          <w:ilvl w:val="0"/>
-          <w:numId w:val="0"/>
-        </w:numPr>
         <w:ind w:left="360"/>
-        <w:rPr>
-          <w:b w:val="0"/>
-          <w:bCs w:val="0"/>
+        <w:jc w:val="left"/>
+        <w:rPr>
+          <w:rFonts w:asciiTheme="minorHAnsi" w:hAnsiTheme="minorHAnsi" w:cstheme="minorHAnsi"/>
         </w:rPr>
       </w:pPr>
     </w:p>
@@ -5229,130 +4995,20 @@
       <w:pPr>
         <w:pStyle w:val="Heading2"/>
       </w:pPr>
-      <w:bookmarkStart w:id="13" w:name="_Toc6396445"/>
+      <w:bookmarkStart w:id="13" w:name="_Toc12389723"/>
       <w:proofErr w:type="spellStart"/>
       <w:r>
+        <w:lastRenderedPageBreak/>
         <w:t>Cleversafe</w:t>
       </w:r>
       <w:proofErr w:type="spellEnd"/>
       <w:r>
-        <w:t xml:space="preserve"> -&gt; </w:t>
-      </w:r>
-      <w:r>
-        <w:t>Globus</w:t>
-      </w:r>
-      <w:r>
-        <w:t xml:space="preserve"> (2-Hop </w:t>
-      </w:r>
-      <w:r>
-        <w:t>Download</w:t>
-      </w:r>
-      <w:r>
-        <w:t>)</w:t>
+        <w:t xml:space="preserve"> / </w:t>
+      </w:r>
+      <w:r>
+        <w:t>POSIX -&gt; Globus</w:t>
       </w:r>
       <w:bookmarkEnd w:id="13"/>
-    </w:p>
-    <w:p>
-      <w:pPr>
-        <w:ind w:left="360"/>
-      </w:pPr>
-      <w:r>
-        <w:rPr>
-          <w:noProof/>
-        </w:rPr>
-        <w:drawing>
-          <wp:inline distT="0" distB="0" distL="0" distR="0" wp14:anchorId="5EEE21EF" wp14:editId="077C11BD">
-            <wp:extent cx="5943600" cy="4667250"/>
-            <wp:effectExtent l="0" t="0" r="0" b="6350"/>
-            <wp:docPr id="8" name="Picture 8" descr="A picture containing screenshot&#10;&#10;Description automatically generated"/>
-            <wp:cNvGraphicFramePr>
-              <a:graphicFrameLocks xmlns:a="http://schemas.openxmlformats.org/drawingml/2006/main" noChangeAspect="1"/>
-            </wp:cNvGraphicFramePr>
-            <a:graphic xmlns:a="http://schemas.openxmlformats.org/drawingml/2006/main">
-              <a:graphicData uri="http://schemas.openxmlformats.org/drawingml/2006/picture">
-                <pic:pic xmlns:pic="http://schemas.openxmlformats.org/drawingml/2006/picture">
-                  <pic:nvPicPr>
-                    <pic:cNvPr id="8" name="2-hop Download.png"/>
-                    <pic:cNvPicPr/>
-                  </pic:nvPicPr>
-                  <pic:blipFill>
-                    <a:blip r:embed="rId15">
-                      <a:extLst>
-                        <a:ext uri="{28A0092B-C50C-407E-A947-70E740481C1C}">
-                          <a14:useLocalDpi xmlns:a14="http://schemas.microsoft.com/office/drawing/2010/main" val="0"/>
-                        </a:ext>
-                      </a:extLst>
-                    </a:blip>
-                    <a:stretch>
-                      <a:fillRect/>
-                    </a:stretch>
-                  </pic:blipFill>
-                  <pic:spPr>
-                    <a:xfrm>
-                      <a:off x="0" y="0"/>
-                      <a:ext cx="5943600" cy="4667250"/>
-                    </a:xfrm>
-                    <a:prstGeom prst="rect">
-                      <a:avLst/>
-                    </a:prstGeom>
-                  </pic:spPr>
-                </pic:pic>
-              </a:graphicData>
-            </a:graphic>
-          </wp:inline>
-        </w:drawing>
-      </w:r>
-    </w:p>
-    <w:p>
-      <w:pPr>
-        <w:pStyle w:val="Heading2"/>
-      </w:pPr>
-      <w:bookmarkStart w:id="14" w:name="_Toc6396446"/>
-      <w:r>
-        <w:t>POSIX</w:t>
-      </w:r>
-      <w:r>
-        <w:t xml:space="preserve"> -&gt; API Attachment</w:t>
-      </w:r>
-      <w:bookmarkEnd w:id="14"/>
-    </w:p>
-    <w:p>
-      <w:pPr>
-        <w:ind w:left="360"/>
-        <w:jc w:val="left"/>
-        <w:rPr>
-          <w:rFonts w:asciiTheme="minorHAnsi" w:hAnsiTheme="minorHAnsi" w:cstheme="minorHAnsi"/>
-        </w:rPr>
-      </w:pPr>
-      <w:r>
-        <w:rPr>
-          <w:rFonts w:asciiTheme="minorHAnsi" w:hAnsiTheme="minorHAnsi" w:cstheme="minorHAnsi"/>
-        </w:rPr>
-        <w:t>This download is performed synchronously, and not tracked in the HPC_DATA_OBJECT_DOWNLOAD_TASK table. The user waits for the API call to complete, and the file is attached to the API response</w:t>
-      </w:r>
-    </w:p>
-    <w:p>
-      <w:pPr>
-        <w:ind w:left="360"/>
-        <w:jc w:val="left"/>
-        <w:rPr>
-          <w:rFonts w:asciiTheme="minorHAnsi" w:hAnsiTheme="minorHAnsi" w:cstheme="minorHAnsi"/>
-        </w:rPr>
-      </w:pPr>
-    </w:p>
-    <w:p>
-      <w:pPr>
-        <w:pStyle w:val="Heading2"/>
-      </w:pPr>
-      <w:bookmarkStart w:id="15" w:name="_Toc6396447"/>
-      <w:r>
-        <w:lastRenderedPageBreak/>
-        <w:t xml:space="preserve">POSIX -&gt; </w:t>
-      </w:r>
-      <w:r>
-        <w:t>Globus</w:t>
-      </w:r>
-      <w:bookmarkEnd w:id="15"/>
     </w:p>
     <w:p>
       <w:r>
@@ -5375,7 +5031,7 @@
                     <pic:cNvPicPr/>
                   </pic:nvPicPr>
                   <pic:blipFill>
-                    <a:blip r:embed="rId16">
+                    <a:blip r:embed="rId14">
                       <a:extLst>
                         <a:ext uri="{28A0092B-C50C-407E-A947-70E740481C1C}">
                           <a14:useLocalDpi xmlns:a14="http://schemas.microsoft.com/office/drawing/2010/main" val="0"/>
@@ -5436,8 +5092,8 @@
     </w:p>
     <w:p/>
     <w:sectPr>
-      <w:footerReference w:type="even" r:id="rId17"/>
-      <w:footerReference w:type="default" r:id="rId18"/>
+      <w:footerReference w:type="even" r:id="rId15"/>
+      <w:footerReference w:type="default" r:id="rId16"/>
       <w:pgSz w:w="12240" w:h="15840"/>
       <w:pgMar w:top="1440" w:right="1440" w:bottom="1440" w:left="1440" w:header="720" w:footer="720" w:gutter="0"/>
       <w:cols w:space="720"/>
@@ -7927,7 +7583,7 @@
 </file>
 
 <file path=customXml/itemProps1.xml><?xml version="1.0" encoding="utf-8"?>
-<ds:datastoreItem xmlns:ds="http://schemas.openxmlformats.org/officeDocument/2006/customXml" ds:itemID="{2AAD4194-7213-0140-8451-B47483C26F1B}">
+<ds:datastoreItem xmlns:ds="http://schemas.openxmlformats.org/officeDocument/2006/customXml" ds:itemID="{7FD6EA89-2A82-7442-B922-1AF095E2E6EA}">
   <ds:schemaRefs>
     <ds:schemaRef ds:uri="http://schemas.openxmlformats.org/officeDocument/2006/bibliography"/>
   </ds:schemaRefs>

</xml_diff>